<commit_message>
Rewrite parts of the MapReduce teaching notes
</commit_message>
<xml_diff>
--- a/FinalResources/R3MapReduce/TeachingNotes.docx
+++ b/FinalResources/R3MapReduce/TeachingNotes.docx
@@ -16,7 +16,6 @@
         </w:rPr>
         <w:t>MapReduce Education Resource</w:t>
       </w:r>
-      <w:r/>
     </w:p>
     <w:p>
       <w:pPr>
@@ -30,7 +29,6 @@
           <w:u w:val="single"/>
         </w:rPr>
       </w:r>
-      <w:r/>
     </w:p>
     <w:p>
       <w:pPr>
@@ -45,7 +43,6 @@
         </w:rPr>
         <w:t>Overview</w:t>
       </w:r>
-      <w:r/>
     </w:p>
     <w:p>
       <w:pPr>
@@ -57,7 +54,6 @@
         <w:rPr/>
         <w:t>This exercise aims to teach children about the MapReduce function that is a part of the software library Hadoop. The main idea of MapReduce is to decompose large tasks into smaller tasks that can be computed in parallel across multiple servers. It consists of a Map function which breaks the tasks down, and then a Reduce function which collects the output from Map and combines them back up into a data set.</w:t>
       </w:r>
-      <w:r/>
     </w:p>
     <w:p>
       <w:pPr>
@@ -68,7 +64,6 @@
       <w:r>
         <w:rPr/>
       </w:r>
-      <w:r/>
     </w:p>
     <w:p>
       <w:pPr>
@@ -83,7 +78,6 @@
         </w:rPr>
         <w:t>Suitable For</w:t>
       </w:r>
-      <w:r/>
     </w:p>
     <w:p>
       <w:pPr>
@@ -95,7 +89,6 @@
         <w:rPr/>
         <w:t>Primary school children - 8+, can be adapted to suit older children by using a more complicated story.</w:t>
       </w:r>
-      <w:r/>
     </w:p>
     <w:p>
       <w:pPr>
@@ -106,7 +99,6 @@
       <w:r>
         <w:rPr/>
       </w:r>
-      <w:r/>
     </w:p>
     <w:p>
       <w:pPr>
@@ -121,7 +113,6 @@
         </w:rPr>
         <w:t>Key Concepts</w:t>
       </w:r>
-      <w:r/>
     </w:p>
     <w:p>
       <w:pPr>
@@ -133,7 +124,6 @@
         <w:rPr/>
         <w:t>MapReduce function that comes with Hadoop, idea of parallelism, using multiple cores, word counting</w:t>
       </w:r>
-      <w:r/>
     </w:p>
     <w:p>
       <w:pPr>
@@ -144,22 +134,24 @@
       <w:r>
         <w:rPr/>
       </w:r>
-      <w:r/>
-    </w:p>
-    <w:p>
-      <w:pPr>
-        <w:pStyle w:val="Normal"/>
+    </w:p>
+    <w:p>
+      <w:pPr>
+        <w:pStyle w:val="Normal"/>
+        <w:rPr/>
+      </w:pPr>
+      <w:r>
         <w:rPr>
           <w:u w:val="single"/>
         </w:rPr>
-      </w:pPr>
+        <w:t xml:space="preserve">Learning </w:t>
+      </w:r>
       <w:r>
         <w:rPr>
           <w:u w:val="single"/>
         </w:rPr>
-        <w:t>Learning Outcomes</w:t>
-      </w:r>
-      <w:r/>
+        <w:t>Intentions</w:t>
+      </w:r>
     </w:p>
     <w:p>
       <w:pPr>
@@ -169,7 +161,7 @@
           <w:numId w:val="3"/>
         </w:numPr>
         <w:spacing w:before="0" w:after="0"/>
-        <w:ind w:hanging="360"/>
+        <w:ind w:left="720" w:hanging="360"/>
         <w:contextualSpacing/>
         <w:rPr/>
       </w:pPr>
@@ -177,7 +169,6 @@
         <w:rPr/>
         <w:t>Understand what the MapReduce function is used for</w:t>
       </w:r>
-      <w:r/>
     </w:p>
     <w:p>
       <w:pPr>
@@ -187,7 +178,7 @@
           <w:numId w:val="3"/>
         </w:numPr>
         <w:spacing w:before="0" w:after="0"/>
-        <w:ind w:hanging="360"/>
+        <w:ind w:left="720" w:hanging="360"/>
         <w:contextualSpacing/>
         <w:rPr/>
       </w:pPr>
@@ -195,7 +186,6 @@
         <w:rPr/>
         <w:t>Remember what the MapReduce function is</w:t>
       </w:r>
-      <w:r/>
     </w:p>
     <w:p>
       <w:pPr>
@@ -205,7 +195,7 @@
           <w:numId w:val="3"/>
         </w:numPr>
         <w:spacing w:before="0" w:after="0"/>
-        <w:ind w:hanging="360"/>
+        <w:ind w:left="720" w:hanging="360"/>
         <w:contextualSpacing/>
         <w:rPr/>
       </w:pPr>
@@ -213,7 +203,6 @@
         <w:rPr/>
         <w:t>Apply the knowledge of MapReduce to count a series of words from a story.</w:t>
       </w:r>
-      <w:r/>
     </w:p>
     <w:p>
       <w:pPr>
@@ -223,7 +212,7 @@
           <w:numId w:val="3"/>
         </w:numPr>
         <w:spacing w:before="0" w:after="0"/>
-        <w:ind w:hanging="360"/>
+        <w:ind w:left="720" w:hanging="360"/>
         <w:contextualSpacing/>
         <w:rPr/>
       </w:pPr>
@@ -231,7 +220,6 @@
         <w:rPr/>
         <w:t>Understand how it maps (splits up) the tasks and reduces (collates) them back together through the use of a wordcount example.</w:t>
       </w:r>
-      <w:r/>
     </w:p>
     <w:p>
       <w:pPr>
@@ -241,7 +229,7 @@
           <w:numId w:val="3"/>
         </w:numPr>
         <w:spacing w:before="0" w:after="0"/>
-        <w:ind w:hanging="360"/>
+        <w:ind w:left="720" w:hanging="360"/>
         <w:contextualSpacing/>
         <w:rPr/>
       </w:pPr>
@@ -249,7 +237,6 @@
         <w:rPr/>
         <w:t>Understand how a computer might count (specific) words in a book or a story.</w:t>
       </w:r>
-      <w:r/>
     </w:p>
     <w:p>
       <w:pPr>
@@ -259,7 +246,7 @@
           <w:numId w:val="3"/>
         </w:numPr>
         <w:spacing w:before="0" w:after="0"/>
-        <w:ind w:hanging="360"/>
+        <w:ind w:left="720" w:hanging="360"/>
         <w:contextualSpacing/>
         <w:rPr/>
       </w:pPr>
@@ -267,16 +254,6 @@
         <w:rPr/>
         <w:t>Analyse the need for MapReduce in a computer system.</w:t>
       </w:r>
-      <w:r/>
-    </w:p>
-    <w:p>
-      <w:pPr>
-        <w:pStyle w:val="Normal"/>
-      </w:pPr>
-      <w:r>
-        <w:rPr/>
-      </w:r>
-      <w:r/>
     </w:p>
     <w:p>
       <w:pPr>
@@ -286,12 +263,20 @@
         </w:rPr>
       </w:pPr>
       <w:r>
+        <w:rPr/>
+      </w:r>
+    </w:p>
+    <w:p>
+      <w:pPr>
+        <w:pStyle w:val="Normal"/>
+        <w:rPr/>
+      </w:pPr>
+      <w:r>
         <w:rPr>
           <w:u w:val="single"/>
         </w:rPr>
-        <w:t>Success Criteria</w:t>
-      </w:r>
-      <w:r/>
+        <w:t>How you are learning – recipe to complete a task</w:t>
+      </w:r>
     </w:p>
     <w:p>
       <w:pPr>
@@ -301,15 +286,14 @@
           <w:numId w:val="2"/>
         </w:numPr>
         <w:spacing w:before="0" w:after="0"/>
-        <w:ind w:hanging="360"/>
+        <w:ind w:left="720" w:hanging="360"/>
         <w:contextualSpacing/>
         <w:rPr/>
       </w:pPr>
       <w:r>
         <w:rPr/>
-        <w:t>I can understand the need for a MapReduce function when doing large menial tasks.</w:t>
-      </w:r>
-      <w:r/>
+        <w:t>read every word and count words</w:t>
+      </w:r>
     </w:p>
     <w:p>
       <w:pPr>
@@ -319,24 +303,40 @@
           <w:numId w:val="2"/>
         </w:numPr>
         <w:spacing w:before="0" w:after="0"/>
-        <w:ind w:hanging="360"/>
+        <w:ind w:left="720" w:hanging="360"/>
         <w:contextualSpacing/>
         <w:rPr/>
       </w:pPr>
       <w:r>
         <w:rPr/>
-        <w:t>I can see how a computer might use MapReduce in order to count specific words from a large section of text.</w:t>
-      </w:r>
-      <w:r/>
-    </w:p>
-    <w:p>
-      <w:pPr>
-        <w:pStyle w:val="Normal"/>
-      </w:pPr>
-      <w:r>
-        <w:rPr/>
-      </w:r>
-      <w:r/>
+        <w:t>split up text into smaller units</w:t>
+      </w:r>
+    </w:p>
+    <w:p>
+      <w:pPr>
+        <w:pStyle w:val="Normal"/>
+        <w:numPr>
+          <w:ilvl w:val="0"/>
+          <w:numId w:val="2"/>
+        </w:numPr>
+        <w:spacing w:before="0" w:after="0"/>
+        <w:ind w:left="720" w:hanging="360"/>
+        <w:contextualSpacing/>
+        <w:rPr/>
+      </w:pPr>
+      <w:r>
+        <w:rPr/>
+        <w:t>tally words to count</w:t>
+      </w:r>
+    </w:p>
+    <w:p>
+      <w:pPr>
+        <w:pStyle w:val="Normal"/>
+        <w:rPr/>
+      </w:pPr>
+      <w:r>
+        <w:rPr/>
+      </w:r>
     </w:p>
     <w:p>
       <w:pPr>
@@ -351,27 +351,29 @@
         </w:rPr>
         <w:t>Time Required</w:t>
       </w:r>
-      <w:r/>
-    </w:p>
-    <w:p>
-      <w:pPr>
-        <w:pStyle w:val="Normal"/>
+    </w:p>
+    <w:p>
+      <w:pPr>
+        <w:pStyle w:val="Normal"/>
+        <w:rPr/>
       </w:pPr>
       <w:r>
         <w:rPr/>
         <w:tab/>
-        <w:t>1 period - 1 hour</w:t>
-      </w:r>
-      <w:r/>
-    </w:p>
-    <w:p>
-      <w:pPr>
-        <w:pStyle w:val="Normal"/>
-      </w:pPr>
-      <w:r>
-        <w:rPr/>
-      </w:r>
-      <w:r/>
+      </w:r>
+      <w:r>
+        <w:rPr/>
+        <w:t>15 minutes, intorudctory task</w:t>
+      </w:r>
+    </w:p>
+    <w:p>
+      <w:pPr>
+        <w:pStyle w:val="Normal"/>
+        <w:rPr/>
+      </w:pPr>
+      <w:r>
+        <w:rPr/>
+      </w:r>
     </w:p>
     <w:p>
       <w:pPr>
@@ -386,7 +388,6 @@
         </w:rPr>
         <w:t>Preparation</w:t>
       </w:r>
-      <w:r/>
     </w:p>
     <w:p>
       <w:pPr>
@@ -402,7 +403,6 @@
         <w:rPr/>
         <w:t>Print out a page from the story.docx for each group of three.</w:t>
       </w:r>
-      <w:r/>
     </w:p>
     <w:p>
       <w:pPr>
@@ -418,7 +418,6 @@
         <w:rPr/>
         <w:t>Print out the tally board, one for every pair of the class, and then another time for every four in the class for the second round of counting.</w:t>
       </w:r>
-      <w:r/>
     </w:p>
     <w:p>
       <w:pPr>
@@ -434,17 +433,16 @@
         <w:rPr/>
         <w:t>Make sure each group has a show me board and pens, and a timer of sorts.</w:t>
       </w:r>
-      <w:r/>
-    </w:p>
-    <w:p>
-      <w:pPr>
-        <w:pStyle w:val="Normal"/>
+    </w:p>
+    <w:p>
+      <w:pPr>
+        <w:pStyle w:val="Normal"/>
+        <w:rPr/>
       </w:pPr>
       <w:r>
         <w:rPr/>
         <w:tab/>
       </w:r>
-      <w:r/>
     </w:p>
     <w:p>
       <w:pPr>
@@ -459,27 +457,26 @@
         </w:rPr>
         <w:t>Prior Learning Assumed</w:t>
       </w:r>
-      <w:r/>
-    </w:p>
-    <w:p>
-      <w:pPr>
-        <w:pStyle w:val="Normal"/>
+    </w:p>
+    <w:p>
+      <w:pPr>
+        <w:pStyle w:val="Normal"/>
+        <w:rPr/>
       </w:pPr>
       <w:r>
         <w:rPr/>
         <w:tab/>
         <w:t>None - new topic</w:t>
       </w:r>
-      <w:r/>
-    </w:p>
-    <w:p>
-      <w:pPr>
-        <w:pStyle w:val="Normal"/>
-      </w:pPr>
-      <w:r>
-        <w:rPr/>
-      </w:r>
-      <w:r/>
+    </w:p>
+    <w:p>
+      <w:pPr>
+        <w:pStyle w:val="Normal"/>
+        <w:rPr/>
+      </w:pPr>
+      <w:r>
+        <w:rPr/>
+      </w:r>
     </w:p>
     <w:p>
       <w:pPr>
@@ -494,7 +491,6 @@
         </w:rPr>
         <w:t xml:space="preserve">Outline of Activity </w:t>
       </w:r>
-      <w:r/>
     </w:p>
     <w:p>
       <w:pPr>
@@ -504,15 +500,14 @@
           <w:numId w:val="4"/>
         </w:numPr>
         <w:spacing w:before="0" w:after="0"/>
-        <w:ind w:hanging="360"/>
+        <w:ind w:left="720" w:hanging="360"/>
         <w:contextualSpacing/>
         <w:rPr/>
       </w:pPr>
       <w:r>
         <w:rPr/>
-        <w:t>Split the class up into pairs, if there are any students left over just add them to a pair.</w:t>
-      </w:r>
-      <w:r/>
+        <w:t>Split the class up into pairs</w:t>
+      </w:r>
     </w:p>
     <w:p>
       <w:pPr>
@@ -522,18 +517,26 @@
           <w:numId w:val="4"/>
         </w:numPr>
         <w:spacing w:before="0" w:after="0"/>
-        <w:ind w:hanging="360"/>
+        <w:ind w:left="720" w:hanging="360"/>
         <w:contextualSpacing/>
-      </w:pPr>
-      <w:r>
-        <w:rPr/>
-        <w:t xml:space="preserve">Outline to the students that you are going to be studying an important computing concept called MapReduce. It allows you to break up huge tasks into smaller more manageable ones in order to be completed quicker, and that it is very helpful in looking at how Google manages to search for the result you’re looking for in a very fast time. </w:t>
-      </w:r>
-      <w:r>
-        <w:rPr/>
-        <w:t>Clearly explain that this is how search can be done, i.e. students want to look up if there is a new book by their favorite author. So they search in a database which is stored on many computers, each computer searches within their fragment of the database (map) and returns the result, which is then summarised into a nice list (reduce)</w:t>
-      </w:r>
-      <w:r/>
+        <w:rPr/>
+      </w:pPr>
+      <w:r>
+        <w:rPr/>
+        <w:t>Describe</w:t>
+      </w:r>
+      <w:r>
+        <w:rPr/>
+        <w:t xml:space="preserve"> MapReduce </w:t>
+      </w:r>
+      <w:r>
+        <w:rPr/>
+        <w:t>to students</w:t>
+      </w:r>
+      <w:r>
+        <w:rPr/>
+        <w:t>. It allows you to break up huge tasks into smaller more manageable ones in order to be completed quicker, and that it is very helpful in looking at how Google manages to search for the result you’re looking for in a very fast time. Clearly explain that this is how search can be done, i.e. students want to look up if there is a new book by their favorite author. So they search in a database which is stored on many computers, each computer searches within their fragment of the database (map) and returns the result, which is then summarised into a nice list (reduce)</w:t>
+      </w:r>
     </w:p>
     <w:p>
       <w:pPr>
@@ -550,7 +553,6 @@
       <w:r>
         <w:rPr/>
       </w:r>
-      <w:r/>
     </w:p>
     <w:p>
       <w:pPr>
@@ -560,7 +562,7 @@
           <w:numId w:val="4"/>
         </w:numPr>
         <w:spacing w:before="0" w:after="0"/>
-        <w:ind w:hanging="360"/>
+        <w:ind w:left="720" w:hanging="360"/>
         <w:contextualSpacing/>
         <w:rPr/>
       </w:pPr>
@@ -568,7 +570,6 @@
         <w:rPr/>
         <w:t>Say that each group has a section from a chapter of Alice in Wonderland and say that you want to count how many times the names ‘Hatter’ ‘Alice’ and ‘Dormouse’ appear in the story they are given.</w:t>
       </w:r>
-      <w:r/>
     </w:p>
     <w:p>
       <w:pPr>
@@ -578,7 +579,7 @@
           <w:numId w:val="4"/>
         </w:numPr>
         <w:spacing w:before="0" w:after="0"/>
-        <w:ind w:hanging="360"/>
+        <w:ind w:left="720" w:hanging="360"/>
         <w:contextualSpacing/>
         <w:rPr/>
       </w:pPr>
@@ -586,7 +587,6 @@
         <w:rPr/>
         <w:t xml:space="preserve">Say that a really slow and bad way of counting would to have one person go through the entire story and pick out the individual words and count them by themselves. </w:t>
       </w:r>
-      <w:r/>
     </w:p>
     <w:p>
       <w:pPr>
@@ -603,7 +603,6 @@
         <w:rPr/>
         <w:t xml:space="preserve">Get the pair to identify one to be a timer, and one to be the counter. </w:t>
       </w:r>
-      <w:r/>
     </w:p>
     <w:p>
       <w:pPr>
@@ -620,7 +619,6 @@
         <w:rPr/>
         <w:t>If the children know about tally marks, outline that they should use their board on the desk to tally up each time they find the word in the story.</w:t>
       </w:r>
-      <w:r/>
     </w:p>
     <w:p>
       <w:pPr>
@@ -635,9 +633,22 @@
       </w:pPr>
       <w:r>
         <w:rPr/>
-        <w:t xml:space="preserve">Ask the counter to go through their page, and count how many times the words appear, the timer should write down the time taken on the show me board and hold it up when they are done, for the teacher to note down times on the board. Keep all the times from this round on one side of the board, perhaps under a table heading of ‘pairs’. </w:t>
-      </w:r>
-      <w:r/>
+        <w:t xml:space="preserve">Ask the counter to go through their page, and count how many times the words appear, the timer should write down the time </w:t>
+      </w:r>
+      <w:r>
+        <w:rPr>
+          <w:rFonts w:eastAsia="Arial" w:cs="Arial"/>
+          <w:color w:val="000000"/>
+          <w:sz w:val="22"/>
+          <w:szCs w:val="22"/>
+          <w:lang w:val="en-GB" w:eastAsia="en-GB" w:bidi="ar-SA"/>
+        </w:rPr>
+        <w:t>taken</w:t>
+      </w:r>
+      <w:r>
+        <w:rPr/>
+        <w:t xml:space="preserve"> on the show me board and hold it up when they are done, for the teacher to note down times on the board. Keep all the times from this round on one side of the board, perhaps under a table heading of ‘pairs’. </w:t>
+      </w:r>
     </w:p>
     <w:p>
       <w:pPr>
@@ -647,32 +658,14 @@
           <w:numId w:val="4"/>
         </w:numPr>
         <w:spacing w:before="0" w:after="0"/>
-        <w:ind w:hanging="360"/>
+        <w:ind w:left="720" w:hanging="360"/>
         <w:contextualSpacing/>
         <w:rPr/>
       </w:pPr>
       <w:r>
         <w:rPr/>
-        <w:t>Then explain that by using teamwork, you can split up this big task into smaller tasks to solve it more quickly. Put each pair with another pair, and ask them to allocate one person to be the timer, three to be counters:</w:t>
-      </w:r>
-      <w:r/>
-    </w:p>
-    <w:p>
-      <w:pPr>
-        <w:pStyle w:val="Normal"/>
-        <w:numPr>
-          <w:ilvl w:val="1"/>
-          <w:numId w:val="4"/>
-        </w:numPr>
-        <w:spacing w:before="0" w:after="0"/>
-        <w:contextualSpacing/>
-        <w:rPr/>
-      </w:pPr>
-      <w:r>
-        <w:rPr/>
-        <w:t>It might be best to allocate pairs who have similar reading levels together, to avoid some students who are faster/slower readers changing the results.</w:t>
-      </w:r>
-      <w:r/>
+        <w:t>Then explain that by using teamwork, you can split up this big task into smaller tasks to solve it more quickly. Put each pair with another pair, and ask them to allocate one person to be the timer, three to be counters.</w:t>
+      </w:r>
     </w:p>
     <w:p>
       <w:pPr>
@@ -682,7 +675,7 @@
           <w:numId w:val="4"/>
         </w:numPr>
         <w:spacing w:before="0" w:after="0"/>
-        <w:ind w:hanging="360"/>
+        <w:ind w:left="720" w:hanging="360"/>
         <w:contextualSpacing/>
         <w:rPr/>
       </w:pPr>
@@ -690,7 +683,6 @@
         <w:rPr/>
         <w:t xml:space="preserve">Ask that they cut along the dotted lines, each member of the ‘counters’ getting a third of the A4 page. Outline that they will have to each individually count the number of time each word appears, and put the tally in the shared tally board. Make sure each student has a section from their page and that the three has one shared tally board. </w:t>
       </w:r>
-      <w:r/>
     </w:p>
     <w:p>
       <w:pPr>
@@ -700,7 +692,7 @@
           <w:numId w:val="4"/>
         </w:numPr>
         <w:spacing w:before="0" w:after="0"/>
-        <w:ind w:hanging="360"/>
+        <w:ind w:left="720" w:hanging="360"/>
         <w:contextualSpacing/>
         <w:rPr/>
       </w:pPr>
@@ -708,7 +700,6 @@
         <w:rPr/>
         <w:t xml:space="preserve">Again, use showme boards to get how long it took them, and also the count from the results. Keep a count on the board from each group, with a ‘total’ underneath. </w:t>
       </w:r>
-      <w:r/>
     </w:p>
     <w:p>
       <w:pPr>
@@ -718,7 +709,7 @@
           <w:numId w:val="4"/>
         </w:numPr>
         <w:spacing w:before="0" w:after="0"/>
-        <w:ind w:hanging="360"/>
+        <w:ind w:left="720" w:hanging="360"/>
         <w:contextualSpacing/>
         <w:rPr/>
       </w:pPr>
@@ -726,7 +717,6 @@
         <w:rPr/>
         <w:t>Explain that the process of splitting up and counting is called ‘Mapping’ and that this is the computer counting each time the word appears individually. Explain that reporting back to the teacher is ‘reducing’ - putting back together the split up totals each section has.</w:t>
       </w:r>
-      <w:r/>
     </w:p>
     <w:p>
       <w:pPr>
@@ -736,17 +726,58 @@
           <w:numId w:val="4"/>
         </w:numPr>
         <w:spacing w:before="0" w:after="0"/>
-        <w:ind w:hanging="360"/>
+        <w:ind w:left="720" w:hanging="360"/>
         <w:contextualSpacing/>
         <w:rPr/>
       </w:pPr>
-      <w:bookmarkStart w:id="0" w:name="_GoBack"/>
-      <w:bookmarkEnd w:id="0"/>
-      <w:r>
-        <w:rPr/>
-        <w:t>Once each group has reported back, add up the total at the bottom and explain that you have counted up how many times each word has individually appeared in the story – and show (hopefully working by comparing the times) that it was much much quicker than one person counting up each occurrence of the word themselves, and this is how MapReduce works.</w:t>
-      </w:r>
-      <w:r/>
+      <w:r>
+        <w:rPr/>
+        <w:t>When</w:t>
+      </w:r>
+      <w:r>
+        <w:rPr/>
+        <w:t xml:space="preserve"> </w:t>
+      </w:r>
+      <w:r>
+        <w:rPr/>
+        <w:t xml:space="preserve">all </w:t>
+      </w:r>
+      <w:r>
+        <w:rPr/>
+        <w:t>group</w:t>
+      </w:r>
+      <w:r>
+        <w:rPr/>
+        <w:t>s</w:t>
+      </w:r>
+      <w:r>
+        <w:rPr/>
+        <w:t xml:space="preserve"> ha</w:t>
+      </w:r>
+      <w:r>
+        <w:rPr/>
+        <w:t>ve</w:t>
+      </w:r>
+      <w:r>
+        <w:rPr/>
+        <w:t xml:space="preserve"> reported back, add up the total at the bottom and explain that you have counted up how many times each word has individually appeared in the story – and </w:t>
+      </w:r>
+      <w:r>
+        <w:rPr/>
+        <w:t>illustrate</w:t>
+      </w:r>
+      <w:r>
+        <w:rPr/>
+        <w:t xml:space="preserve"> (hopefully working by comparing the times) that it was much much quicker than </w:t>
+      </w:r>
+      <w:r>
+        <w:rPr/>
+        <w:t xml:space="preserve">a single </w:t>
+      </w:r>
+      <w:r>
+        <w:rPr/>
+        <w:t>person and this is how MapReduce works.</w:t>
+      </w:r>
     </w:p>
     <w:p>
       <w:pPr>
@@ -758,44 +789,42 @@
       <w:r>
         <w:rPr/>
       </w:r>
-      <w:r/>
-    </w:p>
-    <w:p>
-      <w:pPr>
-        <w:pStyle w:val="Normal"/>
-      </w:pPr>
-      <w:r>
-        <w:rPr/>
-      </w:r>
-      <w:r/>
-    </w:p>
-    <w:p>
-      <w:pPr>
-        <w:pStyle w:val="Normal"/>
-      </w:pPr>
-      <w:r>
-        <w:rPr/>
-      </w:r>
-      <w:r/>
-    </w:p>
-    <w:p>
-      <w:pPr>
-        <w:pStyle w:val="Normal"/>
-      </w:pPr>
-      <w:r>
-        <w:rPr/>
-      </w:r>
-      <w:r/>
-    </w:p>
-    <w:p>
-      <w:pPr>
-        <w:pStyle w:val="Normal"/>
-        <w:rPr/>
-      </w:pPr>
-      <w:r>
-        <w:rPr/>
-      </w:r>
-      <w:r/>
+    </w:p>
+    <w:p>
+      <w:pPr>
+        <w:pStyle w:val="Normal"/>
+        <w:rPr/>
+      </w:pPr>
+      <w:r>
+        <w:rPr/>
+      </w:r>
+    </w:p>
+    <w:p>
+      <w:pPr>
+        <w:pStyle w:val="Normal"/>
+        <w:rPr/>
+      </w:pPr>
+      <w:r>
+        <w:rPr/>
+      </w:r>
+    </w:p>
+    <w:p>
+      <w:pPr>
+        <w:pStyle w:val="Normal"/>
+        <w:rPr/>
+      </w:pPr>
+      <w:r>
+        <w:rPr/>
+      </w:r>
+    </w:p>
+    <w:p>
+      <w:pPr>
+        <w:pStyle w:val="Normal"/>
+        <w:rPr/>
+      </w:pPr>
+      <w:r>
+        <w:rPr/>
+      </w:r>
     </w:p>
     <w:sectPr>
       <w:type w:val="nextPage"/>
@@ -804,7 +833,7 @@
       <w:pgNumType w:start="1" w:fmt="decimal"/>
       <w:formProt w:val="false"/>
       <w:textDirection w:val="lrTb"/>
-      <w:docGrid w:type="default" w:linePitch="240" w:charSpace="4294965247"/>
+      <w:docGrid w:type="default" w:linePitch="240" w:charSpace="0"/>
     </w:sectPr>
   </w:body>
 </w:document>
@@ -934,6 +963,7 @@
       <w:rPr>
         <w:rFonts w:ascii="Wingdings" w:hAnsi="Wingdings" w:cs="Wingdings" w:hint="default"/>
         <w:u w:val="none"/>
+        <w:rFonts w:cs="Wingdings"/>
       </w:rPr>
     </w:lvl>
     <w:lvl w:ilvl="1">
@@ -947,6 +977,7 @@
       <w:rPr>
         <w:rFonts w:ascii="Wingdings 2" w:hAnsi="Wingdings 2" w:cs="Wingdings 2" w:hint="default"/>
         <w:u w:val="none"/>
+        <w:rFonts w:cs="Wingdings 2"/>
       </w:rPr>
     </w:lvl>
     <w:lvl w:ilvl="2">
@@ -960,6 +991,7 @@
       <w:rPr>
         <w:rFonts w:ascii="OpenSymbol" w:hAnsi="OpenSymbol" w:cs="OpenSymbol" w:hint="default"/>
         <w:u w:val="none"/>
+        <w:rFonts w:cs="OpenSymbol"/>
       </w:rPr>
     </w:lvl>
     <w:lvl w:ilvl="3">
@@ -973,6 +1005,7 @@
       <w:rPr>
         <w:rFonts w:ascii="Wingdings" w:hAnsi="Wingdings" w:cs="Wingdings" w:hint="default"/>
         <w:u w:val="none"/>
+        <w:rFonts w:cs="Wingdings"/>
       </w:rPr>
     </w:lvl>
     <w:lvl w:ilvl="4">
@@ -986,6 +1019,7 @@
       <w:rPr>
         <w:rFonts w:ascii="Wingdings 2" w:hAnsi="Wingdings 2" w:cs="Wingdings 2" w:hint="default"/>
         <w:u w:val="none"/>
+        <w:rFonts w:cs="Wingdings 2"/>
       </w:rPr>
     </w:lvl>
     <w:lvl w:ilvl="5">
@@ -999,6 +1033,7 @@
       <w:rPr>
         <w:rFonts w:ascii="OpenSymbol" w:hAnsi="OpenSymbol" w:cs="OpenSymbol" w:hint="default"/>
         <w:u w:val="none"/>
+        <w:rFonts w:cs="OpenSymbol"/>
       </w:rPr>
     </w:lvl>
     <w:lvl w:ilvl="6">
@@ -1012,6 +1047,7 @@
       <w:rPr>
         <w:rFonts w:ascii="Wingdings" w:hAnsi="Wingdings" w:cs="Wingdings" w:hint="default"/>
         <w:u w:val="none"/>
+        <w:rFonts w:cs="Wingdings"/>
       </w:rPr>
     </w:lvl>
     <w:lvl w:ilvl="7">
@@ -1025,6 +1061,7 @@
       <w:rPr>
         <w:rFonts w:ascii="Wingdings 2" w:hAnsi="Wingdings 2" w:cs="Wingdings 2" w:hint="default"/>
         <w:u w:val="none"/>
+        <w:rFonts w:cs="Wingdings 2"/>
       </w:rPr>
     </w:lvl>
     <w:lvl w:ilvl="8">
@@ -1038,6 +1075,7 @@
       <w:rPr>
         <w:rFonts w:ascii="OpenSymbol" w:hAnsi="OpenSymbol" w:cs="OpenSymbol" w:hint="default"/>
         <w:u w:val="none"/>
+        <w:rFonts w:cs="OpenSymbol"/>
       </w:rPr>
     </w:lvl>
   </w:abstractNum>
@@ -1053,6 +1091,7 @@
       <w:rPr>
         <w:rFonts w:ascii="Wingdings" w:hAnsi="Wingdings" w:cs="Wingdings" w:hint="default"/>
         <w:u w:val="none"/>
+        <w:rFonts w:cs="Wingdings"/>
       </w:rPr>
     </w:lvl>
     <w:lvl w:ilvl="1">
@@ -1066,6 +1105,7 @@
       <w:rPr>
         <w:rFonts w:ascii="Wingdings 2" w:hAnsi="Wingdings 2" w:cs="Wingdings 2" w:hint="default"/>
         <w:u w:val="none"/>
+        <w:rFonts w:cs="Wingdings 2"/>
       </w:rPr>
     </w:lvl>
     <w:lvl w:ilvl="2">
@@ -1079,6 +1119,7 @@
       <w:rPr>
         <w:rFonts w:ascii="OpenSymbol" w:hAnsi="OpenSymbol" w:cs="OpenSymbol" w:hint="default"/>
         <w:u w:val="none"/>
+        <w:rFonts w:cs="OpenSymbol"/>
       </w:rPr>
     </w:lvl>
     <w:lvl w:ilvl="3">
@@ -1092,6 +1133,7 @@
       <w:rPr>
         <w:rFonts w:ascii="Wingdings" w:hAnsi="Wingdings" w:cs="Wingdings" w:hint="default"/>
         <w:u w:val="none"/>
+        <w:rFonts w:cs="Wingdings"/>
       </w:rPr>
     </w:lvl>
     <w:lvl w:ilvl="4">
@@ -1105,6 +1147,7 @@
       <w:rPr>
         <w:rFonts w:ascii="Wingdings 2" w:hAnsi="Wingdings 2" w:cs="Wingdings 2" w:hint="default"/>
         <w:u w:val="none"/>
+        <w:rFonts w:cs="Wingdings 2"/>
       </w:rPr>
     </w:lvl>
     <w:lvl w:ilvl="5">
@@ -1118,6 +1161,7 @@
       <w:rPr>
         <w:rFonts w:ascii="OpenSymbol" w:hAnsi="OpenSymbol" w:cs="OpenSymbol" w:hint="default"/>
         <w:u w:val="none"/>
+        <w:rFonts w:cs="OpenSymbol"/>
       </w:rPr>
     </w:lvl>
     <w:lvl w:ilvl="6">
@@ -1131,6 +1175,7 @@
       <w:rPr>
         <w:rFonts w:ascii="Wingdings" w:hAnsi="Wingdings" w:cs="Wingdings" w:hint="default"/>
         <w:u w:val="none"/>
+        <w:rFonts w:cs="Wingdings"/>
       </w:rPr>
     </w:lvl>
     <w:lvl w:ilvl="7">
@@ -1144,6 +1189,7 @@
       <w:rPr>
         <w:rFonts w:ascii="Wingdings 2" w:hAnsi="Wingdings 2" w:cs="Wingdings 2" w:hint="default"/>
         <w:u w:val="none"/>
+        <w:rFonts w:cs="Wingdings 2"/>
       </w:rPr>
     </w:lvl>
     <w:lvl w:ilvl="8">
@@ -1157,6 +1203,7 @@
       <w:rPr>
         <w:rFonts w:ascii="OpenSymbol" w:hAnsi="OpenSymbol" w:cs="OpenSymbol" w:hint="default"/>
         <w:u w:val="none"/>
+        <w:rFonts w:cs="OpenSymbol"/>
       </w:rPr>
     </w:lvl>
   </w:abstractNum>
@@ -1278,10 +1325,7 @@
       <w:lvlText w:val=""/>
       <w:lvlJc w:val="left"/>
       <w:pPr>
-        <w:tabs>
-          <w:tab w:val="num" w:pos="432"/>
-        </w:tabs>
-        <w:ind w:left="432" w:hanging="432"/>
+        <w:ind w:left="0" w:hanging="0"/>
       </w:pPr>
     </w:lvl>
     <w:lvl w:ilvl="1">
@@ -1291,10 +1335,7 @@
       <w:lvlText w:val=""/>
       <w:lvlJc w:val="left"/>
       <w:pPr>
-        <w:tabs>
-          <w:tab w:val="num" w:pos="576"/>
-        </w:tabs>
-        <w:ind w:left="576" w:hanging="576"/>
+        <w:ind w:left="0" w:hanging="0"/>
       </w:pPr>
     </w:lvl>
     <w:lvl w:ilvl="2">
@@ -1304,10 +1345,7 @@
       <w:lvlText w:val=""/>
       <w:lvlJc w:val="left"/>
       <w:pPr>
-        <w:tabs>
-          <w:tab w:val="num" w:pos="720"/>
-        </w:tabs>
-        <w:ind w:left="720" w:hanging="720"/>
+        <w:ind w:left="0" w:hanging="0"/>
       </w:pPr>
     </w:lvl>
     <w:lvl w:ilvl="3">
@@ -1317,10 +1355,7 @@
       <w:lvlText w:val=""/>
       <w:lvlJc w:val="left"/>
       <w:pPr>
-        <w:tabs>
-          <w:tab w:val="num" w:pos="864"/>
-        </w:tabs>
-        <w:ind w:left="864" w:hanging="864"/>
+        <w:ind w:left="0" w:hanging="0"/>
       </w:pPr>
     </w:lvl>
     <w:lvl w:ilvl="4">
@@ -1330,10 +1365,7 @@
       <w:lvlText w:val=""/>
       <w:lvlJc w:val="left"/>
       <w:pPr>
-        <w:tabs>
-          <w:tab w:val="num" w:pos="1008"/>
-        </w:tabs>
-        <w:ind w:left="1008" w:hanging="1008"/>
+        <w:ind w:left="0" w:hanging="0"/>
       </w:pPr>
     </w:lvl>
     <w:lvl w:ilvl="5">
@@ -1343,10 +1375,7 @@
       <w:lvlText w:val=""/>
       <w:lvlJc w:val="left"/>
       <w:pPr>
-        <w:tabs>
-          <w:tab w:val="num" w:pos="1152"/>
-        </w:tabs>
-        <w:ind w:left="1152" w:hanging="1152"/>
+        <w:ind w:left="0" w:hanging="0"/>
       </w:pPr>
     </w:lvl>
     <w:lvl w:ilvl="6">
@@ -1356,10 +1385,7 @@
       <w:lvlText w:val=""/>
       <w:lvlJc w:val="left"/>
       <w:pPr>
-        <w:tabs>
-          <w:tab w:val="num" w:pos="1296"/>
-        </w:tabs>
-        <w:ind w:left="1296" w:hanging="1296"/>
+        <w:ind w:left="0" w:hanging="0"/>
       </w:pPr>
     </w:lvl>
     <w:lvl w:ilvl="7">
@@ -1369,10 +1395,7 @@
       <w:lvlText w:val=""/>
       <w:lvlJc w:val="left"/>
       <w:pPr>
-        <w:tabs>
-          <w:tab w:val="num" w:pos="1440"/>
-        </w:tabs>
-        <w:ind w:left="1440" w:hanging="1440"/>
+        <w:ind w:left="0" w:hanging="0"/>
       </w:pPr>
     </w:lvl>
     <w:lvl w:ilvl="8">
@@ -1382,10 +1405,7 @@
       <w:lvlText w:val=""/>
       <w:lvlJc w:val="left"/>
       <w:pPr>
-        <w:tabs>
-          <w:tab w:val="num" w:pos="1584"/>
-        </w:tabs>
-        <w:ind w:left="1584" w:hanging="1584"/>
+        <w:ind w:left="0" w:hanging="0"/>
       </w:pPr>
     </w:lvl>
   </w:abstractNum>
@@ -1414,404 +1434,401 @@
       <w:rPr>
         <w:rFonts w:ascii="Arial" w:hAnsi="Arial" w:eastAsia="Arial" w:cs="Arial"/>
         <w:color w:val="000000"/>
-        <w:sz w:val="22"/>
         <w:szCs w:val="22"/>
         <w:lang w:val="en-GB" w:eastAsia="en-GB" w:bidi="ar-SA"/>
       </w:rPr>
     </w:rPrDefault>
     <w:pPrDefault>
-      <w:pPr>
-        <w:spacing w:lineRule="auto" w:line="276"/>
-      </w:pPr>
+      <w:pPr/>
     </w:pPrDefault>
   </w:docDefaults>
-  <w:latentStyles w:count="380" w:defQFormat="0" w:defUnhideWhenUsed="0" w:defSemiHidden="0" w:defUIPriority="99" w:defLockedState="0">
-    <w:lsdException w:qFormat="1" w:uiPriority="0" w:name="Normal"/>
-    <w:lsdException w:qFormat="1" w:uiPriority="9" w:name="heading 1"/>
-    <w:lsdException w:qFormat="1" w:unhideWhenUsed="1" w:semiHidden="1" w:uiPriority="9" w:name="heading 2"/>
-    <w:lsdException w:qFormat="1" w:unhideWhenUsed="1" w:semiHidden="1" w:uiPriority="9" w:name="heading 3"/>
-    <w:lsdException w:qFormat="1" w:unhideWhenUsed="1" w:semiHidden="1" w:uiPriority="9" w:name="heading 4"/>
-    <w:lsdException w:qFormat="1" w:unhideWhenUsed="1" w:semiHidden="1" w:uiPriority="9" w:name="heading 5"/>
-    <w:lsdException w:qFormat="1" w:unhideWhenUsed="1" w:semiHidden="1" w:uiPriority="9" w:name="heading 6"/>
-    <w:lsdException w:qFormat="1" w:unhideWhenUsed="1" w:semiHidden="1" w:uiPriority="9" w:name="heading 7"/>
-    <w:lsdException w:qFormat="1" w:unhideWhenUsed="1" w:semiHidden="1" w:uiPriority="9" w:name="heading 8"/>
-    <w:lsdException w:qFormat="1" w:unhideWhenUsed="1" w:semiHidden="1" w:uiPriority="9" w:name="heading 9"/>
-    <w:lsdException w:unhideWhenUsed="1" w:semiHidden="1" w:name="index 1"/>
-    <w:lsdException w:unhideWhenUsed="1" w:semiHidden="1" w:name="index 2"/>
-    <w:lsdException w:unhideWhenUsed="1" w:semiHidden="1" w:name="index 3"/>
-    <w:lsdException w:unhideWhenUsed="1" w:semiHidden="1" w:name="index 4"/>
-    <w:lsdException w:unhideWhenUsed="1" w:semiHidden="1" w:name="index 5"/>
-    <w:lsdException w:unhideWhenUsed="1" w:semiHidden="1" w:name="index 6"/>
-    <w:lsdException w:unhideWhenUsed="1" w:semiHidden="1" w:name="index 7"/>
-    <w:lsdException w:unhideWhenUsed="1" w:semiHidden="1" w:name="index 8"/>
-    <w:lsdException w:unhideWhenUsed="1" w:semiHidden="1" w:name="index 9"/>
-    <w:lsdException w:unhideWhenUsed="1" w:semiHidden="1" w:uiPriority="39" w:name="toc 1"/>
-    <w:lsdException w:unhideWhenUsed="1" w:semiHidden="1" w:uiPriority="39" w:name="toc 2"/>
-    <w:lsdException w:unhideWhenUsed="1" w:semiHidden="1" w:uiPriority="39" w:name="toc 3"/>
-    <w:lsdException w:unhideWhenUsed="1" w:semiHidden="1" w:uiPriority="39" w:name="toc 4"/>
-    <w:lsdException w:unhideWhenUsed="1" w:semiHidden="1" w:uiPriority="39" w:name="toc 5"/>
-    <w:lsdException w:unhideWhenUsed="1" w:semiHidden="1" w:uiPriority="39" w:name="toc 6"/>
-    <w:lsdException w:unhideWhenUsed="1" w:semiHidden="1" w:uiPriority="39" w:name="toc 7"/>
-    <w:lsdException w:unhideWhenUsed="1" w:semiHidden="1" w:uiPriority="39" w:name="toc 8"/>
-    <w:lsdException w:unhideWhenUsed="1" w:semiHidden="1" w:uiPriority="39" w:name="toc 9"/>
-    <w:lsdException w:unhideWhenUsed="1" w:semiHidden="1" w:name="Normal Indent"/>
-    <w:lsdException w:unhideWhenUsed="1" w:semiHidden="1" w:name="footnote text"/>
-    <w:lsdException w:unhideWhenUsed="1" w:semiHidden="1" w:name="annotation text"/>
-    <w:lsdException w:unhideWhenUsed="1" w:semiHidden="1" w:name="header"/>
-    <w:lsdException w:unhideWhenUsed="1" w:semiHidden="1" w:name="footer"/>
-    <w:lsdException w:unhideWhenUsed="1" w:semiHidden="1" w:name="index heading"/>
-    <w:lsdException w:qFormat="1" w:unhideWhenUsed="1" w:semiHidden="1" w:uiPriority="35" w:name="caption"/>
-    <w:lsdException w:unhideWhenUsed="1" w:semiHidden="1" w:name="table of figures"/>
-    <w:lsdException w:unhideWhenUsed="1" w:semiHidden="1" w:name="envelope address"/>
-    <w:lsdException w:unhideWhenUsed="1" w:semiHidden="1" w:name="envelope return"/>
-    <w:lsdException w:unhideWhenUsed="1" w:semiHidden="1" w:name="footnote reference"/>
-    <w:lsdException w:unhideWhenUsed="1" w:semiHidden="1" w:name="annotation reference"/>
-    <w:lsdException w:unhideWhenUsed="1" w:semiHidden="1" w:name="line number"/>
-    <w:lsdException w:unhideWhenUsed="1" w:semiHidden="1" w:name="page number"/>
-    <w:lsdException w:unhideWhenUsed="1" w:semiHidden="1" w:name="endnote reference"/>
-    <w:lsdException w:unhideWhenUsed="1" w:semiHidden="1" w:name="endnote text"/>
-    <w:lsdException w:unhideWhenUsed="1" w:semiHidden="1" w:name="table of authorities"/>
-    <w:lsdException w:unhideWhenUsed="1" w:semiHidden="1" w:name="macro"/>
-    <w:lsdException w:unhideWhenUsed="1" w:semiHidden="1" w:name="toa heading"/>
-    <w:lsdException w:unhideWhenUsed="1" w:semiHidden="1" w:name="List"/>
-    <w:lsdException w:unhideWhenUsed="1" w:semiHidden="1" w:name="List Bullet"/>
-    <w:lsdException w:unhideWhenUsed="1" w:semiHidden="1" w:name="List Number"/>
-    <w:lsdException w:unhideWhenUsed="1" w:semiHidden="1" w:name="List 2"/>
-    <w:lsdException w:unhideWhenUsed="1" w:semiHidden="1" w:name="List 3"/>
-    <w:lsdException w:unhideWhenUsed="1" w:semiHidden="1" w:name="List 4"/>
-    <w:lsdException w:unhideWhenUsed="1" w:semiHidden="1" w:name="List 5"/>
-    <w:lsdException w:unhideWhenUsed="1" w:semiHidden="1" w:name="List Bullet 2"/>
-    <w:lsdException w:unhideWhenUsed="1" w:semiHidden="1" w:name="List Bullet 3"/>
-    <w:lsdException w:unhideWhenUsed="1" w:semiHidden="1" w:name="List Bullet 4"/>
-    <w:lsdException w:unhideWhenUsed="1" w:semiHidden="1" w:name="List Bullet 5"/>
-    <w:lsdException w:unhideWhenUsed="1" w:semiHidden="1" w:name="List Number 2"/>
-    <w:lsdException w:unhideWhenUsed="1" w:semiHidden="1" w:name="List Number 3"/>
-    <w:lsdException w:unhideWhenUsed="1" w:semiHidden="1" w:name="List Number 4"/>
-    <w:lsdException w:unhideWhenUsed="1" w:semiHidden="1" w:name="List Number 5"/>
-    <w:lsdException w:qFormat="1" w:uiPriority="10" w:name="Title"/>
-    <w:lsdException w:unhideWhenUsed="1" w:semiHidden="1" w:name="Closing"/>
-    <w:lsdException w:unhideWhenUsed="1" w:semiHidden="1" w:name="Signature"/>
-    <w:lsdException w:unhideWhenUsed="1" w:semiHidden="1" w:uiPriority="1" w:name="Default Paragraph Font"/>
-    <w:lsdException w:unhideWhenUsed="1" w:semiHidden="1" w:name="Body Text"/>
-    <w:lsdException w:unhideWhenUsed="1" w:semiHidden="1" w:name="Body Text Indent"/>
-    <w:lsdException w:unhideWhenUsed="1" w:semiHidden="1" w:name="List Continue"/>
-    <w:lsdException w:unhideWhenUsed="1" w:semiHidden="1" w:name="List Continue 2"/>
-    <w:lsdException w:unhideWhenUsed="1" w:semiHidden="1" w:name="List Continue 3"/>
-    <w:lsdException w:unhideWhenUsed="1" w:semiHidden="1" w:name="List Continue 4"/>
-    <w:lsdException w:unhideWhenUsed="1" w:semiHidden="1" w:name="List Continue 5"/>
-    <w:lsdException w:unhideWhenUsed="1" w:semiHidden="1" w:name="Message Header"/>
-    <w:lsdException w:qFormat="1" w:uiPriority="11" w:name="Subtitle"/>
-    <w:lsdException w:unhideWhenUsed="1" w:semiHidden="1" w:name="Salutation"/>
-    <w:lsdException w:unhideWhenUsed="1" w:semiHidden="1" w:name="Date"/>
-    <w:lsdException w:unhideWhenUsed="1" w:semiHidden="1" w:name="Body Text First Indent"/>
-    <w:lsdException w:unhideWhenUsed="1" w:semiHidden="1" w:name="Body Text First Indent 2"/>
-    <w:lsdException w:unhideWhenUsed="1" w:semiHidden="1" w:name="Note Heading"/>
-    <w:lsdException w:unhideWhenUsed="1" w:semiHidden="1" w:name="Body Text 2"/>
-    <w:lsdException w:unhideWhenUsed="1" w:semiHidden="1" w:name="Body Text 3"/>
-    <w:lsdException w:unhideWhenUsed="1" w:semiHidden="1" w:name="Body Text Indent 2"/>
-    <w:lsdException w:unhideWhenUsed="1" w:semiHidden="1" w:name="Body Text Indent 3"/>
-    <w:lsdException w:unhideWhenUsed="1" w:semiHidden="1" w:name="Block Text"/>
-    <w:lsdException w:unhideWhenUsed="1" w:semiHidden="1" w:name="Hyperlink"/>
-    <w:lsdException w:unhideWhenUsed="1" w:semiHidden="1" w:name="FollowedHyperlink"/>
-    <w:lsdException w:qFormat="1" w:uiPriority="22" w:name="Strong"/>
-    <w:lsdException w:qFormat="1" w:uiPriority="20" w:name="Emphasis"/>
-    <w:lsdException w:unhideWhenUsed="1" w:semiHidden="1" w:name="Document Map"/>
-    <w:lsdException w:unhideWhenUsed="1" w:semiHidden="1" w:name="Plain Text"/>
-    <w:lsdException w:unhideWhenUsed="1" w:semiHidden="1" w:name="E-mail Signature"/>
-    <w:lsdException w:unhideWhenUsed="1" w:semiHidden="1" w:name="HTML Top of Form"/>
-    <w:lsdException w:unhideWhenUsed="1" w:semiHidden="1" w:name="HTML Bottom of Form"/>
-    <w:lsdException w:unhideWhenUsed="1" w:semiHidden="1" w:name="Normal (Web)"/>
-    <w:lsdException w:unhideWhenUsed="1" w:semiHidden="1" w:name="HTML Acronym"/>
-    <w:lsdException w:unhideWhenUsed="1" w:semiHidden="1" w:name="HTML Address"/>
-    <w:lsdException w:unhideWhenUsed="1" w:semiHidden="1" w:name="HTML Cite"/>
-    <w:lsdException w:unhideWhenUsed="1" w:semiHidden="1" w:name="HTML Code"/>
-    <w:lsdException w:unhideWhenUsed="1" w:semiHidden="1" w:name="HTML Definition"/>
-    <w:lsdException w:unhideWhenUsed="1" w:semiHidden="1" w:name="HTML Keyboard"/>
-    <w:lsdException w:unhideWhenUsed="1" w:semiHidden="1" w:name="HTML Preformatted"/>
-    <w:lsdException w:unhideWhenUsed="1" w:semiHidden="1" w:name="HTML Sample"/>
-    <w:lsdException w:unhideWhenUsed="1" w:semiHidden="1" w:name="HTML Typewriter"/>
-    <w:lsdException w:unhideWhenUsed="1" w:semiHidden="1" w:name="HTML Variable"/>
-    <w:lsdException w:unhideWhenUsed="1" w:semiHidden="1" w:name="Normal Table"/>
-    <w:lsdException w:unhideWhenUsed="1" w:semiHidden="1" w:name="annotation subject"/>
-    <w:lsdException w:unhideWhenUsed="1" w:semiHidden="1" w:name="No List"/>
-    <w:lsdException w:unhideWhenUsed="1" w:semiHidden="1" w:name="Outline List 1"/>
-    <w:lsdException w:unhideWhenUsed="1" w:semiHidden="1" w:name="Outline List 2"/>
-    <w:lsdException w:unhideWhenUsed="1" w:semiHidden="1" w:name="Outline List 3"/>
-    <w:lsdException w:unhideWhenUsed="1" w:semiHidden="1" w:name="Table Simple 1"/>
-    <w:lsdException w:unhideWhenUsed="1" w:semiHidden="1" w:name="Table Simple 2"/>
-    <w:lsdException w:unhideWhenUsed="1" w:semiHidden="1" w:name="Table Simple 3"/>
-    <w:lsdException w:unhideWhenUsed="1" w:semiHidden="1" w:name="Table Classic 1"/>
-    <w:lsdException w:unhideWhenUsed="1" w:semiHidden="1" w:name="Table Classic 2"/>
-    <w:lsdException w:unhideWhenUsed="1" w:semiHidden="1" w:name="Table Classic 3"/>
-    <w:lsdException w:unhideWhenUsed="1" w:semiHidden="1" w:name="Table Classic 4"/>
-    <w:lsdException w:unhideWhenUsed="1" w:semiHidden="1" w:name="Table Colorful 1"/>
-    <w:lsdException w:unhideWhenUsed="1" w:semiHidden="1" w:name="Table Colorful 2"/>
-    <w:lsdException w:unhideWhenUsed="1" w:semiHidden="1" w:name="Table Colorful 3"/>
-    <w:lsdException w:unhideWhenUsed="1" w:semiHidden="1" w:name="Table Columns 1"/>
-    <w:lsdException w:unhideWhenUsed="1" w:semiHidden="1" w:name="Table Columns 2"/>
-    <w:lsdException w:unhideWhenUsed="1" w:semiHidden="1" w:name="Table Columns 3"/>
-    <w:lsdException w:unhideWhenUsed="1" w:semiHidden="1" w:name="Table Columns 4"/>
-    <w:lsdException w:unhideWhenUsed="1" w:semiHidden="1" w:name="Table Columns 5"/>
-    <w:lsdException w:unhideWhenUsed="1" w:semiHidden="1" w:name="Table Grid 1"/>
-    <w:lsdException w:unhideWhenUsed="1" w:semiHidden="1" w:name="Table Grid 2"/>
-    <w:lsdException w:unhideWhenUsed="1" w:semiHidden="1" w:name="Table Grid 3"/>
-    <w:lsdException w:unhideWhenUsed="1" w:semiHidden="1" w:name="Table Grid 4"/>
-    <w:lsdException w:unhideWhenUsed="1" w:semiHidden="1" w:name="Table Grid 5"/>
-    <w:lsdException w:unhideWhenUsed="1" w:semiHidden="1" w:name="Table Grid 6"/>
-    <w:lsdException w:unhideWhenUsed="1" w:semiHidden="1" w:name="Table Grid 7"/>
-    <w:lsdException w:unhideWhenUsed="1" w:semiHidden="1" w:name="Table Grid 8"/>
-    <w:lsdException w:unhideWhenUsed="1" w:semiHidden="1" w:name="Table List 1"/>
-    <w:lsdException w:unhideWhenUsed="1" w:semiHidden="1" w:name="Table List 2"/>
-    <w:lsdException w:unhideWhenUsed="1" w:semiHidden="1" w:name="Table List 3"/>
-    <w:lsdException w:unhideWhenUsed="1" w:semiHidden="1" w:name="Table List 4"/>
-    <w:lsdException w:unhideWhenUsed="1" w:semiHidden="1" w:name="Table List 5"/>
-    <w:lsdException w:unhideWhenUsed="1" w:semiHidden="1" w:name="Table List 6"/>
-    <w:lsdException w:unhideWhenUsed="1" w:semiHidden="1" w:name="Table List 7"/>
-    <w:lsdException w:unhideWhenUsed="1" w:semiHidden="1" w:name="Table List 8"/>
-    <w:lsdException w:unhideWhenUsed="1" w:semiHidden="1" w:name="Table 3D effects 1"/>
-    <w:lsdException w:unhideWhenUsed="1" w:semiHidden="1" w:name="Table 3D effects 2"/>
-    <w:lsdException w:unhideWhenUsed="1" w:semiHidden="1" w:name="Table 3D effects 3"/>
-    <w:lsdException w:unhideWhenUsed="1" w:semiHidden="1" w:name="Table Contemporary"/>
-    <w:lsdException w:unhideWhenUsed="1" w:semiHidden="1" w:name="Table Elegant"/>
-    <w:lsdException w:unhideWhenUsed="1" w:semiHidden="1" w:name="Table Professional"/>
-    <w:lsdException w:unhideWhenUsed="1" w:semiHidden="1" w:name="Table Subtle 1"/>
-    <w:lsdException w:unhideWhenUsed="1" w:semiHidden="1" w:name="Table Subtle 2"/>
-    <w:lsdException w:unhideWhenUsed="1" w:semiHidden="1" w:name="Table Web 1"/>
-    <w:lsdException w:unhideWhenUsed="1" w:semiHidden="1" w:name="Table Web 2"/>
-    <w:lsdException w:unhideWhenUsed="1" w:semiHidden="1" w:name="Table Web 3"/>
-    <w:lsdException w:unhideWhenUsed="1" w:semiHidden="1" w:name="Balloon Text"/>
-    <w:lsdException w:uiPriority="39" w:name="Table Grid"/>
-    <w:lsdException w:unhideWhenUsed="1" w:semiHidden="1" w:name="Table Theme"/>
-    <w:lsdException w:unhideWhenUsed="1" w:semiHidden="1" w:name="Note Level 1"/>
-    <w:lsdException w:unhideWhenUsed="1" w:semiHidden="1" w:name="Note Level 2"/>
-    <w:lsdException w:unhideWhenUsed="1" w:semiHidden="1" w:name="Note Level 3"/>
-    <w:lsdException w:unhideWhenUsed="1" w:semiHidden="1" w:name="Note Level 4"/>
-    <w:lsdException w:unhideWhenUsed="1" w:semiHidden="1" w:name="Note Level 5"/>
-    <w:lsdException w:unhideWhenUsed="1" w:semiHidden="1" w:name="Note Level 6"/>
-    <w:lsdException w:unhideWhenUsed="1" w:semiHidden="1" w:name="Note Level 7"/>
-    <w:lsdException w:unhideWhenUsed="1" w:semiHidden="1" w:name="Note Level 8"/>
-    <w:lsdException w:unhideWhenUsed="1" w:semiHidden="1" w:name="Note Level 9"/>
-    <w:lsdException w:semiHidden="1" w:name="Placeholder Text"/>
-    <w:lsdException w:qFormat="1" w:uiPriority="1" w:name="No Spacing"/>
-    <w:lsdException w:uiPriority="60" w:name="Light Shading"/>
-    <w:lsdException w:uiPriority="61" w:name="Light List"/>
-    <w:lsdException w:uiPriority="62" w:name="Light Grid"/>
-    <w:lsdException w:uiPriority="63" w:name="Medium Shading 1"/>
-    <w:lsdException w:uiPriority="64" w:name="Medium Shading 2"/>
-    <w:lsdException w:uiPriority="65" w:name="Medium List 1"/>
-    <w:lsdException w:uiPriority="66" w:name="Medium List 2"/>
-    <w:lsdException w:uiPriority="67" w:name="Medium Grid 1"/>
-    <w:lsdException w:uiPriority="68" w:name="Medium Grid 2"/>
-    <w:lsdException w:uiPriority="69" w:name="Medium Grid 3"/>
-    <w:lsdException w:uiPriority="70" w:name="Dark List"/>
-    <w:lsdException w:uiPriority="71" w:name="Colorful Shading"/>
-    <w:lsdException w:uiPriority="72" w:name="Colorful List"/>
-    <w:lsdException w:uiPriority="73" w:name="Colorful Grid"/>
-    <w:lsdException w:uiPriority="60" w:name="Light Shading Accent 1"/>
-    <w:lsdException w:uiPriority="61" w:name="Light List Accent 1"/>
-    <w:lsdException w:uiPriority="62" w:name="Light Grid Accent 1"/>
-    <w:lsdException w:uiPriority="63" w:name="Medium Shading 1 Accent 1"/>
-    <w:lsdException w:uiPriority="64" w:name="Medium Shading 2 Accent 1"/>
-    <w:lsdException w:uiPriority="65" w:name="Medium List 1 Accent 1"/>
-    <w:lsdException w:semiHidden="1" w:name="Revision"/>
-    <w:lsdException w:qFormat="1" w:uiPriority="34" w:name="List Paragraph"/>
-    <w:lsdException w:qFormat="1" w:uiPriority="29" w:name="Quote"/>
-    <w:lsdException w:qFormat="1" w:uiPriority="30" w:name="Intense Quote"/>
-    <w:lsdException w:uiPriority="66" w:name="Medium List 2 Accent 1"/>
-    <w:lsdException w:uiPriority="67" w:name="Medium Grid 1 Accent 1"/>
-    <w:lsdException w:uiPriority="68" w:name="Medium Grid 2 Accent 1"/>
-    <w:lsdException w:uiPriority="69" w:name="Medium Grid 3 Accent 1"/>
-    <w:lsdException w:uiPriority="70" w:name="Dark List Accent 1"/>
-    <w:lsdException w:uiPriority="71" w:name="Colorful Shading Accent 1"/>
-    <w:lsdException w:uiPriority="72" w:name="Colorful List Accent 1"/>
-    <w:lsdException w:uiPriority="73" w:name="Colorful Grid Accent 1"/>
-    <w:lsdException w:uiPriority="60" w:name="Light Shading Accent 2"/>
-    <w:lsdException w:uiPriority="61" w:name="Light List Accent 2"/>
-    <w:lsdException w:uiPriority="62" w:name="Light Grid Accent 2"/>
-    <w:lsdException w:uiPriority="63" w:name="Medium Shading 1 Accent 2"/>
-    <w:lsdException w:uiPriority="64" w:name="Medium Shading 2 Accent 2"/>
-    <w:lsdException w:uiPriority="65" w:name="Medium List 1 Accent 2"/>
-    <w:lsdException w:uiPriority="66" w:name="Medium List 2 Accent 2"/>
-    <w:lsdException w:uiPriority="67" w:name="Medium Grid 1 Accent 2"/>
-    <w:lsdException w:uiPriority="68" w:name="Medium Grid 2 Accent 2"/>
-    <w:lsdException w:uiPriority="69" w:name="Medium Grid 3 Accent 2"/>
-    <w:lsdException w:uiPriority="70" w:name="Dark List Accent 2"/>
-    <w:lsdException w:uiPriority="71" w:name="Colorful Shading Accent 2"/>
-    <w:lsdException w:uiPriority="72" w:name="Colorful List Accent 2"/>
-    <w:lsdException w:uiPriority="73" w:name="Colorful Grid Accent 2"/>
-    <w:lsdException w:uiPriority="60" w:name="Light Shading Accent 3"/>
-    <w:lsdException w:uiPriority="61" w:name="Light List Accent 3"/>
-    <w:lsdException w:uiPriority="62" w:name="Light Grid Accent 3"/>
-    <w:lsdException w:uiPriority="63" w:name="Medium Shading 1 Accent 3"/>
-    <w:lsdException w:uiPriority="64" w:name="Medium Shading 2 Accent 3"/>
-    <w:lsdException w:uiPriority="65" w:name="Medium List 1 Accent 3"/>
-    <w:lsdException w:uiPriority="66" w:name="Medium List 2 Accent 3"/>
-    <w:lsdException w:uiPriority="67" w:name="Medium Grid 1 Accent 3"/>
-    <w:lsdException w:uiPriority="68" w:name="Medium Grid 2 Accent 3"/>
-    <w:lsdException w:uiPriority="69" w:name="Medium Grid 3 Accent 3"/>
-    <w:lsdException w:uiPriority="70" w:name="Dark List Accent 3"/>
-    <w:lsdException w:uiPriority="71" w:name="Colorful Shading Accent 3"/>
-    <w:lsdException w:uiPriority="72" w:name="Colorful List Accent 3"/>
-    <w:lsdException w:uiPriority="73" w:name="Colorful Grid Accent 3"/>
-    <w:lsdException w:uiPriority="60" w:name="Light Shading Accent 4"/>
-    <w:lsdException w:uiPriority="61" w:name="Light List Accent 4"/>
-    <w:lsdException w:uiPriority="62" w:name="Light Grid Accent 4"/>
-    <w:lsdException w:uiPriority="63" w:name="Medium Shading 1 Accent 4"/>
-    <w:lsdException w:uiPriority="64" w:name="Medium Shading 2 Accent 4"/>
-    <w:lsdException w:uiPriority="65" w:name="Medium List 1 Accent 4"/>
-    <w:lsdException w:uiPriority="66" w:name="Medium List 2 Accent 4"/>
-    <w:lsdException w:uiPriority="67" w:name="Medium Grid 1 Accent 4"/>
-    <w:lsdException w:uiPriority="68" w:name="Medium Grid 2 Accent 4"/>
-    <w:lsdException w:uiPriority="69" w:name="Medium Grid 3 Accent 4"/>
-    <w:lsdException w:uiPriority="70" w:name="Dark List Accent 4"/>
-    <w:lsdException w:uiPriority="71" w:name="Colorful Shading Accent 4"/>
-    <w:lsdException w:uiPriority="72" w:name="Colorful List Accent 4"/>
-    <w:lsdException w:uiPriority="73" w:name="Colorful Grid Accent 4"/>
-    <w:lsdException w:uiPriority="60" w:name="Light Shading Accent 5"/>
-    <w:lsdException w:uiPriority="61" w:name="Light List Accent 5"/>
-    <w:lsdException w:uiPriority="62" w:name="Light Grid Accent 5"/>
-    <w:lsdException w:uiPriority="63" w:name="Medium Shading 1 Accent 5"/>
-    <w:lsdException w:uiPriority="64" w:name="Medium Shading 2 Accent 5"/>
-    <w:lsdException w:uiPriority="65" w:name="Medium List 1 Accent 5"/>
-    <w:lsdException w:uiPriority="66" w:name="Medium List 2 Accent 5"/>
-    <w:lsdException w:uiPriority="67" w:name="Medium Grid 1 Accent 5"/>
-    <w:lsdException w:uiPriority="68" w:name="Medium Grid 2 Accent 5"/>
-    <w:lsdException w:uiPriority="69" w:name="Medium Grid 3 Accent 5"/>
-    <w:lsdException w:uiPriority="70" w:name="Dark List Accent 5"/>
-    <w:lsdException w:uiPriority="71" w:name="Colorful Shading Accent 5"/>
-    <w:lsdException w:uiPriority="72" w:name="Colorful List Accent 5"/>
-    <w:lsdException w:uiPriority="73" w:name="Colorful Grid Accent 5"/>
-    <w:lsdException w:uiPriority="60" w:name="Light Shading Accent 6"/>
-    <w:lsdException w:uiPriority="61" w:name="Light List Accent 6"/>
-    <w:lsdException w:uiPriority="62" w:name="Light Grid Accent 6"/>
-    <w:lsdException w:uiPriority="63" w:name="Medium Shading 1 Accent 6"/>
-    <w:lsdException w:uiPriority="64" w:name="Medium Shading 2 Accent 6"/>
-    <w:lsdException w:uiPriority="65" w:name="Medium List 1 Accent 6"/>
-    <w:lsdException w:uiPriority="66" w:name="Medium List 2 Accent 6"/>
-    <w:lsdException w:uiPriority="67" w:name="Medium Grid 1 Accent 6"/>
-    <w:lsdException w:uiPriority="68" w:name="Medium Grid 2 Accent 6"/>
-    <w:lsdException w:uiPriority="69" w:name="Medium Grid 3 Accent 6"/>
-    <w:lsdException w:uiPriority="70" w:name="Dark List Accent 6"/>
-    <w:lsdException w:uiPriority="71" w:name="Colorful Shading Accent 6"/>
-    <w:lsdException w:uiPriority="72" w:name="Colorful List Accent 6"/>
-    <w:lsdException w:uiPriority="73" w:name="Colorful Grid Accent 6"/>
-    <w:lsdException w:qFormat="1" w:uiPriority="19" w:name="Subtle Emphasis"/>
-    <w:lsdException w:qFormat="1" w:uiPriority="21" w:name="Intense Emphasis"/>
-    <w:lsdException w:qFormat="1" w:uiPriority="31" w:name="Subtle Reference"/>
-    <w:lsdException w:qFormat="1" w:uiPriority="32" w:name="Intense Reference"/>
-    <w:lsdException w:qFormat="1" w:uiPriority="33" w:name="Book Title"/>
-    <w:lsdException w:unhideWhenUsed="1" w:semiHidden="1" w:uiPriority="37" w:name="Bibliography"/>
-    <w:lsdException w:qFormat="1" w:unhideWhenUsed="1" w:semiHidden="1" w:uiPriority="39" w:name="TOC Heading"/>
-    <w:lsdException w:uiPriority="41" w:name="Plain Table 1"/>
-    <w:lsdException w:uiPriority="42" w:name="Plain Table 2"/>
-    <w:lsdException w:uiPriority="43" w:name="Plain Table 3"/>
-    <w:lsdException w:uiPriority="44" w:name="Plain Table 4"/>
-    <w:lsdException w:uiPriority="45" w:name="Plain Table 5"/>
-    <w:lsdException w:uiPriority="40" w:name="Grid Table Light"/>
-    <w:lsdException w:uiPriority="46" w:name="Grid Table 1 Light"/>
-    <w:lsdException w:uiPriority="47" w:name="Grid Table 2"/>
-    <w:lsdException w:uiPriority="48" w:name="Grid Table 3"/>
-    <w:lsdException w:uiPriority="49" w:name="Grid Table 4"/>
-    <w:lsdException w:uiPriority="50" w:name="Grid Table 5 Dark"/>
-    <w:lsdException w:uiPriority="51" w:name="Grid Table 6 Colorful"/>
-    <w:lsdException w:uiPriority="52" w:name="Grid Table 7 Colorful"/>
-    <w:lsdException w:uiPriority="46" w:name="Grid Table 1 Light Accent 1"/>
-    <w:lsdException w:uiPriority="47" w:name="Grid Table 2 Accent 1"/>
-    <w:lsdException w:uiPriority="48" w:name="Grid Table 3 Accent 1"/>
-    <w:lsdException w:uiPriority="49" w:name="Grid Table 4 Accent 1"/>
-    <w:lsdException w:uiPriority="50" w:name="Grid Table 5 Dark Accent 1"/>
-    <w:lsdException w:uiPriority="51" w:name="Grid Table 6 Colorful Accent 1"/>
-    <w:lsdException w:uiPriority="52" w:name="Grid Table 7 Colorful Accent 1"/>
-    <w:lsdException w:uiPriority="46" w:name="Grid Table 1 Light Accent 2"/>
-    <w:lsdException w:uiPriority="47" w:name="Grid Table 2 Accent 2"/>
-    <w:lsdException w:uiPriority="48" w:name="Grid Table 3 Accent 2"/>
-    <w:lsdException w:uiPriority="49" w:name="Grid Table 4 Accent 2"/>
-    <w:lsdException w:uiPriority="50" w:name="Grid Table 5 Dark Accent 2"/>
-    <w:lsdException w:uiPriority="51" w:name="Grid Table 6 Colorful Accent 2"/>
-    <w:lsdException w:uiPriority="52" w:name="Grid Table 7 Colorful Accent 2"/>
-    <w:lsdException w:uiPriority="46" w:name="Grid Table 1 Light Accent 3"/>
-    <w:lsdException w:uiPriority="47" w:name="Grid Table 2 Accent 3"/>
-    <w:lsdException w:uiPriority="48" w:name="Grid Table 3 Accent 3"/>
-    <w:lsdException w:uiPriority="49" w:name="Grid Table 4 Accent 3"/>
-    <w:lsdException w:uiPriority="50" w:name="Grid Table 5 Dark Accent 3"/>
-    <w:lsdException w:uiPriority="51" w:name="Grid Table 6 Colorful Accent 3"/>
-    <w:lsdException w:uiPriority="52" w:name="Grid Table 7 Colorful Accent 3"/>
-    <w:lsdException w:uiPriority="46" w:name="Grid Table 1 Light Accent 4"/>
-    <w:lsdException w:uiPriority="47" w:name="Grid Table 2 Accent 4"/>
-    <w:lsdException w:uiPriority="48" w:name="Grid Table 3 Accent 4"/>
-    <w:lsdException w:uiPriority="49" w:name="Grid Table 4 Accent 4"/>
-    <w:lsdException w:uiPriority="50" w:name="Grid Table 5 Dark Accent 4"/>
-    <w:lsdException w:uiPriority="51" w:name="Grid Table 6 Colorful Accent 4"/>
-    <w:lsdException w:uiPriority="52" w:name="Grid Table 7 Colorful Accent 4"/>
-    <w:lsdException w:uiPriority="46" w:name="Grid Table 1 Light Accent 5"/>
-    <w:lsdException w:uiPriority="47" w:name="Grid Table 2 Accent 5"/>
-    <w:lsdException w:uiPriority="48" w:name="Grid Table 3 Accent 5"/>
-    <w:lsdException w:uiPriority="49" w:name="Grid Table 4 Accent 5"/>
-    <w:lsdException w:uiPriority="50" w:name="Grid Table 5 Dark Accent 5"/>
-    <w:lsdException w:uiPriority="51" w:name="Grid Table 6 Colorful Accent 5"/>
-    <w:lsdException w:uiPriority="52" w:name="Grid Table 7 Colorful Accent 5"/>
-    <w:lsdException w:uiPriority="46" w:name="Grid Table 1 Light Accent 6"/>
-    <w:lsdException w:uiPriority="47" w:name="Grid Table 2 Accent 6"/>
-    <w:lsdException w:uiPriority="48" w:name="Grid Table 3 Accent 6"/>
-    <w:lsdException w:uiPriority="49" w:name="Grid Table 4 Accent 6"/>
-    <w:lsdException w:uiPriority="50" w:name="Grid Table 5 Dark Accent 6"/>
-    <w:lsdException w:uiPriority="51" w:name="Grid Table 6 Colorful Accent 6"/>
-    <w:lsdException w:uiPriority="52" w:name="Grid Table 7 Colorful Accent 6"/>
-    <w:lsdException w:uiPriority="46" w:name="List Table 1 Light"/>
-    <w:lsdException w:uiPriority="47" w:name="List Table 2"/>
-    <w:lsdException w:uiPriority="48" w:name="List Table 3"/>
-    <w:lsdException w:uiPriority="49" w:name="List Table 4"/>
-    <w:lsdException w:uiPriority="50" w:name="List Table 5 Dark"/>
-    <w:lsdException w:uiPriority="51" w:name="List Table 6 Colorful"/>
-    <w:lsdException w:uiPriority="52" w:name="List Table 7 Colorful"/>
-    <w:lsdException w:uiPriority="46" w:name="List Table 1 Light Accent 1"/>
-    <w:lsdException w:uiPriority="47" w:name="List Table 2 Accent 1"/>
-    <w:lsdException w:uiPriority="48" w:name="List Table 3 Accent 1"/>
-    <w:lsdException w:uiPriority="49" w:name="List Table 4 Accent 1"/>
-    <w:lsdException w:uiPriority="50" w:name="List Table 5 Dark Accent 1"/>
-    <w:lsdException w:uiPriority="51" w:name="List Table 6 Colorful Accent 1"/>
-    <w:lsdException w:uiPriority="52" w:name="List Table 7 Colorful Accent 1"/>
-    <w:lsdException w:uiPriority="46" w:name="List Table 1 Light Accent 2"/>
-    <w:lsdException w:uiPriority="47" w:name="List Table 2 Accent 2"/>
-    <w:lsdException w:uiPriority="48" w:name="List Table 3 Accent 2"/>
-    <w:lsdException w:uiPriority="49" w:name="List Table 4 Accent 2"/>
-    <w:lsdException w:uiPriority="50" w:name="List Table 5 Dark Accent 2"/>
-    <w:lsdException w:uiPriority="51" w:name="List Table 6 Colorful Accent 2"/>
-    <w:lsdException w:uiPriority="52" w:name="List Table 7 Colorful Accent 2"/>
-    <w:lsdException w:uiPriority="46" w:name="List Table 1 Light Accent 3"/>
-    <w:lsdException w:uiPriority="47" w:name="List Table 2 Accent 3"/>
-    <w:lsdException w:uiPriority="48" w:name="List Table 3 Accent 3"/>
-    <w:lsdException w:uiPriority="49" w:name="List Table 4 Accent 3"/>
-    <w:lsdException w:uiPriority="50" w:name="List Table 5 Dark Accent 3"/>
-    <w:lsdException w:uiPriority="51" w:name="List Table 6 Colorful Accent 3"/>
-    <w:lsdException w:uiPriority="52" w:name="List Table 7 Colorful Accent 3"/>
-    <w:lsdException w:uiPriority="46" w:name="List Table 1 Light Accent 4"/>
-    <w:lsdException w:uiPriority="47" w:name="List Table 2 Accent 4"/>
-    <w:lsdException w:uiPriority="48" w:name="List Table 3 Accent 4"/>
-    <w:lsdException w:uiPriority="49" w:name="List Table 4 Accent 4"/>
-    <w:lsdException w:uiPriority="50" w:name="List Table 5 Dark Accent 4"/>
-    <w:lsdException w:uiPriority="51" w:name="List Table 6 Colorful Accent 4"/>
-    <w:lsdException w:uiPriority="52" w:name="List Table 7 Colorful Accent 4"/>
-    <w:lsdException w:uiPriority="46" w:name="List Table 1 Light Accent 5"/>
-    <w:lsdException w:uiPriority="47" w:name="List Table 2 Accent 5"/>
-    <w:lsdException w:uiPriority="48" w:name="List Table 3 Accent 5"/>
-    <w:lsdException w:uiPriority="49" w:name="List Table 4 Accent 5"/>
-    <w:lsdException w:uiPriority="50" w:name="List Table 5 Dark Accent 5"/>
-    <w:lsdException w:uiPriority="51" w:name="List Table 6 Colorful Accent 5"/>
-    <w:lsdException w:uiPriority="52" w:name="List Table 7 Colorful Accent 5"/>
-    <w:lsdException w:uiPriority="46" w:name="List Table 1 Light Accent 6"/>
-    <w:lsdException w:uiPriority="47" w:name="List Table 2 Accent 6"/>
-    <w:lsdException w:uiPriority="48" w:name="List Table 3 Accent 6"/>
-    <w:lsdException w:uiPriority="49" w:name="List Table 4 Accent 6"/>
-    <w:lsdException w:uiPriority="50" w:name="List Table 5 Dark Accent 6"/>
-    <w:lsdException w:uiPriority="51" w:name="List Table 6 Colorful Accent 6"/>
-    <w:lsdException w:uiPriority="52" w:name="List Table 7 Colorful Accent 6"/>
+  <w:latentStyles w:defLockedState="0" w:defUIPriority="99" w:defSemiHidden="0" w:defUnhideWhenUsed="0" w:defQFormat="0" w:count="380">
+    <w:lsdException w:name="Normal" w:uiPriority="0" w:qFormat="1"/>
+    <w:lsdException w:name="heading 1" w:uiPriority="9" w:qFormat="1"/>
+    <w:lsdException w:name="heading 2" w:uiPriority="9" w:semiHidden="1" w:unhideWhenUsed="1" w:qFormat="1"/>
+    <w:lsdException w:name="heading 3" w:uiPriority="9" w:semiHidden="1" w:unhideWhenUsed="1" w:qFormat="1"/>
+    <w:lsdException w:name="heading 4" w:uiPriority="9" w:semiHidden="1" w:unhideWhenUsed="1" w:qFormat="1"/>
+    <w:lsdException w:name="heading 5" w:uiPriority="9" w:semiHidden="1" w:unhideWhenUsed="1" w:qFormat="1"/>
+    <w:lsdException w:name="heading 6" w:uiPriority="9" w:semiHidden="1" w:unhideWhenUsed="1" w:qFormat="1"/>
+    <w:lsdException w:name="heading 7" w:uiPriority="9" w:semiHidden="1" w:unhideWhenUsed="1" w:qFormat="1"/>
+    <w:lsdException w:name="heading 8" w:uiPriority="9" w:semiHidden="1" w:unhideWhenUsed="1" w:qFormat="1"/>
+    <w:lsdException w:name="heading 9" w:uiPriority="9" w:semiHidden="1" w:unhideWhenUsed="1" w:qFormat="1"/>
+    <w:lsdException w:name="index 1" w:semiHidden="1" w:unhideWhenUsed="1"/>
+    <w:lsdException w:name="index 2" w:semiHidden="1" w:unhideWhenUsed="1"/>
+    <w:lsdException w:name="index 3" w:semiHidden="1" w:unhideWhenUsed="1"/>
+    <w:lsdException w:name="index 4" w:semiHidden="1" w:unhideWhenUsed="1"/>
+    <w:lsdException w:name="index 5" w:semiHidden="1" w:unhideWhenUsed="1"/>
+    <w:lsdException w:name="index 6" w:semiHidden="1" w:unhideWhenUsed="1"/>
+    <w:lsdException w:name="index 7" w:semiHidden="1" w:unhideWhenUsed="1"/>
+    <w:lsdException w:name="index 8" w:semiHidden="1" w:unhideWhenUsed="1"/>
+    <w:lsdException w:name="index 9" w:semiHidden="1" w:unhideWhenUsed="1"/>
+    <w:lsdException w:name="toc 1" w:uiPriority="39" w:semiHidden="1" w:unhideWhenUsed="1"/>
+    <w:lsdException w:name="toc 2" w:uiPriority="39" w:semiHidden="1" w:unhideWhenUsed="1"/>
+    <w:lsdException w:name="toc 3" w:uiPriority="39" w:semiHidden="1" w:unhideWhenUsed="1"/>
+    <w:lsdException w:name="toc 4" w:uiPriority="39" w:semiHidden="1" w:unhideWhenUsed="1"/>
+    <w:lsdException w:name="toc 5" w:uiPriority="39" w:semiHidden="1" w:unhideWhenUsed="1"/>
+    <w:lsdException w:name="toc 6" w:uiPriority="39" w:semiHidden="1" w:unhideWhenUsed="1"/>
+    <w:lsdException w:name="toc 7" w:uiPriority="39" w:semiHidden="1" w:unhideWhenUsed="1"/>
+    <w:lsdException w:name="toc 8" w:uiPriority="39" w:semiHidden="1" w:unhideWhenUsed="1"/>
+    <w:lsdException w:name="toc 9" w:uiPriority="39" w:semiHidden="1" w:unhideWhenUsed="1"/>
+    <w:lsdException w:name="Normal Indent" w:semiHidden="1" w:unhideWhenUsed="1"/>
+    <w:lsdException w:name="footnote text" w:semiHidden="1" w:unhideWhenUsed="1"/>
+    <w:lsdException w:name="annotation text" w:semiHidden="1" w:unhideWhenUsed="1"/>
+    <w:lsdException w:name="header" w:semiHidden="1" w:unhideWhenUsed="1"/>
+    <w:lsdException w:name="footer" w:semiHidden="1" w:unhideWhenUsed="1"/>
+    <w:lsdException w:name="index heading" w:semiHidden="1" w:unhideWhenUsed="1"/>
+    <w:lsdException w:name="caption" w:uiPriority="35" w:semiHidden="1" w:unhideWhenUsed="1" w:qFormat="1"/>
+    <w:lsdException w:name="table of figures" w:semiHidden="1" w:unhideWhenUsed="1"/>
+    <w:lsdException w:name="envelope address" w:semiHidden="1" w:unhideWhenUsed="1"/>
+    <w:lsdException w:name="envelope return" w:semiHidden="1" w:unhideWhenUsed="1"/>
+    <w:lsdException w:name="footnote reference" w:semiHidden="1" w:unhideWhenUsed="1"/>
+    <w:lsdException w:name="annotation reference" w:semiHidden="1" w:unhideWhenUsed="1"/>
+    <w:lsdException w:name="line number" w:semiHidden="1" w:unhideWhenUsed="1"/>
+    <w:lsdException w:name="page number" w:semiHidden="1" w:unhideWhenUsed="1"/>
+    <w:lsdException w:name="endnote reference" w:semiHidden="1" w:unhideWhenUsed="1"/>
+    <w:lsdException w:name="endnote text" w:semiHidden="1" w:unhideWhenUsed="1"/>
+    <w:lsdException w:name="table of authorities" w:semiHidden="1" w:unhideWhenUsed="1"/>
+    <w:lsdException w:name="macro" w:semiHidden="1" w:unhideWhenUsed="1"/>
+    <w:lsdException w:name="toa heading" w:semiHidden="1" w:unhideWhenUsed="1"/>
+    <w:lsdException w:name="List" w:semiHidden="1" w:unhideWhenUsed="1"/>
+    <w:lsdException w:name="List Bullet" w:semiHidden="1" w:unhideWhenUsed="1"/>
+    <w:lsdException w:name="List Number" w:semiHidden="1" w:unhideWhenUsed="1"/>
+    <w:lsdException w:name="List 2" w:semiHidden="1" w:unhideWhenUsed="1"/>
+    <w:lsdException w:name="List 3" w:semiHidden="1" w:unhideWhenUsed="1"/>
+    <w:lsdException w:name="List 4" w:semiHidden="1" w:unhideWhenUsed="1"/>
+    <w:lsdException w:name="List 5" w:semiHidden="1" w:unhideWhenUsed="1"/>
+    <w:lsdException w:name="List Bullet 2" w:semiHidden="1" w:unhideWhenUsed="1"/>
+    <w:lsdException w:name="List Bullet 3" w:semiHidden="1" w:unhideWhenUsed="1"/>
+    <w:lsdException w:name="List Bullet 4" w:semiHidden="1" w:unhideWhenUsed="1"/>
+    <w:lsdException w:name="List Bullet 5" w:semiHidden="1" w:unhideWhenUsed="1"/>
+    <w:lsdException w:name="List Number 2" w:semiHidden="1" w:unhideWhenUsed="1"/>
+    <w:lsdException w:name="List Number 3" w:semiHidden="1" w:unhideWhenUsed="1"/>
+    <w:lsdException w:name="List Number 4" w:semiHidden="1" w:unhideWhenUsed="1"/>
+    <w:lsdException w:name="List Number 5" w:semiHidden="1" w:unhideWhenUsed="1"/>
+    <w:lsdException w:name="Title" w:uiPriority="10" w:qFormat="1"/>
+    <w:lsdException w:name="Closing" w:semiHidden="1" w:unhideWhenUsed="1"/>
+    <w:lsdException w:name="Signature" w:semiHidden="1" w:unhideWhenUsed="1"/>
+    <w:lsdException w:name="Default Paragraph Font" w:uiPriority="1" w:semiHidden="1" w:unhideWhenUsed="1"/>
+    <w:lsdException w:name="Body Text" w:semiHidden="1" w:unhideWhenUsed="1"/>
+    <w:lsdException w:name="Body Text Indent" w:semiHidden="1" w:unhideWhenUsed="1"/>
+    <w:lsdException w:name="List Continue" w:semiHidden="1" w:unhideWhenUsed="1"/>
+    <w:lsdException w:name="List Continue 2" w:semiHidden="1" w:unhideWhenUsed="1"/>
+    <w:lsdException w:name="List Continue 3" w:semiHidden="1" w:unhideWhenUsed="1"/>
+    <w:lsdException w:name="List Continue 4" w:semiHidden="1" w:unhideWhenUsed="1"/>
+    <w:lsdException w:name="List Continue 5" w:semiHidden="1" w:unhideWhenUsed="1"/>
+    <w:lsdException w:name="Message Header" w:semiHidden="1" w:unhideWhenUsed="1"/>
+    <w:lsdException w:name="Subtitle" w:uiPriority="11" w:qFormat="1"/>
+    <w:lsdException w:name="Salutation" w:semiHidden="1" w:unhideWhenUsed="1"/>
+    <w:lsdException w:name="Date" w:semiHidden="1" w:unhideWhenUsed="1"/>
+    <w:lsdException w:name="Body Text First Indent" w:semiHidden="1" w:unhideWhenUsed="1"/>
+    <w:lsdException w:name="Body Text First Indent 2" w:semiHidden="1" w:unhideWhenUsed="1"/>
+    <w:lsdException w:name="Note Heading" w:semiHidden="1" w:unhideWhenUsed="1"/>
+    <w:lsdException w:name="Body Text 2" w:semiHidden="1" w:unhideWhenUsed="1"/>
+    <w:lsdException w:name="Body Text 3" w:semiHidden="1" w:unhideWhenUsed="1"/>
+    <w:lsdException w:name="Body Text Indent 2" w:semiHidden="1" w:unhideWhenUsed="1"/>
+    <w:lsdException w:name="Body Text Indent 3" w:semiHidden="1" w:unhideWhenUsed="1"/>
+    <w:lsdException w:name="Block Text" w:semiHidden="1" w:unhideWhenUsed="1"/>
+    <w:lsdException w:name="Hyperlink" w:semiHidden="1" w:unhideWhenUsed="1"/>
+    <w:lsdException w:name="FollowedHyperlink" w:semiHidden="1" w:unhideWhenUsed="1"/>
+    <w:lsdException w:name="Strong" w:uiPriority="22" w:qFormat="1"/>
+    <w:lsdException w:name="Emphasis" w:uiPriority="20" w:qFormat="1"/>
+    <w:lsdException w:name="Document Map" w:semiHidden="1" w:unhideWhenUsed="1"/>
+    <w:lsdException w:name="Plain Text" w:semiHidden="1" w:unhideWhenUsed="1"/>
+    <w:lsdException w:name="E-mail Signature" w:semiHidden="1" w:unhideWhenUsed="1"/>
+    <w:lsdException w:name="HTML Top of Form" w:semiHidden="1" w:unhideWhenUsed="1"/>
+    <w:lsdException w:name="HTML Bottom of Form" w:semiHidden="1" w:unhideWhenUsed="1"/>
+    <w:lsdException w:name="Normal (Web)" w:semiHidden="1" w:unhideWhenUsed="1"/>
+    <w:lsdException w:name="HTML Acronym" w:semiHidden="1" w:unhideWhenUsed="1"/>
+    <w:lsdException w:name="HTML Address" w:semiHidden="1" w:unhideWhenUsed="1"/>
+    <w:lsdException w:name="HTML Cite" w:semiHidden="1" w:unhideWhenUsed="1"/>
+    <w:lsdException w:name="HTML Code" w:semiHidden="1" w:unhideWhenUsed="1"/>
+    <w:lsdException w:name="HTML Definition" w:semiHidden="1" w:unhideWhenUsed="1"/>
+    <w:lsdException w:name="HTML Keyboard" w:semiHidden="1" w:unhideWhenUsed="1"/>
+    <w:lsdException w:name="HTML Preformatted" w:semiHidden="1" w:unhideWhenUsed="1"/>
+    <w:lsdException w:name="HTML Sample" w:semiHidden="1" w:unhideWhenUsed="1"/>
+    <w:lsdException w:name="HTML Typewriter" w:semiHidden="1" w:unhideWhenUsed="1"/>
+    <w:lsdException w:name="HTML Variable" w:semiHidden="1" w:unhideWhenUsed="1"/>
+    <w:lsdException w:name="Normal Table" w:semiHidden="1" w:unhideWhenUsed="1"/>
+    <w:lsdException w:name="annotation subject" w:semiHidden="1" w:unhideWhenUsed="1"/>
+    <w:lsdException w:name="No List" w:semiHidden="1" w:unhideWhenUsed="1"/>
+    <w:lsdException w:name="Outline List 1" w:semiHidden="1" w:unhideWhenUsed="1"/>
+    <w:lsdException w:name="Outline List 2" w:semiHidden="1" w:unhideWhenUsed="1"/>
+    <w:lsdException w:name="Outline List 3" w:semiHidden="1" w:unhideWhenUsed="1"/>
+    <w:lsdException w:name="Table Simple 1" w:semiHidden="1" w:unhideWhenUsed="1"/>
+    <w:lsdException w:name="Table Simple 2" w:semiHidden="1" w:unhideWhenUsed="1"/>
+    <w:lsdException w:name="Table Simple 3" w:semiHidden="1" w:unhideWhenUsed="1"/>
+    <w:lsdException w:name="Table Classic 1" w:semiHidden="1" w:unhideWhenUsed="1"/>
+    <w:lsdException w:name="Table Classic 2" w:semiHidden="1" w:unhideWhenUsed="1"/>
+    <w:lsdException w:name="Table Classic 3" w:semiHidden="1" w:unhideWhenUsed="1"/>
+    <w:lsdException w:name="Table Classic 4" w:semiHidden="1" w:unhideWhenUsed="1"/>
+    <w:lsdException w:name="Table Colorful 1" w:semiHidden="1" w:unhideWhenUsed="1"/>
+    <w:lsdException w:name="Table Colorful 2" w:semiHidden="1" w:unhideWhenUsed="1"/>
+    <w:lsdException w:name="Table Colorful 3" w:semiHidden="1" w:unhideWhenUsed="1"/>
+    <w:lsdException w:name="Table Columns 1" w:semiHidden="1" w:unhideWhenUsed="1"/>
+    <w:lsdException w:name="Table Columns 2" w:semiHidden="1" w:unhideWhenUsed="1"/>
+    <w:lsdException w:name="Table Columns 3" w:semiHidden="1" w:unhideWhenUsed="1"/>
+    <w:lsdException w:name="Table Columns 4" w:semiHidden="1" w:unhideWhenUsed="1"/>
+    <w:lsdException w:name="Table Columns 5" w:semiHidden="1" w:unhideWhenUsed="1"/>
+    <w:lsdException w:name="Table Grid 1" w:semiHidden="1" w:unhideWhenUsed="1"/>
+    <w:lsdException w:name="Table Grid 2" w:semiHidden="1" w:unhideWhenUsed="1"/>
+    <w:lsdException w:name="Table Grid 3" w:semiHidden="1" w:unhideWhenUsed="1"/>
+    <w:lsdException w:name="Table Grid 4" w:semiHidden="1" w:unhideWhenUsed="1"/>
+    <w:lsdException w:name="Table Grid 5" w:semiHidden="1" w:unhideWhenUsed="1"/>
+    <w:lsdException w:name="Table Grid 6" w:semiHidden="1" w:unhideWhenUsed="1"/>
+    <w:lsdException w:name="Table Grid 7" w:semiHidden="1" w:unhideWhenUsed="1"/>
+    <w:lsdException w:name="Table Grid 8" w:semiHidden="1" w:unhideWhenUsed="1"/>
+    <w:lsdException w:name="Table List 1" w:semiHidden="1" w:unhideWhenUsed="1"/>
+    <w:lsdException w:name="Table List 2" w:semiHidden="1" w:unhideWhenUsed="1"/>
+    <w:lsdException w:name="Table List 3" w:semiHidden="1" w:unhideWhenUsed="1"/>
+    <w:lsdException w:name="Table List 4" w:semiHidden="1" w:unhideWhenUsed="1"/>
+    <w:lsdException w:name="Table List 5" w:semiHidden="1" w:unhideWhenUsed="1"/>
+    <w:lsdException w:name="Table List 6" w:semiHidden="1" w:unhideWhenUsed="1"/>
+    <w:lsdException w:name="Table List 7" w:semiHidden="1" w:unhideWhenUsed="1"/>
+    <w:lsdException w:name="Table List 8" w:semiHidden="1" w:unhideWhenUsed="1"/>
+    <w:lsdException w:name="Table 3D effects 1" w:semiHidden="1" w:unhideWhenUsed="1"/>
+    <w:lsdException w:name="Table 3D effects 2" w:semiHidden="1" w:unhideWhenUsed="1"/>
+    <w:lsdException w:name="Table 3D effects 3" w:semiHidden="1" w:unhideWhenUsed="1"/>
+    <w:lsdException w:name="Table Contemporary" w:semiHidden="1" w:unhideWhenUsed="1"/>
+    <w:lsdException w:name="Table Elegant" w:semiHidden="1" w:unhideWhenUsed="1"/>
+    <w:lsdException w:name="Table Professional" w:semiHidden="1" w:unhideWhenUsed="1"/>
+    <w:lsdException w:name="Table Subtle 1" w:semiHidden="1" w:unhideWhenUsed="1"/>
+    <w:lsdException w:name="Table Subtle 2" w:semiHidden="1" w:unhideWhenUsed="1"/>
+    <w:lsdException w:name="Table Web 1" w:semiHidden="1" w:unhideWhenUsed="1"/>
+    <w:lsdException w:name="Table Web 2" w:semiHidden="1" w:unhideWhenUsed="1"/>
+    <w:lsdException w:name="Table Web 3" w:semiHidden="1" w:unhideWhenUsed="1"/>
+    <w:lsdException w:name="Balloon Text" w:semiHidden="1" w:unhideWhenUsed="1"/>
+    <w:lsdException w:name="Table Grid" w:uiPriority="39"/>
+    <w:lsdException w:name="Table Theme" w:semiHidden="1" w:unhideWhenUsed="1"/>
+    <w:lsdException w:name="Note Level 1" w:semiHidden="1" w:unhideWhenUsed="1"/>
+    <w:lsdException w:name="Note Level 2" w:semiHidden="1" w:unhideWhenUsed="1"/>
+    <w:lsdException w:name="Note Level 3" w:semiHidden="1" w:unhideWhenUsed="1"/>
+    <w:lsdException w:name="Note Level 4" w:semiHidden="1" w:unhideWhenUsed="1"/>
+    <w:lsdException w:name="Note Level 5" w:semiHidden="1" w:unhideWhenUsed="1"/>
+    <w:lsdException w:name="Note Level 6" w:semiHidden="1" w:unhideWhenUsed="1"/>
+    <w:lsdException w:name="Note Level 7" w:semiHidden="1" w:unhideWhenUsed="1"/>
+    <w:lsdException w:name="Note Level 8" w:semiHidden="1" w:unhideWhenUsed="1"/>
+    <w:lsdException w:name="Note Level 9" w:semiHidden="1" w:unhideWhenUsed="1"/>
+    <w:lsdException w:name="Placeholder Text" w:semiHidden="1"/>
+    <w:lsdException w:name="No Spacing" w:uiPriority="1" w:qFormat="1"/>
+    <w:lsdException w:name="Light Shading" w:uiPriority="60"/>
+    <w:lsdException w:name="Light List" w:uiPriority="61"/>
+    <w:lsdException w:name="Light Grid" w:uiPriority="62"/>
+    <w:lsdException w:name="Medium Shading 1" w:uiPriority="63"/>
+    <w:lsdException w:name="Medium Shading 2" w:uiPriority="64"/>
+    <w:lsdException w:name="Medium List 1" w:uiPriority="65"/>
+    <w:lsdException w:name="Medium List 2" w:uiPriority="66"/>
+    <w:lsdException w:name="Medium Grid 1" w:uiPriority="67"/>
+    <w:lsdException w:name="Medium Grid 2" w:uiPriority="68"/>
+    <w:lsdException w:name="Medium Grid 3" w:uiPriority="69"/>
+    <w:lsdException w:name="Dark List" w:uiPriority="70"/>
+    <w:lsdException w:name="Colorful Shading" w:uiPriority="71"/>
+    <w:lsdException w:name="Colorful List" w:uiPriority="72"/>
+    <w:lsdException w:name="Colorful Grid" w:uiPriority="73"/>
+    <w:lsdException w:name="Light Shading Accent 1" w:uiPriority="60"/>
+    <w:lsdException w:name="Light List Accent 1" w:uiPriority="61"/>
+    <w:lsdException w:name="Light Grid Accent 1" w:uiPriority="62"/>
+    <w:lsdException w:name="Medium Shading 1 Accent 1" w:uiPriority="63"/>
+    <w:lsdException w:name="Medium Shading 2 Accent 1" w:uiPriority="64"/>
+    <w:lsdException w:name="Medium List 1 Accent 1" w:uiPriority="65"/>
+    <w:lsdException w:name="Revision" w:semiHidden="1"/>
+    <w:lsdException w:name="List Paragraph" w:uiPriority="34" w:qFormat="1"/>
+    <w:lsdException w:name="Quote" w:uiPriority="29" w:qFormat="1"/>
+    <w:lsdException w:name="Intense Quote" w:uiPriority="30" w:qFormat="1"/>
+    <w:lsdException w:name="Medium List 2 Accent 1" w:uiPriority="66"/>
+    <w:lsdException w:name="Medium Grid 1 Accent 1" w:uiPriority="67"/>
+    <w:lsdException w:name="Medium Grid 2 Accent 1" w:uiPriority="68"/>
+    <w:lsdException w:name="Medium Grid 3 Accent 1" w:uiPriority="69"/>
+    <w:lsdException w:name="Dark List Accent 1" w:uiPriority="70"/>
+    <w:lsdException w:name="Colorful Shading Accent 1" w:uiPriority="71"/>
+    <w:lsdException w:name="Colorful List Accent 1" w:uiPriority="72"/>
+    <w:lsdException w:name="Colorful Grid Accent 1" w:uiPriority="73"/>
+    <w:lsdException w:name="Light Shading Accent 2" w:uiPriority="60"/>
+    <w:lsdException w:name="Light List Accent 2" w:uiPriority="61"/>
+    <w:lsdException w:name="Light Grid Accent 2" w:uiPriority="62"/>
+    <w:lsdException w:name="Medium Shading 1 Accent 2" w:uiPriority="63"/>
+    <w:lsdException w:name="Medium Shading 2 Accent 2" w:uiPriority="64"/>
+    <w:lsdException w:name="Medium List 1 Accent 2" w:uiPriority="65"/>
+    <w:lsdException w:name="Medium List 2 Accent 2" w:uiPriority="66"/>
+    <w:lsdException w:name="Medium Grid 1 Accent 2" w:uiPriority="67"/>
+    <w:lsdException w:name="Medium Grid 2 Accent 2" w:uiPriority="68"/>
+    <w:lsdException w:name="Medium Grid 3 Accent 2" w:uiPriority="69"/>
+    <w:lsdException w:name="Dark List Accent 2" w:uiPriority="70"/>
+    <w:lsdException w:name="Colorful Shading Accent 2" w:uiPriority="71"/>
+    <w:lsdException w:name="Colorful List Accent 2" w:uiPriority="72"/>
+    <w:lsdException w:name="Colorful Grid Accent 2" w:uiPriority="73"/>
+    <w:lsdException w:name="Light Shading Accent 3" w:uiPriority="60"/>
+    <w:lsdException w:name="Light List Accent 3" w:uiPriority="61"/>
+    <w:lsdException w:name="Light Grid Accent 3" w:uiPriority="62"/>
+    <w:lsdException w:name="Medium Shading 1 Accent 3" w:uiPriority="63"/>
+    <w:lsdException w:name="Medium Shading 2 Accent 3" w:uiPriority="64"/>
+    <w:lsdException w:name="Medium List 1 Accent 3" w:uiPriority="65"/>
+    <w:lsdException w:name="Medium List 2 Accent 3" w:uiPriority="66"/>
+    <w:lsdException w:name="Medium Grid 1 Accent 3" w:uiPriority="67"/>
+    <w:lsdException w:name="Medium Grid 2 Accent 3" w:uiPriority="68"/>
+    <w:lsdException w:name="Medium Grid 3 Accent 3" w:uiPriority="69"/>
+    <w:lsdException w:name="Dark List Accent 3" w:uiPriority="70"/>
+    <w:lsdException w:name="Colorful Shading Accent 3" w:uiPriority="71"/>
+    <w:lsdException w:name="Colorful List Accent 3" w:uiPriority="72"/>
+    <w:lsdException w:name="Colorful Grid Accent 3" w:uiPriority="73"/>
+    <w:lsdException w:name="Light Shading Accent 4" w:uiPriority="60"/>
+    <w:lsdException w:name="Light List Accent 4" w:uiPriority="61"/>
+    <w:lsdException w:name="Light Grid Accent 4" w:uiPriority="62"/>
+    <w:lsdException w:name="Medium Shading 1 Accent 4" w:uiPriority="63"/>
+    <w:lsdException w:name="Medium Shading 2 Accent 4" w:uiPriority="64"/>
+    <w:lsdException w:name="Medium List 1 Accent 4" w:uiPriority="65"/>
+    <w:lsdException w:name="Medium List 2 Accent 4" w:uiPriority="66"/>
+    <w:lsdException w:name="Medium Grid 1 Accent 4" w:uiPriority="67"/>
+    <w:lsdException w:name="Medium Grid 2 Accent 4" w:uiPriority="68"/>
+    <w:lsdException w:name="Medium Grid 3 Accent 4" w:uiPriority="69"/>
+    <w:lsdException w:name="Dark List Accent 4" w:uiPriority="70"/>
+    <w:lsdException w:name="Colorful Shading Accent 4" w:uiPriority="71"/>
+    <w:lsdException w:name="Colorful List Accent 4" w:uiPriority="72"/>
+    <w:lsdException w:name="Colorful Grid Accent 4" w:uiPriority="73"/>
+    <w:lsdException w:name="Light Shading Accent 5" w:uiPriority="60"/>
+    <w:lsdException w:name="Light List Accent 5" w:uiPriority="61"/>
+    <w:lsdException w:name="Light Grid Accent 5" w:uiPriority="62"/>
+    <w:lsdException w:name="Medium Shading 1 Accent 5" w:uiPriority="63"/>
+    <w:lsdException w:name="Medium Shading 2 Accent 5" w:uiPriority="64"/>
+    <w:lsdException w:name="Medium List 1 Accent 5" w:uiPriority="65"/>
+    <w:lsdException w:name="Medium List 2 Accent 5" w:uiPriority="66"/>
+    <w:lsdException w:name="Medium Grid 1 Accent 5" w:uiPriority="67"/>
+    <w:lsdException w:name="Medium Grid 2 Accent 5" w:uiPriority="68"/>
+    <w:lsdException w:name="Medium Grid 3 Accent 5" w:uiPriority="69"/>
+    <w:lsdException w:name="Dark List Accent 5" w:uiPriority="70"/>
+    <w:lsdException w:name="Colorful Shading Accent 5" w:uiPriority="71"/>
+    <w:lsdException w:name="Colorful List Accent 5" w:uiPriority="72"/>
+    <w:lsdException w:name="Colorful Grid Accent 5" w:uiPriority="73"/>
+    <w:lsdException w:name="Light Shading Accent 6" w:uiPriority="60"/>
+    <w:lsdException w:name="Light List Accent 6" w:uiPriority="61"/>
+    <w:lsdException w:name="Light Grid Accent 6" w:uiPriority="62"/>
+    <w:lsdException w:name="Medium Shading 1 Accent 6" w:uiPriority="63"/>
+    <w:lsdException w:name="Medium Shading 2 Accent 6" w:uiPriority="64"/>
+    <w:lsdException w:name="Medium List 1 Accent 6" w:uiPriority="65"/>
+    <w:lsdException w:name="Medium List 2 Accent 6" w:uiPriority="66"/>
+    <w:lsdException w:name="Medium Grid 1 Accent 6" w:uiPriority="67"/>
+    <w:lsdException w:name="Medium Grid 2 Accent 6" w:uiPriority="68"/>
+    <w:lsdException w:name="Medium Grid 3 Accent 6" w:uiPriority="69"/>
+    <w:lsdException w:name="Dark List Accent 6" w:uiPriority="70"/>
+    <w:lsdException w:name="Colorful Shading Accent 6" w:uiPriority="71"/>
+    <w:lsdException w:name="Colorful List Accent 6" w:uiPriority="72"/>
+    <w:lsdException w:name="Colorful Grid Accent 6" w:uiPriority="73"/>
+    <w:lsdException w:name="Subtle Emphasis" w:uiPriority="19" w:qFormat="1"/>
+    <w:lsdException w:name="Intense Emphasis" w:uiPriority="21" w:qFormat="1"/>
+    <w:lsdException w:name="Subtle Reference" w:uiPriority="31" w:qFormat="1"/>
+    <w:lsdException w:name="Intense Reference" w:uiPriority="32" w:qFormat="1"/>
+    <w:lsdException w:name="Book Title" w:uiPriority="33" w:qFormat="1"/>
+    <w:lsdException w:name="Bibliography" w:uiPriority="37" w:semiHidden="1" w:unhideWhenUsed="1"/>
+    <w:lsdException w:name="TOC Heading" w:uiPriority="39" w:semiHidden="1" w:unhideWhenUsed="1" w:qFormat="1"/>
+    <w:lsdException w:name="Plain Table 1" w:uiPriority="41"/>
+    <w:lsdException w:name="Plain Table 2" w:uiPriority="42"/>
+    <w:lsdException w:name="Plain Table 3" w:uiPriority="43"/>
+    <w:lsdException w:name="Plain Table 4" w:uiPriority="44"/>
+    <w:lsdException w:name="Plain Table 5" w:uiPriority="45"/>
+    <w:lsdException w:name="Grid Table Light" w:uiPriority="40"/>
+    <w:lsdException w:name="Grid Table 1 Light" w:uiPriority="46"/>
+    <w:lsdException w:name="Grid Table 2" w:uiPriority="47"/>
+    <w:lsdException w:name="Grid Table 3" w:uiPriority="48"/>
+    <w:lsdException w:name="Grid Table 4" w:uiPriority="49"/>
+    <w:lsdException w:name="Grid Table 5 Dark" w:uiPriority="50"/>
+    <w:lsdException w:name="Grid Table 6 Colorful" w:uiPriority="51"/>
+    <w:lsdException w:name="Grid Table 7 Colorful" w:uiPriority="52"/>
+    <w:lsdException w:name="Grid Table 1 Light Accent 1" w:uiPriority="46"/>
+    <w:lsdException w:name="Grid Table 2 Accent 1" w:uiPriority="47"/>
+    <w:lsdException w:name="Grid Table 3 Accent 1" w:uiPriority="48"/>
+    <w:lsdException w:name="Grid Table 4 Accent 1" w:uiPriority="49"/>
+    <w:lsdException w:name="Grid Table 5 Dark Accent 1" w:uiPriority="50"/>
+    <w:lsdException w:name="Grid Table 6 Colorful Accent 1" w:uiPriority="51"/>
+    <w:lsdException w:name="Grid Table 7 Colorful Accent 1" w:uiPriority="52"/>
+    <w:lsdException w:name="Grid Table 1 Light Accent 2" w:uiPriority="46"/>
+    <w:lsdException w:name="Grid Table 2 Accent 2" w:uiPriority="47"/>
+    <w:lsdException w:name="Grid Table 3 Accent 2" w:uiPriority="48"/>
+    <w:lsdException w:name="Grid Table 4 Accent 2" w:uiPriority="49"/>
+    <w:lsdException w:name="Grid Table 5 Dark Accent 2" w:uiPriority="50"/>
+    <w:lsdException w:name="Grid Table 6 Colorful Accent 2" w:uiPriority="51"/>
+    <w:lsdException w:name="Grid Table 7 Colorful Accent 2" w:uiPriority="52"/>
+    <w:lsdException w:name="Grid Table 1 Light Accent 3" w:uiPriority="46"/>
+    <w:lsdException w:name="Grid Table 2 Accent 3" w:uiPriority="47"/>
+    <w:lsdException w:name="Grid Table 3 Accent 3" w:uiPriority="48"/>
+    <w:lsdException w:name="Grid Table 4 Accent 3" w:uiPriority="49"/>
+    <w:lsdException w:name="Grid Table 5 Dark Accent 3" w:uiPriority="50"/>
+    <w:lsdException w:name="Grid Table 6 Colorful Accent 3" w:uiPriority="51"/>
+    <w:lsdException w:name="Grid Table 7 Colorful Accent 3" w:uiPriority="52"/>
+    <w:lsdException w:name="Grid Table 1 Light Accent 4" w:uiPriority="46"/>
+    <w:lsdException w:name="Grid Table 2 Accent 4" w:uiPriority="47"/>
+    <w:lsdException w:name="Grid Table 3 Accent 4" w:uiPriority="48"/>
+    <w:lsdException w:name="Grid Table 4 Accent 4" w:uiPriority="49"/>
+    <w:lsdException w:name="Grid Table 5 Dark Accent 4" w:uiPriority="50"/>
+    <w:lsdException w:name="Grid Table 6 Colorful Accent 4" w:uiPriority="51"/>
+    <w:lsdException w:name="Grid Table 7 Colorful Accent 4" w:uiPriority="52"/>
+    <w:lsdException w:name="Grid Table 1 Light Accent 5" w:uiPriority="46"/>
+    <w:lsdException w:name="Grid Table 2 Accent 5" w:uiPriority="47"/>
+    <w:lsdException w:name="Grid Table 3 Accent 5" w:uiPriority="48"/>
+    <w:lsdException w:name="Grid Table 4 Accent 5" w:uiPriority="49"/>
+    <w:lsdException w:name="Grid Table 5 Dark Accent 5" w:uiPriority="50"/>
+    <w:lsdException w:name="Grid Table 6 Colorful Accent 5" w:uiPriority="51"/>
+    <w:lsdException w:name="Grid Table 7 Colorful Accent 5" w:uiPriority="52"/>
+    <w:lsdException w:name="Grid Table 1 Light Accent 6" w:uiPriority="46"/>
+    <w:lsdException w:name="Grid Table 2 Accent 6" w:uiPriority="47"/>
+    <w:lsdException w:name="Grid Table 3 Accent 6" w:uiPriority="48"/>
+    <w:lsdException w:name="Grid Table 4 Accent 6" w:uiPriority="49"/>
+    <w:lsdException w:name="Grid Table 5 Dark Accent 6" w:uiPriority="50"/>
+    <w:lsdException w:name="Grid Table 6 Colorful Accent 6" w:uiPriority="51"/>
+    <w:lsdException w:name="Grid Table 7 Colorful Accent 6" w:uiPriority="52"/>
+    <w:lsdException w:name="List Table 1 Light" w:uiPriority="46"/>
+    <w:lsdException w:name="List Table 2" w:uiPriority="47"/>
+    <w:lsdException w:name="List Table 3" w:uiPriority="48"/>
+    <w:lsdException w:name="List Table 4" w:uiPriority="49"/>
+    <w:lsdException w:name="List Table 5 Dark" w:uiPriority="50"/>
+    <w:lsdException w:name="List Table 6 Colorful" w:uiPriority="51"/>
+    <w:lsdException w:name="List Table 7 Colorful" w:uiPriority="52"/>
+    <w:lsdException w:name="List Table 1 Light Accent 1" w:uiPriority="46"/>
+    <w:lsdException w:name="List Table 2 Accent 1" w:uiPriority="47"/>
+    <w:lsdException w:name="List Table 3 Accent 1" w:uiPriority="48"/>
+    <w:lsdException w:name="List Table 4 Accent 1" w:uiPriority="49"/>
+    <w:lsdException w:name="List Table 5 Dark Accent 1" w:uiPriority="50"/>
+    <w:lsdException w:name="List Table 6 Colorful Accent 1" w:uiPriority="51"/>
+    <w:lsdException w:name="List Table 7 Colorful Accent 1" w:uiPriority="52"/>
+    <w:lsdException w:name="List Table 1 Light Accent 2" w:uiPriority="46"/>
+    <w:lsdException w:name="List Table 2 Accent 2" w:uiPriority="47"/>
+    <w:lsdException w:name="List Table 3 Accent 2" w:uiPriority="48"/>
+    <w:lsdException w:name="List Table 4 Accent 2" w:uiPriority="49"/>
+    <w:lsdException w:name="List Table 5 Dark Accent 2" w:uiPriority="50"/>
+    <w:lsdException w:name="List Table 6 Colorful Accent 2" w:uiPriority="51"/>
+    <w:lsdException w:name="List Table 7 Colorful Accent 2" w:uiPriority="52"/>
+    <w:lsdException w:name="List Table 1 Light Accent 3" w:uiPriority="46"/>
+    <w:lsdException w:name="List Table 2 Accent 3" w:uiPriority="47"/>
+    <w:lsdException w:name="List Table 3 Accent 3" w:uiPriority="48"/>
+    <w:lsdException w:name="List Table 4 Accent 3" w:uiPriority="49"/>
+    <w:lsdException w:name="List Table 5 Dark Accent 3" w:uiPriority="50"/>
+    <w:lsdException w:name="List Table 6 Colorful Accent 3" w:uiPriority="51"/>
+    <w:lsdException w:name="List Table 7 Colorful Accent 3" w:uiPriority="52"/>
+    <w:lsdException w:name="List Table 1 Light Accent 4" w:uiPriority="46"/>
+    <w:lsdException w:name="List Table 2 Accent 4" w:uiPriority="47"/>
+    <w:lsdException w:name="List Table 3 Accent 4" w:uiPriority="48"/>
+    <w:lsdException w:name="List Table 4 Accent 4" w:uiPriority="49"/>
+    <w:lsdException w:name="List Table 5 Dark Accent 4" w:uiPriority="50"/>
+    <w:lsdException w:name="List Table 6 Colorful Accent 4" w:uiPriority="51"/>
+    <w:lsdException w:name="List Table 7 Colorful Accent 4" w:uiPriority="52"/>
+    <w:lsdException w:name="List Table 1 Light Accent 5" w:uiPriority="46"/>
+    <w:lsdException w:name="List Table 2 Accent 5" w:uiPriority="47"/>
+    <w:lsdException w:name="List Table 3 Accent 5" w:uiPriority="48"/>
+    <w:lsdException w:name="List Table 4 Accent 5" w:uiPriority="49"/>
+    <w:lsdException w:name="List Table 5 Dark Accent 5" w:uiPriority="50"/>
+    <w:lsdException w:name="List Table 6 Colorful Accent 5" w:uiPriority="51"/>
+    <w:lsdException w:name="List Table 7 Colorful Accent 5" w:uiPriority="52"/>
+    <w:lsdException w:name="List Table 1 Light Accent 6" w:uiPriority="46"/>
+    <w:lsdException w:name="List Table 2 Accent 6" w:uiPriority="47"/>
+    <w:lsdException w:name="List Table 3 Accent 6" w:uiPriority="48"/>
+    <w:lsdException w:name="List Table 4 Accent 6" w:uiPriority="49"/>
+    <w:lsdException w:name="List Table 5 Dark Accent 6" w:uiPriority="50"/>
+    <w:lsdException w:name="List Table 6 Colorful Accent 6" w:uiPriority="51"/>
+    <w:lsdException w:name="List Table 7 Colorful Accent 6" w:uiPriority="52"/>
   </w:latentStyles>
   <w:style w:type="paragraph" w:styleId="Normal" w:default="1">
     <w:name w:val="Normal"/>
+    <w:qFormat/>
     <w:pPr>
       <w:widowControl/>
-      <w:pBdr/>
       <w:suppressAutoHyphens w:val="true"/>
       <w:bidi w:val="0"/>
       <w:spacing w:lineRule="auto" w:line="276"/>
@@ -1820,6 +1837,7 @@
     <w:rPr>
       <w:rFonts w:ascii="Arial" w:hAnsi="Arial" w:eastAsia="Arial" w:cs="Arial"/>
       <w:color w:val="000000"/>
+      <w:kern w:val="0"/>
       <w:sz w:val="22"/>
       <w:szCs w:val="22"/>
       <w:lang w:val="en-GB" w:eastAsia="en-GB" w:bidi="ar-SA"/>
@@ -1829,8 +1847,9 @@
     <w:name w:val="Heading 1"/>
     <w:basedOn w:val="Normal"/>
     <w:next w:val="Normal"/>
+    <w:qFormat/>
     <w:pPr>
-      <w:keepNext/>
+      <w:keepNext w:val="true"/>
       <w:keepLines/>
       <w:spacing w:before="400" w:after="120"/>
       <w:contextualSpacing/>
@@ -1845,8 +1864,9 @@
     <w:name w:val="Heading 2"/>
     <w:basedOn w:val="Normal"/>
     <w:next w:val="Normal"/>
+    <w:qFormat/>
     <w:pPr>
-      <w:keepNext/>
+      <w:keepNext w:val="true"/>
       <w:keepLines/>
       <w:spacing w:before="360" w:after="120"/>
       <w:contextualSpacing/>
@@ -1861,8 +1881,9 @@
     <w:name w:val="Heading 3"/>
     <w:basedOn w:val="Normal"/>
     <w:next w:val="Normal"/>
+    <w:qFormat/>
     <w:pPr>
-      <w:keepNext/>
+      <w:keepNext w:val="true"/>
       <w:keepLines/>
       <w:spacing w:before="320" w:after="80"/>
       <w:contextualSpacing/>
@@ -1878,8 +1899,9 @@
     <w:name w:val="Heading 4"/>
     <w:basedOn w:val="Normal"/>
     <w:next w:val="Normal"/>
+    <w:qFormat/>
     <w:pPr>
-      <w:keepNext/>
+      <w:keepNext w:val="true"/>
       <w:keepLines/>
       <w:spacing w:before="280" w:after="80"/>
       <w:contextualSpacing/>
@@ -1895,8 +1917,9 @@
     <w:name w:val="Heading 5"/>
     <w:basedOn w:val="Normal"/>
     <w:next w:val="Normal"/>
+    <w:qFormat/>
     <w:pPr>
-      <w:keepNext/>
+      <w:keepNext w:val="true"/>
       <w:keepLines/>
       <w:spacing w:before="240" w:after="80"/>
       <w:contextualSpacing/>
@@ -1910,8 +1933,9 @@
     <w:name w:val="Heading 6"/>
     <w:basedOn w:val="Normal"/>
     <w:next w:val="Normal"/>
+    <w:qFormat/>
     <w:pPr>
-      <w:keepNext/>
+      <w:keepNext w:val="true"/>
       <w:keepLines/>
       <w:spacing w:before="240" w:after="80"/>
       <w:contextualSpacing/>
@@ -1927,10 +1951,12 @@
     <w:uiPriority w:val="1"/>
     <w:semiHidden/>
     <w:unhideWhenUsed/>
+    <w:qFormat/>
     <w:rPr/>
   </w:style>
   <w:style w:type="character" w:styleId="ListLabel1">
     <w:name w:val="ListLabel 1"/>
+    <w:qFormat/>
     <w:rPr>
       <w:rFonts w:eastAsia="Arial" w:cs="Arial"/>
       <w:u w:val="none"/>
@@ -1938,6 +1964,277 @@
   </w:style>
   <w:style w:type="character" w:styleId="ListLabel2">
     <w:name w:val="ListLabel 2"/>
+    <w:qFormat/>
+    <w:rPr>
+      <w:u w:val="none"/>
+    </w:rPr>
+  </w:style>
+  <w:style w:type="character" w:styleId="ListLabel3">
+    <w:name w:val="ListLabel 3"/>
+    <w:qFormat/>
+    <w:rPr>
+      <w:u w:val="none"/>
+    </w:rPr>
+  </w:style>
+  <w:style w:type="character" w:styleId="ListLabel4">
+    <w:name w:val="ListLabel 4"/>
+    <w:qFormat/>
+    <w:rPr>
+      <w:u w:val="none"/>
+    </w:rPr>
+  </w:style>
+  <w:style w:type="character" w:styleId="ListLabel5">
+    <w:name w:val="ListLabel 5"/>
+    <w:qFormat/>
+    <w:rPr>
+      <w:u w:val="none"/>
+    </w:rPr>
+  </w:style>
+  <w:style w:type="character" w:styleId="ListLabel6">
+    <w:name w:val="ListLabel 6"/>
+    <w:qFormat/>
+    <w:rPr>
+      <w:u w:val="none"/>
+    </w:rPr>
+  </w:style>
+  <w:style w:type="character" w:styleId="ListLabel7">
+    <w:name w:val="ListLabel 7"/>
+    <w:qFormat/>
+    <w:rPr>
+      <w:u w:val="none"/>
+    </w:rPr>
+  </w:style>
+  <w:style w:type="character" w:styleId="ListLabel8">
+    <w:name w:val="ListLabel 8"/>
+    <w:qFormat/>
+    <w:rPr>
+      <w:u w:val="none"/>
+    </w:rPr>
+  </w:style>
+  <w:style w:type="character" w:styleId="ListLabel9">
+    <w:name w:val="ListLabel 9"/>
+    <w:qFormat/>
+    <w:rPr>
+      <w:u w:val="none"/>
+    </w:rPr>
+  </w:style>
+  <w:style w:type="character" w:styleId="ListLabel10">
+    <w:name w:val="ListLabel 10"/>
+    <w:qFormat/>
+    <w:rPr>
+      <w:u w:val="none"/>
+    </w:rPr>
+  </w:style>
+  <w:style w:type="character" w:styleId="ListLabel11">
+    <w:name w:val="ListLabel 11"/>
+    <w:qFormat/>
+    <w:rPr>
+      <w:u w:val="none"/>
+    </w:rPr>
+  </w:style>
+  <w:style w:type="character" w:styleId="ListLabel12">
+    <w:name w:val="ListLabel 12"/>
+    <w:qFormat/>
+    <w:rPr>
+      <w:rFonts w:cs="Wingdings"/>
+      <w:u w:val="none"/>
+    </w:rPr>
+  </w:style>
+  <w:style w:type="character" w:styleId="ListLabel13">
+    <w:name w:val="ListLabel 13"/>
+    <w:qFormat/>
+    <w:rPr>
+      <w:rFonts w:cs="Wingdings 2"/>
+      <w:u w:val="none"/>
+    </w:rPr>
+  </w:style>
+  <w:style w:type="character" w:styleId="ListLabel14">
+    <w:name w:val="ListLabel 14"/>
+    <w:qFormat/>
+    <w:rPr>
+      <w:rFonts w:cs="OpenSymbol"/>
+      <w:u w:val="none"/>
+    </w:rPr>
+  </w:style>
+  <w:style w:type="character" w:styleId="ListLabel15">
+    <w:name w:val="ListLabel 15"/>
+    <w:qFormat/>
+    <w:rPr>
+      <w:rFonts w:cs="Wingdings"/>
+      <w:u w:val="none"/>
+    </w:rPr>
+  </w:style>
+  <w:style w:type="character" w:styleId="ListLabel16">
+    <w:name w:val="ListLabel 16"/>
+    <w:qFormat/>
+    <w:rPr>
+      <w:rFonts w:cs="Wingdings 2"/>
+      <w:u w:val="none"/>
+    </w:rPr>
+  </w:style>
+  <w:style w:type="character" w:styleId="ListLabel17">
+    <w:name w:val="ListLabel 17"/>
+    <w:qFormat/>
+    <w:rPr>
+      <w:rFonts w:cs="OpenSymbol"/>
+      <w:u w:val="none"/>
+    </w:rPr>
+  </w:style>
+  <w:style w:type="character" w:styleId="ListLabel18">
+    <w:name w:val="ListLabel 18"/>
+    <w:qFormat/>
+    <w:rPr>
+      <w:rFonts w:cs="Wingdings"/>
+      <w:u w:val="none"/>
+    </w:rPr>
+  </w:style>
+  <w:style w:type="character" w:styleId="ListLabel19">
+    <w:name w:val="ListLabel 19"/>
+    <w:qFormat/>
+    <w:rPr>
+      <w:rFonts w:cs="Wingdings 2"/>
+      <w:u w:val="none"/>
+    </w:rPr>
+  </w:style>
+  <w:style w:type="character" w:styleId="ListLabel20">
+    <w:name w:val="ListLabel 20"/>
+    <w:qFormat/>
+    <w:rPr>
+      <w:rFonts w:cs="OpenSymbol"/>
+      <w:u w:val="none"/>
+    </w:rPr>
+  </w:style>
+  <w:style w:type="character" w:styleId="ListLabel21">
+    <w:name w:val="ListLabel 21"/>
+    <w:qFormat/>
+    <w:rPr>
+      <w:rFonts w:cs="Wingdings"/>
+      <w:u w:val="none"/>
+    </w:rPr>
+  </w:style>
+  <w:style w:type="character" w:styleId="ListLabel22">
+    <w:name w:val="ListLabel 22"/>
+    <w:qFormat/>
+    <w:rPr>
+      <w:rFonts w:cs="Wingdings 2"/>
+      <w:u w:val="none"/>
+    </w:rPr>
+  </w:style>
+  <w:style w:type="character" w:styleId="ListLabel23">
+    <w:name w:val="ListLabel 23"/>
+    <w:qFormat/>
+    <w:rPr>
+      <w:rFonts w:cs="OpenSymbol"/>
+      <w:u w:val="none"/>
+    </w:rPr>
+  </w:style>
+  <w:style w:type="character" w:styleId="ListLabel24">
+    <w:name w:val="ListLabel 24"/>
+    <w:qFormat/>
+    <w:rPr>
+      <w:rFonts w:cs="Wingdings"/>
+      <w:u w:val="none"/>
+    </w:rPr>
+  </w:style>
+  <w:style w:type="character" w:styleId="ListLabel25">
+    <w:name w:val="ListLabel 25"/>
+    <w:qFormat/>
+    <w:rPr>
+      <w:rFonts w:cs="Wingdings 2"/>
+      <w:u w:val="none"/>
+    </w:rPr>
+  </w:style>
+  <w:style w:type="character" w:styleId="ListLabel26">
+    <w:name w:val="ListLabel 26"/>
+    <w:qFormat/>
+    <w:rPr>
+      <w:rFonts w:cs="OpenSymbol"/>
+      <w:u w:val="none"/>
+    </w:rPr>
+  </w:style>
+  <w:style w:type="character" w:styleId="ListLabel27">
+    <w:name w:val="ListLabel 27"/>
+    <w:qFormat/>
+    <w:rPr>
+      <w:rFonts w:cs="Wingdings"/>
+      <w:u w:val="none"/>
+    </w:rPr>
+  </w:style>
+  <w:style w:type="character" w:styleId="ListLabel28">
+    <w:name w:val="ListLabel 28"/>
+    <w:qFormat/>
+    <w:rPr>
+      <w:rFonts w:cs="Wingdings 2"/>
+      <w:u w:val="none"/>
+    </w:rPr>
+  </w:style>
+  <w:style w:type="character" w:styleId="ListLabel29">
+    <w:name w:val="ListLabel 29"/>
+    <w:qFormat/>
+    <w:rPr>
+      <w:rFonts w:cs="OpenSymbol"/>
+      <w:u w:val="none"/>
+    </w:rPr>
+  </w:style>
+  <w:style w:type="character" w:styleId="ListLabel30">
+    <w:name w:val="ListLabel 30"/>
+    <w:qFormat/>
+    <w:rPr>
+      <w:u w:val="none"/>
+    </w:rPr>
+  </w:style>
+  <w:style w:type="character" w:styleId="ListLabel31">
+    <w:name w:val="ListLabel 31"/>
+    <w:qFormat/>
+    <w:rPr>
+      <w:u w:val="none"/>
+    </w:rPr>
+  </w:style>
+  <w:style w:type="character" w:styleId="ListLabel32">
+    <w:name w:val="ListLabel 32"/>
+    <w:qFormat/>
+    <w:rPr>
+      <w:u w:val="none"/>
+    </w:rPr>
+  </w:style>
+  <w:style w:type="character" w:styleId="ListLabel33">
+    <w:name w:val="ListLabel 33"/>
+    <w:qFormat/>
+    <w:rPr>
+      <w:u w:val="none"/>
+    </w:rPr>
+  </w:style>
+  <w:style w:type="character" w:styleId="ListLabel34">
+    <w:name w:val="ListLabel 34"/>
+    <w:qFormat/>
+    <w:rPr>
+      <w:u w:val="none"/>
+    </w:rPr>
+  </w:style>
+  <w:style w:type="character" w:styleId="ListLabel35">
+    <w:name w:val="ListLabel 35"/>
+    <w:qFormat/>
+    <w:rPr>
+      <w:u w:val="none"/>
+    </w:rPr>
+  </w:style>
+  <w:style w:type="character" w:styleId="ListLabel36">
+    <w:name w:val="ListLabel 36"/>
+    <w:qFormat/>
+    <w:rPr>
+      <w:u w:val="none"/>
+    </w:rPr>
+  </w:style>
+  <w:style w:type="character" w:styleId="ListLabel37">
+    <w:name w:val="ListLabel 37"/>
+    <w:qFormat/>
+    <w:rPr>
+      <w:u w:val="none"/>
+    </w:rPr>
+  </w:style>
+  <w:style w:type="character" w:styleId="ListLabel38">
+    <w:name w:val="ListLabel 38"/>
+    <w:qFormat/>
     <w:rPr>
       <w:u w:val="none"/>
     </w:rPr>
@@ -1946,8 +2243,9 @@
     <w:name w:val="Heading"/>
     <w:basedOn w:val="Normal"/>
     <w:next w:val="TextBody"/>
+    <w:qFormat/>
     <w:pPr>
-      <w:keepNext/>
+      <w:keepNext w:val="true"/>
       <w:spacing w:before="240" w:after="120"/>
     </w:pPr>
     <w:rPr>
@@ -1957,7 +2255,7 @@
     </w:rPr>
   </w:style>
   <w:style w:type="paragraph" w:styleId="TextBody">
-    <w:name w:val="Text Body"/>
+    <w:name w:val="Body Text"/>
     <w:basedOn w:val="Normal"/>
     <w:pPr>
       <w:spacing w:lineRule="auto" w:line="288" w:before="0" w:after="140"/>
@@ -1975,6 +2273,7 @@
   <w:style w:type="paragraph" w:styleId="Caption">
     <w:name w:val="Caption"/>
     <w:basedOn w:val="Normal"/>
+    <w:qFormat/>
     <w:pPr>
       <w:suppressLineNumbers/>
       <w:spacing w:before="120" w:after="120"/>
@@ -1990,6 +2289,7 @@
   <w:style w:type="paragraph" w:styleId="Index">
     <w:name w:val="Index"/>
     <w:basedOn w:val="Normal"/>
+    <w:qFormat/>
     <w:pPr>
       <w:suppressLineNumbers/>
     </w:pPr>
@@ -2001,8 +2301,9 @@
     <w:name w:val="Title"/>
     <w:basedOn w:val="Normal"/>
     <w:next w:val="Normal"/>
+    <w:qFormat/>
     <w:pPr>
-      <w:keepNext/>
+      <w:keepNext w:val="true"/>
       <w:keepLines/>
       <w:spacing w:before="0" w:after="60"/>
       <w:contextualSpacing/>
@@ -2016,8 +2317,9 @@
     <w:name w:val="Subtitle"/>
     <w:basedOn w:val="Normal"/>
     <w:next w:val="Normal"/>
+    <w:qFormat/>
     <w:pPr>
-      <w:keepNext/>
+      <w:keepNext w:val="true"/>
       <w:keepLines/>
       <w:spacing w:before="0" w:after="320"/>
       <w:contextualSpacing/>
@@ -2046,6 +2348,7 @@
     <w:uiPriority w:val="99"/>
     <w:semiHidden/>
     <w:unhideWhenUsed/>
+    <w:qFormat/>
   </w:style>
   <w:style w:type="table" w:default="1" w:styleId="TableNormal">
     <w:name w:val="Normal Table"/>
@@ -2053,7 +2356,7 @@
     <w:semiHidden/>
     <w:unhideWhenUsed/>
     <w:tblPr>
-      <w:tblInd w:type="dxa" w:w="0"/>
+      <w:tblInd w:w="0" w:type="dxa"/>
       <w:tblCellMar>
         <w:top w:w="0" w:type="dxa"/>
         <w:left w:w="108" w:type="dxa"/>

</xml_diff>

<commit_message>
Fix typo in the teaching notes for MapReduce
</commit_message>
<xml_diff>
--- a/FinalResources/R3MapReduce/TeachingNotes.docx
+++ b/FinalResources/R3MapReduce/TeachingNotes.docx
@@ -144,13 +144,7 @@
         <w:rPr>
           <w:u w:val="single"/>
         </w:rPr>
-        <w:t xml:space="preserve">Learning </w:t>
-      </w:r>
-      <w:r>
-        <w:rPr>
-          <w:u w:val="single"/>
-        </w:rPr>
-        <w:t>Intentions</w:t>
+        <w:t>Learning Intentions</w:t>
       </w:r>
     </w:p>
     <w:p>
@@ -167,7 +161,7 @@
       </w:pPr>
       <w:r>
         <w:rPr/>
-        <w:t>Understand what the MapReduce function is used for</w:t>
+        <w:t>Remember what the MapReduce function is and what it is used for.</w:t>
       </w:r>
     </w:p>
     <w:p>
@@ -184,75 +178,7 @@
       </w:pPr>
       <w:r>
         <w:rPr/>
-        <w:t>Remember what the MapReduce function is</w:t>
-      </w:r>
-    </w:p>
-    <w:p>
-      <w:pPr>
-        <w:pStyle w:val="Normal"/>
-        <w:numPr>
-          <w:ilvl w:val="0"/>
-          <w:numId w:val="3"/>
-        </w:numPr>
-        <w:spacing w:before="0" w:after="0"/>
-        <w:ind w:left="720" w:hanging="360"/>
-        <w:contextualSpacing/>
-        <w:rPr/>
-      </w:pPr>
-      <w:r>
-        <w:rPr/>
         <w:t>Apply the knowledge of MapReduce to count a series of words from a story.</w:t>
-      </w:r>
-    </w:p>
-    <w:p>
-      <w:pPr>
-        <w:pStyle w:val="Normal"/>
-        <w:numPr>
-          <w:ilvl w:val="0"/>
-          <w:numId w:val="3"/>
-        </w:numPr>
-        <w:spacing w:before="0" w:after="0"/>
-        <w:ind w:left="720" w:hanging="360"/>
-        <w:contextualSpacing/>
-        <w:rPr/>
-      </w:pPr>
-      <w:r>
-        <w:rPr/>
-        <w:t>Understand how it maps (splits up) the tasks and reduces (collates) them back together through the use of a wordcount example.</w:t>
-      </w:r>
-    </w:p>
-    <w:p>
-      <w:pPr>
-        <w:pStyle w:val="Normal"/>
-        <w:numPr>
-          <w:ilvl w:val="0"/>
-          <w:numId w:val="3"/>
-        </w:numPr>
-        <w:spacing w:before="0" w:after="0"/>
-        <w:ind w:left="720" w:hanging="360"/>
-        <w:contextualSpacing/>
-        <w:rPr/>
-      </w:pPr>
-      <w:r>
-        <w:rPr/>
-        <w:t>Understand how a computer might count (specific) words in a book or a story.</w:t>
-      </w:r>
-    </w:p>
-    <w:p>
-      <w:pPr>
-        <w:pStyle w:val="Normal"/>
-        <w:numPr>
-          <w:ilvl w:val="0"/>
-          <w:numId w:val="3"/>
-        </w:numPr>
-        <w:spacing w:before="0" w:after="0"/>
-        <w:ind w:left="720" w:hanging="360"/>
-        <w:contextualSpacing/>
-        <w:rPr/>
-      </w:pPr>
-      <w:r>
-        <w:rPr/>
-        <w:t>Analyse the need for MapReduce in a computer system.</w:t>
       </w:r>
     </w:p>
     <w:p>
@@ -263,7 +189,9 @@
         </w:rPr>
       </w:pPr>
       <w:r>
-        <w:rPr/>
+        <w:rPr>
+          <w:u w:val="single"/>
+        </w:rPr>
       </w:r>
     </w:p>
     <w:p>
@@ -360,10 +288,23 @@
       <w:r>
         <w:rPr/>
         <w:tab/>
-      </w:r>
-      <w:r>
-        <w:rPr/>
-        <w:t>15 minutes, intorudctory task</w:t>
+        <w:t>15 minutes, int</w:t>
+      </w:r>
+      <w:r>
+        <w:rPr/>
+        <w:t>ro</w:t>
+      </w:r>
+      <w:r>
+        <w:rPr/>
+        <w:t>d</w:t>
+      </w:r>
+      <w:r>
+        <w:rPr/>
+        <w:t>u</w:t>
+      </w:r>
+      <w:r>
+        <w:rPr/>
+        <w:t>ctory task</w:t>
       </w:r>
     </w:p>
     <w:p>
@@ -523,19 +464,7 @@
       </w:pPr>
       <w:r>
         <w:rPr/>
-        <w:t>Describe</w:t>
-      </w:r>
-      <w:r>
-        <w:rPr/>
-        <w:t xml:space="preserve"> MapReduce </w:t>
-      </w:r>
-      <w:r>
-        <w:rPr/>
-        <w:t>to students</w:t>
-      </w:r>
-      <w:r>
-        <w:rPr/>
-        <w:t>. It allows you to break up huge tasks into smaller more manageable ones in order to be completed quicker, and that it is very helpful in looking at how Google manages to search for the result you’re looking for in a very fast time. Clearly explain that this is how search can be done, i.e. students want to look up if there is a new book by their favorite author. So they search in a database which is stored on many computers, each computer searches within their fragment of the database (map) and returns the result, which is then summarised into a nice list (reduce)</w:t>
+        <w:t>Describe MapReduce to students. It allows you to break up huge tasks into smaller more manageable ones in order to be completed quicker, and that it is very helpful in looking at how Google manages to search for the result you’re looking for in a very fast time. Clearly explain that this is how search can be done, i.e. students want to look up if there is a new book by their favorite author. So they search in a database which is stored on many computers, each computer searches within their fragment of the database (map) and returns the result, which is then summarised into a nice list (reduce)</w:t>
       </w:r>
     </w:p>
     <w:p>
@@ -732,51 +661,7 @@
       </w:pPr>
       <w:r>
         <w:rPr/>
-        <w:t>When</w:t>
-      </w:r>
-      <w:r>
-        <w:rPr/>
-        <w:t xml:space="preserve"> </w:t>
-      </w:r>
-      <w:r>
-        <w:rPr/>
-        <w:t xml:space="preserve">all </w:t>
-      </w:r>
-      <w:r>
-        <w:rPr/>
-        <w:t>group</w:t>
-      </w:r>
-      <w:r>
-        <w:rPr/>
-        <w:t>s</w:t>
-      </w:r>
-      <w:r>
-        <w:rPr/>
-        <w:t xml:space="preserve"> ha</w:t>
-      </w:r>
-      <w:r>
-        <w:rPr/>
-        <w:t>ve</w:t>
-      </w:r>
-      <w:r>
-        <w:rPr/>
-        <w:t xml:space="preserve"> reported back, add up the total at the bottom and explain that you have counted up how many times each word has individually appeared in the story – and </w:t>
-      </w:r>
-      <w:r>
-        <w:rPr/>
-        <w:t>illustrate</w:t>
-      </w:r>
-      <w:r>
-        <w:rPr/>
-        <w:t xml:space="preserve"> (hopefully working by comparing the times) that it was much much quicker than </w:t>
-      </w:r>
-      <w:r>
-        <w:rPr/>
-        <w:t xml:space="preserve">a single </w:t>
-      </w:r>
-      <w:r>
-        <w:rPr/>
-        <w:t>person and this is how MapReduce works.</w:t>
+        <w:t>When all groups have reported back, add up the total at the bottom and explain that you have counted up how many times each word has individually appeared in the story – and illustrate (hopefully working by comparing the times) that it was much much quicker than a single person and this is how MapReduce works.</w:t>
       </w:r>
     </w:p>
     <w:p>
@@ -2239,6 +2124,276 @@
       <w:u w:val="none"/>
     </w:rPr>
   </w:style>
+  <w:style w:type="character" w:styleId="ListLabel39">
+    <w:name w:val="ListLabel 39"/>
+    <w:qFormat/>
+    <w:rPr>
+      <w:u w:val="none"/>
+    </w:rPr>
+  </w:style>
+  <w:style w:type="character" w:styleId="ListLabel40">
+    <w:name w:val="ListLabel 40"/>
+    <w:qFormat/>
+    <w:rPr>
+      <w:u w:val="none"/>
+    </w:rPr>
+  </w:style>
+  <w:style w:type="character" w:styleId="ListLabel41">
+    <w:name w:val="ListLabel 41"/>
+    <w:qFormat/>
+    <w:rPr>
+      <w:u w:val="none"/>
+    </w:rPr>
+  </w:style>
+  <w:style w:type="character" w:styleId="ListLabel42">
+    <w:name w:val="ListLabel 42"/>
+    <w:qFormat/>
+    <w:rPr>
+      <w:u w:val="none"/>
+    </w:rPr>
+  </w:style>
+  <w:style w:type="character" w:styleId="ListLabel43">
+    <w:name w:val="ListLabel 43"/>
+    <w:qFormat/>
+    <w:rPr>
+      <w:u w:val="none"/>
+    </w:rPr>
+  </w:style>
+  <w:style w:type="character" w:styleId="ListLabel44">
+    <w:name w:val="ListLabel 44"/>
+    <w:qFormat/>
+    <w:rPr>
+      <w:u w:val="none"/>
+    </w:rPr>
+  </w:style>
+  <w:style w:type="character" w:styleId="ListLabel45">
+    <w:name w:val="ListLabel 45"/>
+    <w:qFormat/>
+    <w:rPr>
+      <w:u w:val="none"/>
+    </w:rPr>
+  </w:style>
+  <w:style w:type="character" w:styleId="ListLabel46">
+    <w:name w:val="ListLabel 46"/>
+    <w:qFormat/>
+    <w:rPr>
+      <w:u w:val="none"/>
+    </w:rPr>
+  </w:style>
+  <w:style w:type="character" w:styleId="ListLabel47">
+    <w:name w:val="ListLabel 47"/>
+    <w:qFormat/>
+    <w:rPr>
+      <w:u w:val="none"/>
+    </w:rPr>
+  </w:style>
+  <w:style w:type="character" w:styleId="ListLabel48">
+    <w:name w:val="ListLabel 48"/>
+    <w:qFormat/>
+    <w:rPr>
+      <w:rFonts w:cs="Wingdings"/>
+      <w:u w:val="none"/>
+    </w:rPr>
+  </w:style>
+  <w:style w:type="character" w:styleId="ListLabel49">
+    <w:name w:val="ListLabel 49"/>
+    <w:qFormat/>
+    <w:rPr>
+      <w:rFonts w:cs="Wingdings 2"/>
+      <w:u w:val="none"/>
+    </w:rPr>
+  </w:style>
+  <w:style w:type="character" w:styleId="ListLabel50">
+    <w:name w:val="ListLabel 50"/>
+    <w:qFormat/>
+    <w:rPr>
+      <w:rFonts w:cs="OpenSymbol"/>
+      <w:u w:val="none"/>
+    </w:rPr>
+  </w:style>
+  <w:style w:type="character" w:styleId="ListLabel51">
+    <w:name w:val="ListLabel 51"/>
+    <w:qFormat/>
+    <w:rPr>
+      <w:rFonts w:cs="Wingdings"/>
+      <w:u w:val="none"/>
+    </w:rPr>
+  </w:style>
+  <w:style w:type="character" w:styleId="ListLabel52">
+    <w:name w:val="ListLabel 52"/>
+    <w:qFormat/>
+    <w:rPr>
+      <w:rFonts w:cs="Wingdings 2"/>
+      <w:u w:val="none"/>
+    </w:rPr>
+  </w:style>
+  <w:style w:type="character" w:styleId="ListLabel53">
+    <w:name w:val="ListLabel 53"/>
+    <w:qFormat/>
+    <w:rPr>
+      <w:rFonts w:cs="OpenSymbol"/>
+      <w:u w:val="none"/>
+    </w:rPr>
+  </w:style>
+  <w:style w:type="character" w:styleId="ListLabel54">
+    <w:name w:val="ListLabel 54"/>
+    <w:qFormat/>
+    <w:rPr>
+      <w:rFonts w:cs="Wingdings"/>
+      <w:u w:val="none"/>
+    </w:rPr>
+  </w:style>
+  <w:style w:type="character" w:styleId="ListLabel55">
+    <w:name w:val="ListLabel 55"/>
+    <w:qFormat/>
+    <w:rPr>
+      <w:rFonts w:cs="Wingdings 2"/>
+      <w:u w:val="none"/>
+    </w:rPr>
+  </w:style>
+  <w:style w:type="character" w:styleId="ListLabel56">
+    <w:name w:val="ListLabel 56"/>
+    <w:qFormat/>
+    <w:rPr>
+      <w:rFonts w:cs="OpenSymbol"/>
+      <w:u w:val="none"/>
+    </w:rPr>
+  </w:style>
+  <w:style w:type="character" w:styleId="ListLabel57">
+    <w:name w:val="ListLabel 57"/>
+    <w:qFormat/>
+    <w:rPr>
+      <w:rFonts w:cs="Wingdings"/>
+      <w:u w:val="none"/>
+    </w:rPr>
+  </w:style>
+  <w:style w:type="character" w:styleId="ListLabel58">
+    <w:name w:val="ListLabel 58"/>
+    <w:qFormat/>
+    <w:rPr>
+      <w:rFonts w:cs="Wingdings 2"/>
+      <w:u w:val="none"/>
+    </w:rPr>
+  </w:style>
+  <w:style w:type="character" w:styleId="ListLabel59">
+    <w:name w:val="ListLabel 59"/>
+    <w:qFormat/>
+    <w:rPr>
+      <w:rFonts w:cs="OpenSymbol"/>
+      <w:u w:val="none"/>
+    </w:rPr>
+  </w:style>
+  <w:style w:type="character" w:styleId="ListLabel60">
+    <w:name w:val="ListLabel 60"/>
+    <w:qFormat/>
+    <w:rPr>
+      <w:rFonts w:cs="Wingdings"/>
+      <w:u w:val="none"/>
+    </w:rPr>
+  </w:style>
+  <w:style w:type="character" w:styleId="ListLabel61">
+    <w:name w:val="ListLabel 61"/>
+    <w:qFormat/>
+    <w:rPr>
+      <w:rFonts w:cs="Wingdings 2"/>
+      <w:u w:val="none"/>
+    </w:rPr>
+  </w:style>
+  <w:style w:type="character" w:styleId="ListLabel62">
+    <w:name w:val="ListLabel 62"/>
+    <w:qFormat/>
+    <w:rPr>
+      <w:rFonts w:cs="OpenSymbol"/>
+      <w:u w:val="none"/>
+    </w:rPr>
+  </w:style>
+  <w:style w:type="character" w:styleId="ListLabel63">
+    <w:name w:val="ListLabel 63"/>
+    <w:qFormat/>
+    <w:rPr>
+      <w:rFonts w:cs="Wingdings"/>
+      <w:u w:val="none"/>
+    </w:rPr>
+  </w:style>
+  <w:style w:type="character" w:styleId="ListLabel64">
+    <w:name w:val="ListLabel 64"/>
+    <w:qFormat/>
+    <w:rPr>
+      <w:rFonts w:cs="Wingdings 2"/>
+      <w:u w:val="none"/>
+    </w:rPr>
+  </w:style>
+  <w:style w:type="character" w:styleId="ListLabel65">
+    <w:name w:val="ListLabel 65"/>
+    <w:qFormat/>
+    <w:rPr>
+      <w:rFonts w:cs="OpenSymbol"/>
+      <w:u w:val="none"/>
+    </w:rPr>
+  </w:style>
+  <w:style w:type="character" w:styleId="ListLabel66">
+    <w:name w:val="ListLabel 66"/>
+    <w:qFormat/>
+    <w:rPr>
+      <w:u w:val="none"/>
+    </w:rPr>
+  </w:style>
+  <w:style w:type="character" w:styleId="ListLabel67">
+    <w:name w:val="ListLabel 67"/>
+    <w:qFormat/>
+    <w:rPr>
+      <w:u w:val="none"/>
+    </w:rPr>
+  </w:style>
+  <w:style w:type="character" w:styleId="ListLabel68">
+    <w:name w:val="ListLabel 68"/>
+    <w:qFormat/>
+    <w:rPr>
+      <w:u w:val="none"/>
+    </w:rPr>
+  </w:style>
+  <w:style w:type="character" w:styleId="ListLabel69">
+    <w:name w:val="ListLabel 69"/>
+    <w:qFormat/>
+    <w:rPr>
+      <w:u w:val="none"/>
+    </w:rPr>
+  </w:style>
+  <w:style w:type="character" w:styleId="ListLabel70">
+    <w:name w:val="ListLabel 70"/>
+    <w:qFormat/>
+    <w:rPr>
+      <w:u w:val="none"/>
+    </w:rPr>
+  </w:style>
+  <w:style w:type="character" w:styleId="ListLabel71">
+    <w:name w:val="ListLabel 71"/>
+    <w:qFormat/>
+    <w:rPr>
+      <w:u w:val="none"/>
+    </w:rPr>
+  </w:style>
+  <w:style w:type="character" w:styleId="ListLabel72">
+    <w:name w:val="ListLabel 72"/>
+    <w:qFormat/>
+    <w:rPr>
+      <w:u w:val="none"/>
+    </w:rPr>
+  </w:style>
+  <w:style w:type="character" w:styleId="ListLabel73">
+    <w:name w:val="ListLabel 73"/>
+    <w:qFormat/>
+    <w:rPr>
+      <w:u w:val="none"/>
+    </w:rPr>
+  </w:style>
+  <w:style w:type="character" w:styleId="ListLabel74">
+    <w:name w:val="ListLabel 74"/>
+    <w:qFormat/>
+    <w:rPr>
+      <w:u w:val="none"/>
+    </w:rPr>
+  </w:style>
   <w:style w:type="paragraph" w:styleId="Heading">
     <w:name w:val="Heading"/>
     <w:basedOn w:val="Normal"/>

</xml_diff>

<commit_message>
Cut out and rewrite parts of the MapReduce exercise
</commit_message>
<xml_diff>
--- a/FinalResources/R3MapReduce/TeachingNotes.docx
+++ b/FinalResources/R3MapReduce/TeachingNotes.docx
@@ -52,7 +52,15 @@
       </w:pPr>
       <w:r>
         <w:rPr/>
-        <w:t>This exercise aims to teach children about the MapReduce function that is a part of the software library Hadoop. The main idea of MapReduce is to decompose large tasks into smaller tasks that can be computed in parallel across multiple servers. It consists of a Map function which breaks the tasks down, and then a Reduce function which collects the output from Map and combines them back up into a data set.</w:t>
+        <w:t>This exercise aims to teach children about the MapReduce function that is a part of the software library Hadoop. The idea of MapReduce is to decompose large tasks into smaller tasks that can be computed in parallel across multiple servers. It consists of a Map function which breaks the tasks down, and then a Reduce function which collects the output</w:t>
+      </w:r>
+      <w:r>
+        <w:rPr/>
+        <w:t>s</w:t>
+      </w:r>
+      <w:r>
+        <w:rPr/>
+        <w:t xml:space="preserve"> from Map and combines them back up into a data set.</w:t>
       </w:r>
     </w:p>
     <w:p>
@@ -237,7 +245,11 @@
       </w:pPr>
       <w:r>
         <w:rPr/>
-        <w:t>split up text into smaller units</w:t>
+        <w:t xml:space="preserve">split up text into smaller units </w:t>
+      </w:r>
+      <w:r>
+        <w:rPr/>
+        <w:t>and count them again</w:t>
       </w:r>
     </w:p>
     <w:p>
@@ -254,7 +266,7 @@
       </w:pPr>
       <w:r>
         <w:rPr/>
-        <w:t>tally words to count</w:t>
+        <w:t>compare these times</w:t>
       </w:r>
     </w:p>
     <w:p>
@@ -288,23 +300,7 @@
       <w:r>
         <w:rPr/>
         <w:tab/>
-        <w:t>15 minutes, int</w:t>
-      </w:r>
-      <w:r>
-        <w:rPr/>
-        <w:t>ro</w:t>
-      </w:r>
-      <w:r>
-        <w:rPr/>
-        <w:t>d</w:t>
-      </w:r>
-      <w:r>
-        <w:rPr/>
-        <w:t>u</w:t>
-      </w:r>
-      <w:r>
-        <w:rPr/>
-        <w:t>ctory task</w:t>
+        <w:t>15 minutes, introductory task</w:t>
       </w:r>
     </w:p>
     <w:p>
@@ -362,21 +358,6 @@
     </w:p>
     <w:p>
       <w:pPr>
-        <w:pStyle w:val="ListParagraph"/>
-        <w:numPr>
-          <w:ilvl w:val="0"/>
-          <w:numId w:val="1"/>
-        </w:numPr>
-        <w:ind w:left="720" w:hanging="360"/>
-        <w:rPr/>
-      </w:pPr>
-      <w:r>
-        <w:rPr/>
-        <w:t>Make sure each group has a show me board and pens, and a timer of sorts.</w:t>
-      </w:r>
-    </w:p>
-    <w:p>
-      <w:pPr>
         <w:pStyle w:val="Normal"/>
         <w:rPr/>
       </w:pPr>
@@ -422,15 +403,13 @@
     <w:p>
       <w:pPr>
         <w:pStyle w:val="Normal"/>
+        <w:rPr/>
+      </w:pPr>
+      <w:r>
         <w:rPr>
           <w:u w:val="single"/>
         </w:rPr>
-      </w:pPr>
-      <w:r>
-        <w:rPr>
-          <w:u w:val="single"/>
-        </w:rPr>
-        <w:t xml:space="preserve">Outline of Activity </w:t>
+        <w:t>Outline of Activity</w:t>
       </w:r>
     </w:p>
     <w:p>
@@ -464,23 +443,7 @@
       </w:pPr>
       <w:r>
         <w:rPr/>
-        <w:t>Describe MapReduce to students. It allows you to break up huge tasks into smaller more manageable ones in order to be completed quicker, and that it is very helpful in looking at how Google manages to search for the result you’re looking for in a very fast time. Clearly explain that this is how search can be done, i.e. students want to look up if there is a new book by their favorite author. So they search in a database which is stored on many computers, each computer searches within their fragment of the database (map) and returns the result, which is then summarised into a nice list (reduce)</w:t>
-      </w:r>
-    </w:p>
-    <w:p>
-      <w:pPr>
-        <w:pStyle w:val="Normal"/>
-        <w:numPr>
-          <w:ilvl w:val="0"/>
-          <w:numId w:val="0"/>
-        </w:numPr>
-        <w:spacing w:before="0" w:after="0"/>
-        <w:ind w:hanging="360"/>
-        <w:contextualSpacing/>
-        <w:rPr/>
-      </w:pPr>
-      <w:r>
-        <w:rPr/>
+        <w:t>Describe MapReduce to students</w:t>
       </w:r>
     </w:p>
     <w:p>
@@ -514,7 +477,7 @@
       </w:pPr>
       <w:r>
         <w:rPr/>
-        <w:t xml:space="preserve">Say that a really slow and bad way of counting would to have one person go through the entire story and pick out the individual words and count them by themselves. </w:t>
+        <w:t>Illustrate a slow and bad way by:</w:t>
       </w:r>
     </w:p>
     <w:p>
@@ -530,7 +493,7 @@
       </w:pPr>
       <w:r>
         <w:rPr/>
-        <w:t xml:space="preserve">Get the pair to identify one to be a timer, and one to be the counter. </w:t>
+        <w:t>Instruct the pair to split into counter and timer.</w:t>
       </w:r>
     </w:p>
     <w:p>
@@ -546,7 +509,11 @@
       </w:pPr>
       <w:r>
         <w:rPr/>
-        <w:t>If the children know about tally marks, outline that they should use their board on the desk to tally up each time they find the word in the story.</w:t>
+        <w:t>Ou</w:t>
+      </w:r>
+      <w:r>
+        <w:rPr/>
+        <w:t>tline that they should use their board on the desk to tally up each time they find the word in the story.</w:t>
       </w:r>
     </w:p>
     <w:p>
@@ -562,21 +529,35 @@
       </w:pPr>
       <w:r>
         <w:rPr/>
-        <w:t xml:space="preserve">Ask the counter to go through their page, and count how many times the words appear, the timer should write down the time </w:t>
-      </w:r>
-      <w:r>
-        <w:rPr>
-          <w:rFonts w:eastAsia="Arial" w:cs="Arial"/>
-          <w:color w:val="000000"/>
-          <w:sz w:val="22"/>
-          <w:szCs w:val="22"/>
-          <w:lang w:val="en-GB" w:eastAsia="en-GB" w:bidi="ar-SA"/>
-        </w:rPr>
-        <w:t>taken</w:t>
-      </w:r>
-      <w:r>
-        <w:rPr/>
-        <w:t xml:space="preserve"> on the show me board and hold it up when they are done, for the teacher to note down times on the board. Keep all the times from this round on one side of the board, perhaps under a table heading of ‘pairs’. </w:t>
+        <w:t xml:space="preserve">Ask the counter to count how many times the words appear, the timer </w:t>
+      </w:r>
+      <w:r>
+        <w:rPr/>
+        <w:t xml:space="preserve">to </w:t>
+      </w:r>
+      <w:r>
+        <w:rPr/>
+        <w:t xml:space="preserve">note the time this takes, and that they should report these back to  </w:t>
+      </w:r>
+      <w:r>
+        <w:rPr/>
+        <w:t>you.</w:t>
+      </w:r>
+    </w:p>
+    <w:p>
+      <w:pPr>
+        <w:pStyle w:val="Normal"/>
+        <w:numPr>
+          <w:ilvl w:val="1"/>
+          <w:numId w:val="4"/>
+        </w:numPr>
+        <w:spacing w:before="0" w:after="0"/>
+        <w:contextualSpacing/>
+        <w:rPr/>
+      </w:pPr>
+      <w:r>
+        <w:rPr/>
+        <w:t>Note down the times on a board.</w:t>
       </w:r>
     </w:p>
     <w:p>
@@ -593,7 +574,15 @@
       </w:pPr>
       <w:r>
         <w:rPr/>
-        <w:t>Then explain that by using teamwork, you can split up this big task into smaller tasks to solve it more quickly. Put each pair with another pair, and ask them to allocate one person to be the timer, three to be counters.</w:t>
+        <w:t xml:space="preserve"> </w:t>
+      </w:r>
+      <w:r>
+        <w:rPr/>
+        <w:t>E</w:t>
+      </w:r>
+      <w:r>
+        <w:rPr/>
+        <w:t>xplain that by using teamwork, you can split up this big task into smaller tasks to solve it more quickly. Put each pair with another pair, and ask them to allocate one person to be the timer, three to be counters.</w:t>
       </w:r>
     </w:p>
     <w:p>
@@ -610,7 +599,15 @@
       </w:pPr>
       <w:r>
         <w:rPr/>
-        <w:t xml:space="preserve">Ask that they cut along the dotted lines, each member of the ‘counters’ getting a third of the A4 page. Outline that they will have to each individually count the number of time each word appears, and put the tally in the shared tally board. Make sure each student has a section from their page and that the three has one shared tally board. </w:t>
+        <w:t>Ask t</w:t>
+      </w:r>
+      <w:r>
+        <w:rPr/>
+        <w:t>hem to</w:t>
+      </w:r>
+      <w:r>
+        <w:rPr/>
+        <w:t xml:space="preserve"> cut along the dotted lines, each member of the ‘counters’ getting a third of the A4 page. Outline that they will have to each individually count the number of time each word appears, and put the tally in the shared tally board. Make sure each student has a section from their page and that the three has one shared tally board. </w:t>
       </w:r>
     </w:p>
     <w:p>
@@ -662,53 +659,6 @@
       <w:r>
         <w:rPr/>
         <w:t>When all groups have reported back, add up the total at the bottom and explain that you have counted up how many times each word has individually appeared in the story – and illustrate (hopefully working by comparing the times) that it was much much quicker than a single person and this is how MapReduce works.</w:t>
-      </w:r>
-    </w:p>
-    <w:p>
-      <w:pPr>
-        <w:pStyle w:val="Normal"/>
-        <w:spacing w:before="0" w:after="0"/>
-        <w:contextualSpacing/>
-        <w:rPr/>
-      </w:pPr>
-      <w:r>
-        <w:rPr/>
-      </w:r>
-    </w:p>
-    <w:p>
-      <w:pPr>
-        <w:pStyle w:val="Normal"/>
-        <w:rPr/>
-      </w:pPr>
-      <w:r>
-        <w:rPr/>
-      </w:r>
-    </w:p>
-    <w:p>
-      <w:pPr>
-        <w:pStyle w:val="Normal"/>
-        <w:rPr/>
-      </w:pPr>
-      <w:r>
-        <w:rPr/>
-      </w:r>
-    </w:p>
-    <w:p>
-      <w:pPr>
-        <w:pStyle w:val="Normal"/>
-        <w:rPr/>
-      </w:pPr>
-      <w:r>
-        <w:rPr/>
-      </w:r>
-    </w:p>
-    <w:p>
-      <w:pPr>
-        <w:pStyle w:val="Normal"/>
-        <w:rPr/>
-      </w:pPr>
-      <w:r>
-        <w:rPr/>
       </w:r>
     </w:p>
     <w:sectPr>
@@ -2394,6 +2344,276 @@
       <w:u w:val="none"/>
     </w:rPr>
   </w:style>
+  <w:style w:type="character" w:styleId="ListLabel75">
+    <w:name w:val="ListLabel 75"/>
+    <w:qFormat/>
+    <w:rPr>
+      <w:u w:val="none"/>
+    </w:rPr>
+  </w:style>
+  <w:style w:type="character" w:styleId="ListLabel76">
+    <w:name w:val="ListLabel 76"/>
+    <w:qFormat/>
+    <w:rPr>
+      <w:u w:val="none"/>
+    </w:rPr>
+  </w:style>
+  <w:style w:type="character" w:styleId="ListLabel77">
+    <w:name w:val="ListLabel 77"/>
+    <w:qFormat/>
+    <w:rPr>
+      <w:u w:val="none"/>
+    </w:rPr>
+  </w:style>
+  <w:style w:type="character" w:styleId="ListLabel78">
+    <w:name w:val="ListLabel 78"/>
+    <w:qFormat/>
+    <w:rPr>
+      <w:u w:val="none"/>
+    </w:rPr>
+  </w:style>
+  <w:style w:type="character" w:styleId="ListLabel79">
+    <w:name w:val="ListLabel 79"/>
+    <w:qFormat/>
+    <w:rPr>
+      <w:u w:val="none"/>
+    </w:rPr>
+  </w:style>
+  <w:style w:type="character" w:styleId="ListLabel80">
+    <w:name w:val="ListLabel 80"/>
+    <w:qFormat/>
+    <w:rPr>
+      <w:u w:val="none"/>
+    </w:rPr>
+  </w:style>
+  <w:style w:type="character" w:styleId="ListLabel81">
+    <w:name w:val="ListLabel 81"/>
+    <w:qFormat/>
+    <w:rPr>
+      <w:u w:val="none"/>
+    </w:rPr>
+  </w:style>
+  <w:style w:type="character" w:styleId="ListLabel82">
+    <w:name w:val="ListLabel 82"/>
+    <w:qFormat/>
+    <w:rPr>
+      <w:u w:val="none"/>
+    </w:rPr>
+  </w:style>
+  <w:style w:type="character" w:styleId="ListLabel83">
+    <w:name w:val="ListLabel 83"/>
+    <w:qFormat/>
+    <w:rPr>
+      <w:u w:val="none"/>
+    </w:rPr>
+  </w:style>
+  <w:style w:type="character" w:styleId="ListLabel84">
+    <w:name w:val="ListLabel 84"/>
+    <w:qFormat/>
+    <w:rPr>
+      <w:rFonts w:cs="Wingdings"/>
+      <w:u w:val="none"/>
+    </w:rPr>
+  </w:style>
+  <w:style w:type="character" w:styleId="ListLabel85">
+    <w:name w:val="ListLabel 85"/>
+    <w:qFormat/>
+    <w:rPr>
+      <w:rFonts w:cs="Wingdings 2"/>
+      <w:u w:val="none"/>
+    </w:rPr>
+  </w:style>
+  <w:style w:type="character" w:styleId="ListLabel86">
+    <w:name w:val="ListLabel 86"/>
+    <w:qFormat/>
+    <w:rPr>
+      <w:rFonts w:cs="OpenSymbol"/>
+      <w:u w:val="none"/>
+    </w:rPr>
+  </w:style>
+  <w:style w:type="character" w:styleId="ListLabel87">
+    <w:name w:val="ListLabel 87"/>
+    <w:qFormat/>
+    <w:rPr>
+      <w:rFonts w:cs="Wingdings"/>
+      <w:u w:val="none"/>
+    </w:rPr>
+  </w:style>
+  <w:style w:type="character" w:styleId="ListLabel88">
+    <w:name w:val="ListLabel 88"/>
+    <w:qFormat/>
+    <w:rPr>
+      <w:rFonts w:cs="Wingdings 2"/>
+      <w:u w:val="none"/>
+    </w:rPr>
+  </w:style>
+  <w:style w:type="character" w:styleId="ListLabel89">
+    <w:name w:val="ListLabel 89"/>
+    <w:qFormat/>
+    <w:rPr>
+      <w:rFonts w:cs="OpenSymbol"/>
+      <w:u w:val="none"/>
+    </w:rPr>
+  </w:style>
+  <w:style w:type="character" w:styleId="ListLabel90">
+    <w:name w:val="ListLabel 90"/>
+    <w:qFormat/>
+    <w:rPr>
+      <w:rFonts w:cs="Wingdings"/>
+      <w:u w:val="none"/>
+    </w:rPr>
+  </w:style>
+  <w:style w:type="character" w:styleId="ListLabel91">
+    <w:name w:val="ListLabel 91"/>
+    <w:qFormat/>
+    <w:rPr>
+      <w:rFonts w:cs="Wingdings 2"/>
+      <w:u w:val="none"/>
+    </w:rPr>
+  </w:style>
+  <w:style w:type="character" w:styleId="ListLabel92">
+    <w:name w:val="ListLabel 92"/>
+    <w:qFormat/>
+    <w:rPr>
+      <w:rFonts w:cs="OpenSymbol"/>
+      <w:u w:val="none"/>
+    </w:rPr>
+  </w:style>
+  <w:style w:type="character" w:styleId="ListLabel93">
+    <w:name w:val="ListLabel 93"/>
+    <w:qFormat/>
+    <w:rPr>
+      <w:rFonts w:cs="Wingdings"/>
+      <w:u w:val="none"/>
+    </w:rPr>
+  </w:style>
+  <w:style w:type="character" w:styleId="ListLabel94">
+    <w:name w:val="ListLabel 94"/>
+    <w:qFormat/>
+    <w:rPr>
+      <w:rFonts w:cs="Wingdings 2"/>
+      <w:u w:val="none"/>
+    </w:rPr>
+  </w:style>
+  <w:style w:type="character" w:styleId="ListLabel95">
+    <w:name w:val="ListLabel 95"/>
+    <w:qFormat/>
+    <w:rPr>
+      <w:rFonts w:cs="OpenSymbol"/>
+      <w:u w:val="none"/>
+    </w:rPr>
+  </w:style>
+  <w:style w:type="character" w:styleId="ListLabel96">
+    <w:name w:val="ListLabel 96"/>
+    <w:qFormat/>
+    <w:rPr>
+      <w:rFonts w:cs="Wingdings"/>
+      <w:u w:val="none"/>
+    </w:rPr>
+  </w:style>
+  <w:style w:type="character" w:styleId="ListLabel97">
+    <w:name w:val="ListLabel 97"/>
+    <w:qFormat/>
+    <w:rPr>
+      <w:rFonts w:cs="Wingdings 2"/>
+      <w:u w:val="none"/>
+    </w:rPr>
+  </w:style>
+  <w:style w:type="character" w:styleId="ListLabel98">
+    <w:name w:val="ListLabel 98"/>
+    <w:qFormat/>
+    <w:rPr>
+      <w:rFonts w:cs="OpenSymbol"/>
+      <w:u w:val="none"/>
+    </w:rPr>
+  </w:style>
+  <w:style w:type="character" w:styleId="ListLabel99">
+    <w:name w:val="ListLabel 99"/>
+    <w:qFormat/>
+    <w:rPr>
+      <w:rFonts w:cs="Wingdings"/>
+      <w:u w:val="none"/>
+    </w:rPr>
+  </w:style>
+  <w:style w:type="character" w:styleId="ListLabel100">
+    <w:name w:val="ListLabel 100"/>
+    <w:qFormat/>
+    <w:rPr>
+      <w:rFonts w:cs="Wingdings 2"/>
+      <w:u w:val="none"/>
+    </w:rPr>
+  </w:style>
+  <w:style w:type="character" w:styleId="ListLabel101">
+    <w:name w:val="ListLabel 101"/>
+    <w:qFormat/>
+    <w:rPr>
+      <w:rFonts w:cs="OpenSymbol"/>
+      <w:u w:val="none"/>
+    </w:rPr>
+  </w:style>
+  <w:style w:type="character" w:styleId="ListLabel102">
+    <w:name w:val="ListLabel 102"/>
+    <w:qFormat/>
+    <w:rPr>
+      <w:u w:val="none"/>
+    </w:rPr>
+  </w:style>
+  <w:style w:type="character" w:styleId="ListLabel103">
+    <w:name w:val="ListLabel 103"/>
+    <w:qFormat/>
+    <w:rPr>
+      <w:u w:val="none"/>
+    </w:rPr>
+  </w:style>
+  <w:style w:type="character" w:styleId="ListLabel104">
+    <w:name w:val="ListLabel 104"/>
+    <w:qFormat/>
+    <w:rPr>
+      <w:u w:val="none"/>
+    </w:rPr>
+  </w:style>
+  <w:style w:type="character" w:styleId="ListLabel105">
+    <w:name w:val="ListLabel 105"/>
+    <w:qFormat/>
+    <w:rPr>
+      <w:u w:val="none"/>
+    </w:rPr>
+  </w:style>
+  <w:style w:type="character" w:styleId="ListLabel106">
+    <w:name w:val="ListLabel 106"/>
+    <w:qFormat/>
+    <w:rPr>
+      <w:u w:val="none"/>
+    </w:rPr>
+  </w:style>
+  <w:style w:type="character" w:styleId="ListLabel107">
+    <w:name w:val="ListLabel 107"/>
+    <w:qFormat/>
+    <w:rPr>
+      <w:u w:val="none"/>
+    </w:rPr>
+  </w:style>
+  <w:style w:type="character" w:styleId="ListLabel108">
+    <w:name w:val="ListLabel 108"/>
+    <w:qFormat/>
+    <w:rPr>
+      <w:u w:val="none"/>
+    </w:rPr>
+  </w:style>
+  <w:style w:type="character" w:styleId="ListLabel109">
+    <w:name w:val="ListLabel 109"/>
+    <w:qFormat/>
+    <w:rPr>
+      <w:u w:val="none"/>
+    </w:rPr>
+  </w:style>
+  <w:style w:type="character" w:styleId="ListLabel110">
+    <w:name w:val="ListLabel 110"/>
+    <w:qFormat/>
+    <w:rPr>
+      <w:u w:val="none"/>
+    </w:rPr>
+  </w:style>
   <w:style w:type="paragraph" w:styleId="Heading">
     <w:name w:val="Heading"/>
     <w:basedOn w:val="Normal"/>

</xml_diff>

<commit_message>
Update atomic ops with a different wording
</commit_message>
<xml_diff>
--- a/FinalResources/R3MapReduce/TeachingNotes.docx
+++ b/FinalResources/R3MapReduce/TeachingNotes.docx
@@ -228,7 +228,11 @@
       </w:pPr>
       <w:r>
         <w:rPr/>
-        <w:t>read every word and count words</w:t>
+        <w:t>R</w:t>
+      </w:r>
+      <w:r>
+        <w:rPr/>
+        <w:t>ead every word and count words</w:t>
       </w:r>
     </w:p>
     <w:p>
@@ -245,7 +249,11 @@
       </w:pPr>
       <w:r>
         <w:rPr/>
-        <w:t xml:space="preserve">split up text into smaller units </w:t>
+        <w:t>S</w:t>
+      </w:r>
+      <w:r>
+        <w:rPr/>
+        <w:t xml:space="preserve">plit up text into smaller units </w:t>
       </w:r>
       <w:r>
         <w:rPr/>
@@ -266,7 +274,7 @@
       </w:pPr>
       <w:r>
         <w:rPr/>
-        <w:t>compare these times</w:t>
+        <w:t>Compare these times</w:t>
       </w:r>
     </w:p>
     <w:p>

</xml_diff>

<commit_message>
Fix formatting and make instructions more accurate
</commit_message>
<xml_diff>
--- a/FinalResources/R3MapReduce/TeachingNotes.docx
+++ b/FinalResources/R3MapReduce/TeachingNotes.docx
@@ -933,7 +933,23 @@
           <w:sz w:val="22"/>
           <w:szCs w:val="22"/>
         </w:rPr>
-        <w:t>Explain that the process of splitting up and counting is called ‘Mapping’ and that this is the computer counting each time the word appears individually. Explain that reporting back to the teacher is ‘reducing’ - putting back together the split up totals each section has.</w:t>
+        <w:t>Explain that the process of splitting up and counting is called ‘</w:t>
+      </w:r>
+      <w:r>
+        <w:rPr>
+          <w:rFonts w:ascii="Times New Roman" w:hAnsi="Times New Roman"/>
+          <w:sz w:val="22"/>
+          <w:szCs w:val="22"/>
+        </w:rPr>
+        <w:t>m</w:t>
+      </w:r>
+      <w:r>
+        <w:rPr>
+          <w:rFonts w:ascii="Times New Roman" w:hAnsi="Times New Roman"/>
+          <w:sz w:val="22"/>
+          <w:szCs w:val="22"/>
+        </w:rPr>
+        <w:t>apping’ and that this is the computer counting each time the word appears individually. Explain that reporting back to the teacher is ‘reducing’ - putting back together the split up totals each section has.</w:t>
       </w:r>
     </w:p>
     <w:p>

</xml_diff>

<commit_message>
MapReduce update and a new tally board
</commit_message>
<xml_diff>
--- a/FinalResources/R3MapReduce/TeachingNotes.docx
+++ b/FinalResources/R3MapReduce/TeachingNotes.docx
@@ -363,7 +363,15 @@
           <w:sz w:val="22"/>
           <w:szCs w:val="22"/>
         </w:rPr>
-        <w:t>Split up text into smaller units and count them again.</w:t>
+        <w:t xml:space="preserve">Split up text into smaller units and count them again </w:t>
+      </w:r>
+      <w:r>
+        <w:rPr>
+          <w:rFonts w:ascii="Times New Roman" w:hAnsi="Times New Roman"/>
+          <w:sz w:val="22"/>
+          <w:szCs w:val="22"/>
+        </w:rPr>
+        <w:t>in parallel.</w:t>
       </w:r>
     </w:p>
     <w:p>

</xml_diff>

<commit_message>
Typo fix in MapReduce and updated playing board
</commit_message>
<xml_diff>
--- a/FinalResources/R3MapReduce/TeachingNotes.docx
+++ b/FinalResources/R3MapReduce/TeachingNotes.docx
@@ -363,15 +363,7 @@
           <w:sz w:val="22"/>
           <w:szCs w:val="22"/>
         </w:rPr>
-        <w:t xml:space="preserve">Split up text into smaller units and count them again </w:t>
-      </w:r>
-      <w:r>
-        <w:rPr>
-          <w:rFonts w:ascii="Times New Roman" w:hAnsi="Times New Roman"/>
-          <w:sz w:val="22"/>
-          <w:szCs w:val="22"/>
-        </w:rPr>
-        <w:t>in parallel.</w:t>
+        <w:t>Split up text into smaller units and count them again in parallel.</w:t>
       </w:r>
     </w:p>
     <w:p>
@@ -801,23 +793,7 @@
           <w:sz w:val="22"/>
           <w:szCs w:val="22"/>
         </w:rPr>
-        <w:t xml:space="preserve">Ask the counter to count how many times the words appear, the timer to note the time this takes, and that they should report these back to  you, </w:t>
-      </w:r>
-      <w:r>
-        <w:rPr>
-          <w:rFonts w:ascii="Times New Roman" w:hAnsi="Times New Roman"/>
-          <w:sz w:val="22"/>
-          <w:szCs w:val="22"/>
-        </w:rPr>
-        <w:t>n</w:t>
-      </w:r>
-      <w:r>
-        <w:rPr>
-          <w:rFonts w:ascii="Times New Roman" w:hAnsi="Times New Roman"/>
-          <w:sz w:val="22"/>
-          <w:szCs w:val="22"/>
-        </w:rPr>
-        <w:t>ote down the times on a board.</w:t>
+        <w:t>Ask the counter to count how many times the words appear, the timer to note the time this takes, and that they should report these back to  you, note down the times on a board.</w:t>
       </w:r>
     </w:p>
     <w:p>
@@ -850,23 +826,7 @@
           <w:sz w:val="22"/>
           <w:szCs w:val="22"/>
         </w:rPr>
-        <w:t xml:space="preserve">Explain that they can split up this big task into smaller tasks to solve it more quickly. Put each pair with another pair, and ask them to allocate one person to be the timer </w:t>
-      </w:r>
-      <w:r>
-        <w:rPr>
-          <w:rFonts w:ascii="Times New Roman" w:hAnsi="Times New Roman"/>
-          <w:sz w:val="22"/>
-          <w:szCs w:val="22"/>
-        </w:rPr>
-        <w:t>the rest</w:t>
-      </w:r>
-      <w:r>
-        <w:rPr>
-          <w:rFonts w:ascii="Times New Roman" w:hAnsi="Times New Roman"/>
-          <w:sz w:val="22"/>
-          <w:szCs w:val="22"/>
-        </w:rPr>
-        <w:t xml:space="preserve"> to be counters.</w:t>
+        <w:t>Explain that they can split up this big task into smaller tasks to solve it more quickly. Put each pair with another pair, and ask them to allocate one person to be the timer the rest to be counters.</w:t>
       </w:r>
     </w:p>
     <w:p>
@@ -891,7 +851,23 @@
           <w:sz w:val="22"/>
           <w:szCs w:val="22"/>
         </w:rPr>
-        <w:t xml:space="preserve">Ask them to cut along the dotted lines, each ‘counter’ getting a third of the A4 page. Outline that they will have to each individually count the number of time each word appears, and put the tally in the shared tally board. Make sure each student has a section from their page and that the three has one shared tally board. </w:t>
+        <w:t>Ask them to cut along the dotted lines, each ‘counter’ getting a third of the A4 page. Outline that they will have to each individually count the number of time each word appears, and put the tally in the shared tally board. Make sure each student has a section from their page and that the three ha</w:t>
+      </w:r>
+      <w:r>
+        <w:rPr>
+          <w:rFonts w:ascii="Times New Roman" w:hAnsi="Times New Roman"/>
+          <w:sz w:val="22"/>
+          <w:szCs w:val="22"/>
+        </w:rPr>
+        <w:t>ve</w:t>
+      </w:r>
+      <w:r>
+        <w:rPr>
+          <w:rFonts w:ascii="Times New Roman" w:hAnsi="Times New Roman"/>
+          <w:sz w:val="22"/>
+          <w:szCs w:val="22"/>
+        </w:rPr>
+        <w:t xml:space="preserve"> one shared tally board. </w:t>
       </w:r>
     </w:p>
     <w:p>
@@ -941,23 +917,7 @@
           <w:sz w:val="22"/>
           <w:szCs w:val="22"/>
         </w:rPr>
-        <w:t>Explain that the process of splitting up and counting is called ‘</w:t>
-      </w:r>
-      <w:r>
-        <w:rPr>
-          <w:rFonts w:ascii="Times New Roman" w:hAnsi="Times New Roman"/>
-          <w:sz w:val="22"/>
-          <w:szCs w:val="22"/>
-        </w:rPr>
-        <w:t>m</w:t>
-      </w:r>
-      <w:r>
-        <w:rPr>
-          <w:rFonts w:ascii="Times New Roman" w:hAnsi="Times New Roman"/>
-          <w:sz w:val="22"/>
-          <w:szCs w:val="22"/>
-        </w:rPr>
-        <w:t>apping’ and that this is the computer counting each time the word appears individually. Explain that reporting back to the teacher is ‘reducing’ - putting back together the split up totals each section has.</w:t>
+        <w:t>Explain that the process of splitting up and counting is called ‘mapping’ and that this is the computer counting each time the word appears individually. Explain that reporting back to the teacher is ‘reducing’ - putting back together the split up totals each section has.</w:t>
       </w:r>
     </w:p>
     <w:p>
@@ -970,11 +930,7 @@
         <w:spacing w:lineRule="auto" w:line="240" w:before="0" w:after="0"/>
         <w:ind w:left="720" w:hanging="360"/>
         <w:contextualSpacing/>
-        <w:rPr>
-          <w:rFonts w:ascii="Times New Roman" w:hAnsi="Times New Roman"/>
-          <w:sz w:val="22"/>
-          <w:szCs w:val="22"/>
-        </w:rPr>
+        <w:rPr/>
       </w:pPr>
       <w:r>
         <w:rPr>
@@ -1010,7 +966,9 @@
         <w:ind w:left="720" w:hanging="-360"/>
       </w:pPr>
       <w:rPr>
+        <w:sz w:val="22"/>
         <w:u w:val="none"/>
+        <w:rFonts w:ascii="Times New Roman" w:hAnsi="Times New Roman"/>
       </w:rPr>
     </w:lvl>
     <w:lvl w:ilvl="1">
@@ -1120,7 +1078,9 @@
         <w:ind w:left="720" w:hanging="-360"/>
       </w:pPr>
       <w:rPr>
+        <w:sz w:val="22"/>
         <w:u w:val="none"/>
+        <w:rFonts w:ascii="Times New Roman" w:hAnsi="Times New Roman"/>
       </w:rPr>
     </w:lvl>
     <w:lvl w:ilvl="1">
@@ -1131,7 +1091,6 @@
       <w:pPr>
         <w:ind w:left="1440" w:hanging="-1080"/>
       </w:pPr>
-      <w:rPr/>
     </w:lvl>
     <w:lvl w:ilvl="2">
       <w:start w:val="1"/>
@@ -1232,6 +1191,7 @@
       </w:pPr>
       <w:rPr>
         <w:rFonts w:ascii="Symbol" w:hAnsi="Symbol" w:cs="Symbol" w:hint="default"/>
+        <w:sz w:val="22"/>
         <w:rFonts w:cs="OpenSymbol"/>
       </w:rPr>
     </w:lvl>
@@ -1378,6 +1338,7 @@
       </w:pPr>
       <w:rPr>
         <w:rFonts w:ascii="Symbol" w:hAnsi="Symbol" w:cs="Symbol" w:hint="default"/>
+        <w:sz w:val="22"/>
         <w:rFonts w:cs="OpenSymbol"/>
       </w:rPr>
     </w:lvl>
@@ -3524,6 +3485,257 @@
     <w:qFormat/>
     <w:rPr/>
   </w:style>
+  <w:style w:type="character" w:styleId="ListLabel183">
+    <w:name w:val="ListLabel 183"/>
+    <w:qFormat/>
+    <w:rPr>
+      <w:rFonts w:ascii="Times New Roman" w:hAnsi="Times New Roman"/>
+      <w:sz w:val="22"/>
+      <w:u w:val="none"/>
+    </w:rPr>
+  </w:style>
+  <w:style w:type="character" w:styleId="ListLabel184">
+    <w:name w:val="ListLabel 184"/>
+    <w:qFormat/>
+    <w:rPr>
+      <w:u w:val="none"/>
+    </w:rPr>
+  </w:style>
+  <w:style w:type="character" w:styleId="ListLabel185">
+    <w:name w:val="ListLabel 185"/>
+    <w:qFormat/>
+    <w:rPr>
+      <w:u w:val="none"/>
+    </w:rPr>
+  </w:style>
+  <w:style w:type="character" w:styleId="ListLabel186">
+    <w:name w:val="ListLabel 186"/>
+    <w:qFormat/>
+    <w:rPr>
+      <w:u w:val="none"/>
+    </w:rPr>
+  </w:style>
+  <w:style w:type="character" w:styleId="ListLabel187">
+    <w:name w:val="ListLabel 187"/>
+    <w:qFormat/>
+    <w:rPr>
+      <w:u w:val="none"/>
+    </w:rPr>
+  </w:style>
+  <w:style w:type="character" w:styleId="ListLabel188">
+    <w:name w:val="ListLabel 188"/>
+    <w:qFormat/>
+    <w:rPr>
+      <w:u w:val="none"/>
+    </w:rPr>
+  </w:style>
+  <w:style w:type="character" w:styleId="ListLabel189">
+    <w:name w:val="ListLabel 189"/>
+    <w:qFormat/>
+    <w:rPr>
+      <w:u w:val="none"/>
+    </w:rPr>
+  </w:style>
+  <w:style w:type="character" w:styleId="ListLabel190">
+    <w:name w:val="ListLabel 190"/>
+    <w:qFormat/>
+    <w:rPr>
+      <w:u w:val="none"/>
+    </w:rPr>
+  </w:style>
+  <w:style w:type="character" w:styleId="ListLabel191">
+    <w:name w:val="ListLabel 191"/>
+    <w:qFormat/>
+    <w:rPr>
+      <w:u w:val="none"/>
+    </w:rPr>
+  </w:style>
+  <w:style w:type="character" w:styleId="ListLabel192">
+    <w:name w:val="ListLabel 192"/>
+    <w:qFormat/>
+    <w:rPr>
+      <w:rFonts w:ascii="Times New Roman" w:hAnsi="Times New Roman"/>
+      <w:sz w:val="22"/>
+      <w:u w:val="none"/>
+    </w:rPr>
+  </w:style>
+  <w:style w:type="character" w:styleId="ListLabel193">
+    <w:name w:val="ListLabel 193"/>
+    <w:qFormat/>
+    <w:rPr>
+      <w:u w:val="none"/>
+    </w:rPr>
+  </w:style>
+  <w:style w:type="character" w:styleId="ListLabel194">
+    <w:name w:val="ListLabel 194"/>
+    <w:qFormat/>
+    <w:rPr>
+      <w:u w:val="none"/>
+    </w:rPr>
+  </w:style>
+  <w:style w:type="character" w:styleId="ListLabel195">
+    <w:name w:val="ListLabel 195"/>
+    <w:qFormat/>
+    <w:rPr>
+      <w:u w:val="none"/>
+    </w:rPr>
+  </w:style>
+  <w:style w:type="character" w:styleId="ListLabel196">
+    <w:name w:val="ListLabel 196"/>
+    <w:qFormat/>
+    <w:rPr>
+      <w:u w:val="none"/>
+    </w:rPr>
+  </w:style>
+  <w:style w:type="character" w:styleId="ListLabel197">
+    <w:name w:val="ListLabel 197"/>
+    <w:qFormat/>
+    <w:rPr>
+      <w:u w:val="none"/>
+    </w:rPr>
+  </w:style>
+  <w:style w:type="character" w:styleId="ListLabel198">
+    <w:name w:val="ListLabel 198"/>
+    <w:qFormat/>
+    <w:rPr>
+      <w:u w:val="none"/>
+    </w:rPr>
+  </w:style>
+  <w:style w:type="character" w:styleId="ListLabel199">
+    <w:name w:val="ListLabel 199"/>
+    <w:qFormat/>
+    <w:rPr>
+      <w:u w:val="none"/>
+    </w:rPr>
+  </w:style>
+  <w:style w:type="character" w:styleId="ListLabel200">
+    <w:name w:val="ListLabel 200"/>
+    <w:qFormat/>
+    <w:rPr>
+      <w:rFonts w:ascii="Times New Roman" w:hAnsi="Times New Roman" w:cs="OpenSymbol"/>
+      <w:sz w:val="22"/>
+    </w:rPr>
+  </w:style>
+  <w:style w:type="character" w:styleId="ListLabel201">
+    <w:name w:val="ListLabel 201"/>
+    <w:qFormat/>
+    <w:rPr>
+      <w:rFonts w:cs="OpenSymbol"/>
+    </w:rPr>
+  </w:style>
+  <w:style w:type="character" w:styleId="ListLabel202">
+    <w:name w:val="ListLabel 202"/>
+    <w:qFormat/>
+    <w:rPr>
+      <w:rFonts w:cs="OpenSymbol"/>
+    </w:rPr>
+  </w:style>
+  <w:style w:type="character" w:styleId="ListLabel203">
+    <w:name w:val="ListLabel 203"/>
+    <w:qFormat/>
+    <w:rPr>
+      <w:rFonts w:cs="OpenSymbol"/>
+    </w:rPr>
+  </w:style>
+  <w:style w:type="character" w:styleId="ListLabel204">
+    <w:name w:val="ListLabel 204"/>
+    <w:qFormat/>
+    <w:rPr>
+      <w:rFonts w:cs="OpenSymbol"/>
+    </w:rPr>
+  </w:style>
+  <w:style w:type="character" w:styleId="ListLabel205">
+    <w:name w:val="ListLabel 205"/>
+    <w:qFormat/>
+    <w:rPr>
+      <w:rFonts w:cs="OpenSymbol"/>
+    </w:rPr>
+  </w:style>
+  <w:style w:type="character" w:styleId="ListLabel206">
+    <w:name w:val="ListLabel 206"/>
+    <w:qFormat/>
+    <w:rPr>
+      <w:rFonts w:cs="OpenSymbol"/>
+    </w:rPr>
+  </w:style>
+  <w:style w:type="character" w:styleId="ListLabel207">
+    <w:name w:val="ListLabel 207"/>
+    <w:qFormat/>
+    <w:rPr>
+      <w:rFonts w:cs="OpenSymbol"/>
+    </w:rPr>
+  </w:style>
+  <w:style w:type="character" w:styleId="ListLabel208">
+    <w:name w:val="ListLabel 208"/>
+    <w:qFormat/>
+    <w:rPr>
+      <w:rFonts w:cs="OpenSymbol"/>
+    </w:rPr>
+  </w:style>
+  <w:style w:type="character" w:styleId="ListLabel209">
+    <w:name w:val="ListLabel 209"/>
+    <w:qFormat/>
+    <w:rPr>
+      <w:rFonts w:ascii="Times New Roman" w:hAnsi="Times New Roman" w:cs="OpenSymbol"/>
+      <w:sz w:val="22"/>
+    </w:rPr>
+  </w:style>
+  <w:style w:type="character" w:styleId="ListLabel210">
+    <w:name w:val="ListLabel 210"/>
+    <w:qFormat/>
+    <w:rPr>
+      <w:rFonts w:cs="OpenSymbol"/>
+    </w:rPr>
+  </w:style>
+  <w:style w:type="character" w:styleId="ListLabel211">
+    <w:name w:val="ListLabel 211"/>
+    <w:qFormat/>
+    <w:rPr>
+      <w:rFonts w:cs="OpenSymbol"/>
+    </w:rPr>
+  </w:style>
+  <w:style w:type="character" w:styleId="ListLabel212">
+    <w:name w:val="ListLabel 212"/>
+    <w:qFormat/>
+    <w:rPr>
+      <w:rFonts w:cs="OpenSymbol"/>
+    </w:rPr>
+  </w:style>
+  <w:style w:type="character" w:styleId="ListLabel213">
+    <w:name w:val="ListLabel 213"/>
+    <w:qFormat/>
+    <w:rPr>
+      <w:rFonts w:cs="OpenSymbol"/>
+    </w:rPr>
+  </w:style>
+  <w:style w:type="character" w:styleId="ListLabel214">
+    <w:name w:val="ListLabel 214"/>
+    <w:qFormat/>
+    <w:rPr>
+      <w:rFonts w:cs="OpenSymbol"/>
+    </w:rPr>
+  </w:style>
+  <w:style w:type="character" w:styleId="ListLabel215">
+    <w:name w:val="ListLabel 215"/>
+    <w:qFormat/>
+    <w:rPr>
+      <w:rFonts w:cs="OpenSymbol"/>
+    </w:rPr>
+  </w:style>
+  <w:style w:type="character" w:styleId="ListLabel216">
+    <w:name w:val="ListLabel 216"/>
+    <w:qFormat/>
+    <w:rPr>
+      <w:rFonts w:cs="OpenSymbol"/>
+    </w:rPr>
+  </w:style>
+  <w:style w:type="character" w:styleId="ListLabel217">
+    <w:name w:val="ListLabel 217"/>
+    <w:qFormat/>
+    <w:rPr>
+      <w:rFonts w:cs="OpenSymbol"/>
+    </w:rPr>
+  </w:style>
   <w:style w:type="paragraph" w:styleId="Heading">
     <w:name w:val="Heading"/>
     <w:basedOn w:val="Normal"/>

</xml_diff>

<commit_message>
Minor wording changes in MapReduce
</commit_message>
<xml_diff>
--- a/FinalResources/R3MapReduce/TeachingNotes.docx
+++ b/FinalResources/R3MapReduce/TeachingNotes.docx
@@ -13,6 +13,7 @@
           <w:szCs w:val="22"/>
         </w:rPr>
       </w:pPr>
+      <w:bookmarkStart w:id="0" w:name="__DdeLink__40_1134118126"/>
       <w:r>
         <w:rPr>
           <w:rFonts w:ascii="Times New Roman" w:hAnsi="Times New Roman"/>
@@ -131,7 +132,7 @@
           <w:sz w:val="22"/>
           <w:szCs w:val="22"/>
         </w:rPr>
-        <w:t xml:space="preserve">Primary school children - 8+, can be adapted to suit older children by using a more complicated story, </w:t>
+        <w:t xml:space="preserve">Primary school children - 8+, can be adapted to suit older children by using a more complicated story, see </w:t>
       </w:r>
       <w:r>
         <w:rPr>
@@ -139,7 +140,23 @@
           <w:sz w:val="22"/>
           <w:szCs w:val="22"/>
         </w:rPr>
-        <w:t>see Jekyll &amp; Hyde excerpts</w:t>
+        <w:t>Alice in the Wonderland and</w:t>
+      </w:r>
+      <w:r>
+        <w:rPr>
+          <w:rFonts w:ascii="Times New Roman" w:hAnsi="Times New Roman"/>
+          <w:sz w:val="22"/>
+          <w:szCs w:val="22"/>
+        </w:rPr>
+        <w:t xml:space="preserve"> Jekyll &amp; Hyde excerpts </w:t>
+      </w:r>
+      <w:r>
+        <w:rPr>
+          <w:rFonts w:ascii="Times New Roman" w:hAnsi="Times New Roman"/>
+          <w:sz w:val="22"/>
+          <w:szCs w:val="22"/>
+        </w:rPr>
+        <w:t>respectively</w:t>
       </w:r>
     </w:p>
     <w:p>
@@ -695,15 +712,7 @@
           <w:sz w:val="22"/>
           <w:szCs w:val="22"/>
         </w:rPr>
-        <w:t xml:space="preserve">Say that each group has a section from a chapter of Alice in Wonderland and say that you want to count how many times the names ‘Hatter’ ‘Alice’ and ‘Dormouse’ appear in the story they are given </w:t>
-      </w:r>
-      <w:r>
-        <w:rPr>
-          <w:rFonts w:ascii="Times New Roman" w:hAnsi="Times New Roman"/>
-          <w:sz w:val="22"/>
-          <w:szCs w:val="22"/>
-        </w:rPr>
-        <w:t>or alternatively ‘Jekyll’, ‘Hyde’,  ‘Utterson’ if used for higher years</w:t>
+        <w:t>Say that each group has a section from a chapter of Alice in Wonderland and say that you want to count how many times the names ‘Hatter’ ‘Alice’ and ‘Dormouse’ appear in the story they are given or alternatively ‘Jekyll’, ‘Hyde’,  ‘Utterson’ if used for higher years</w:t>
       </w:r>
     </w:p>
     <w:p>
@@ -923,6 +932,7 @@
         <w:contextualSpacing/>
         <w:rPr/>
       </w:pPr>
+      <w:bookmarkStart w:id="1" w:name="__DdeLink__40_1134118126"/>
       <w:r>
         <w:rPr>
           <w:rFonts w:ascii="Times New Roman" w:hAnsi="Times New Roman"/>
@@ -931,6 +941,7 @@
         </w:rPr>
         <w:t>When all groups have reported back, add up the total at the bottom and explain that you have counted up how many times each word has individually appeared in the story – and illustrate (hopefully by comparing the times) that it was much much quicker than a single person and this is how MapReduce works.</w:t>
       </w:r>
+      <w:bookmarkEnd w:id="1"/>
     </w:p>
     <w:sectPr>
       <w:type w:val="nextPage"/>
@@ -3978,6 +3989,257 @@
       <w:rFonts w:cs="OpenSymbol"/>
     </w:rPr>
   </w:style>
+  <w:style w:type="character" w:styleId="ListLabel253">
+    <w:name w:val="ListLabel 253"/>
+    <w:qFormat/>
+    <w:rPr>
+      <w:rFonts w:ascii="Times New Roman" w:hAnsi="Times New Roman"/>
+      <w:sz w:val="22"/>
+      <w:u w:val="none"/>
+    </w:rPr>
+  </w:style>
+  <w:style w:type="character" w:styleId="ListLabel254">
+    <w:name w:val="ListLabel 254"/>
+    <w:qFormat/>
+    <w:rPr>
+      <w:u w:val="none"/>
+    </w:rPr>
+  </w:style>
+  <w:style w:type="character" w:styleId="ListLabel255">
+    <w:name w:val="ListLabel 255"/>
+    <w:qFormat/>
+    <w:rPr>
+      <w:u w:val="none"/>
+    </w:rPr>
+  </w:style>
+  <w:style w:type="character" w:styleId="ListLabel256">
+    <w:name w:val="ListLabel 256"/>
+    <w:qFormat/>
+    <w:rPr>
+      <w:u w:val="none"/>
+    </w:rPr>
+  </w:style>
+  <w:style w:type="character" w:styleId="ListLabel257">
+    <w:name w:val="ListLabel 257"/>
+    <w:qFormat/>
+    <w:rPr>
+      <w:u w:val="none"/>
+    </w:rPr>
+  </w:style>
+  <w:style w:type="character" w:styleId="ListLabel258">
+    <w:name w:val="ListLabel 258"/>
+    <w:qFormat/>
+    <w:rPr>
+      <w:u w:val="none"/>
+    </w:rPr>
+  </w:style>
+  <w:style w:type="character" w:styleId="ListLabel259">
+    <w:name w:val="ListLabel 259"/>
+    <w:qFormat/>
+    <w:rPr>
+      <w:u w:val="none"/>
+    </w:rPr>
+  </w:style>
+  <w:style w:type="character" w:styleId="ListLabel260">
+    <w:name w:val="ListLabel 260"/>
+    <w:qFormat/>
+    <w:rPr>
+      <w:u w:val="none"/>
+    </w:rPr>
+  </w:style>
+  <w:style w:type="character" w:styleId="ListLabel261">
+    <w:name w:val="ListLabel 261"/>
+    <w:qFormat/>
+    <w:rPr>
+      <w:u w:val="none"/>
+    </w:rPr>
+  </w:style>
+  <w:style w:type="character" w:styleId="ListLabel262">
+    <w:name w:val="ListLabel 262"/>
+    <w:qFormat/>
+    <w:rPr>
+      <w:rFonts w:ascii="Times New Roman" w:hAnsi="Times New Roman"/>
+      <w:sz w:val="22"/>
+      <w:u w:val="none"/>
+    </w:rPr>
+  </w:style>
+  <w:style w:type="character" w:styleId="ListLabel263">
+    <w:name w:val="ListLabel 263"/>
+    <w:qFormat/>
+    <w:rPr>
+      <w:u w:val="none"/>
+    </w:rPr>
+  </w:style>
+  <w:style w:type="character" w:styleId="ListLabel264">
+    <w:name w:val="ListLabel 264"/>
+    <w:qFormat/>
+    <w:rPr>
+      <w:u w:val="none"/>
+    </w:rPr>
+  </w:style>
+  <w:style w:type="character" w:styleId="ListLabel265">
+    <w:name w:val="ListLabel 265"/>
+    <w:qFormat/>
+    <w:rPr>
+      <w:u w:val="none"/>
+    </w:rPr>
+  </w:style>
+  <w:style w:type="character" w:styleId="ListLabel266">
+    <w:name w:val="ListLabel 266"/>
+    <w:qFormat/>
+    <w:rPr>
+      <w:u w:val="none"/>
+    </w:rPr>
+  </w:style>
+  <w:style w:type="character" w:styleId="ListLabel267">
+    <w:name w:val="ListLabel 267"/>
+    <w:qFormat/>
+    <w:rPr>
+      <w:u w:val="none"/>
+    </w:rPr>
+  </w:style>
+  <w:style w:type="character" w:styleId="ListLabel268">
+    <w:name w:val="ListLabel 268"/>
+    <w:qFormat/>
+    <w:rPr>
+      <w:u w:val="none"/>
+    </w:rPr>
+  </w:style>
+  <w:style w:type="character" w:styleId="ListLabel269">
+    <w:name w:val="ListLabel 269"/>
+    <w:qFormat/>
+    <w:rPr>
+      <w:u w:val="none"/>
+    </w:rPr>
+  </w:style>
+  <w:style w:type="character" w:styleId="ListLabel270">
+    <w:name w:val="ListLabel 270"/>
+    <w:qFormat/>
+    <w:rPr>
+      <w:rFonts w:ascii="Times New Roman" w:hAnsi="Times New Roman" w:cs="OpenSymbol"/>
+      <w:sz w:val="22"/>
+    </w:rPr>
+  </w:style>
+  <w:style w:type="character" w:styleId="ListLabel271">
+    <w:name w:val="ListLabel 271"/>
+    <w:qFormat/>
+    <w:rPr>
+      <w:rFonts w:cs="OpenSymbol"/>
+    </w:rPr>
+  </w:style>
+  <w:style w:type="character" w:styleId="ListLabel272">
+    <w:name w:val="ListLabel 272"/>
+    <w:qFormat/>
+    <w:rPr>
+      <w:rFonts w:cs="OpenSymbol"/>
+    </w:rPr>
+  </w:style>
+  <w:style w:type="character" w:styleId="ListLabel273">
+    <w:name w:val="ListLabel 273"/>
+    <w:qFormat/>
+    <w:rPr>
+      <w:rFonts w:cs="OpenSymbol"/>
+    </w:rPr>
+  </w:style>
+  <w:style w:type="character" w:styleId="ListLabel274">
+    <w:name w:val="ListLabel 274"/>
+    <w:qFormat/>
+    <w:rPr>
+      <w:rFonts w:cs="OpenSymbol"/>
+    </w:rPr>
+  </w:style>
+  <w:style w:type="character" w:styleId="ListLabel275">
+    <w:name w:val="ListLabel 275"/>
+    <w:qFormat/>
+    <w:rPr>
+      <w:rFonts w:cs="OpenSymbol"/>
+    </w:rPr>
+  </w:style>
+  <w:style w:type="character" w:styleId="ListLabel276">
+    <w:name w:val="ListLabel 276"/>
+    <w:qFormat/>
+    <w:rPr>
+      <w:rFonts w:cs="OpenSymbol"/>
+    </w:rPr>
+  </w:style>
+  <w:style w:type="character" w:styleId="ListLabel277">
+    <w:name w:val="ListLabel 277"/>
+    <w:qFormat/>
+    <w:rPr>
+      <w:rFonts w:cs="OpenSymbol"/>
+    </w:rPr>
+  </w:style>
+  <w:style w:type="character" w:styleId="ListLabel278">
+    <w:name w:val="ListLabel 278"/>
+    <w:qFormat/>
+    <w:rPr>
+      <w:rFonts w:cs="OpenSymbol"/>
+    </w:rPr>
+  </w:style>
+  <w:style w:type="character" w:styleId="ListLabel279">
+    <w:name w:val="ListLabel 279"/>
+    <w:qFormat/>
+    <w:rPr>
+      <w:rFonts w:ascii="Times New Roman" w:hAnsi="Times New Roman" w:cs="OpenSymbol"/>
+      <w:sz w:val="22"/>
+    </w:rPr>
+  </w:style>
+  <w:style w:type="character" w:styleId="ListLabel280">
+    <w:name w:val="ListLabel 280"/>
+    <w:qFormat/>
+    <w:rPr>
+      <w:rFonts w:cs="OpenSymbol"/>
+    </w:rPr>
+  </w:style>
+  <w:style w:type="character" w:styleId="ListLabel281">
+    <w:name w:val="ListLabel 281"/>
+    <w:qFormat/>
+    <w:rPr>
+      <w:rFonts w:cs="OpenSymbol"/>
+    </w:rPr>
+  </w:style>
+  <w:style w:type="character" w:styleId="ListLabel282">
+    <w:name w:val="ListLabel 282"/>
+    <w:qFormat/>
+    <w:rPr>
+      <w:rFonts w:cs="OpenSymbol"/>
+    </w:rPr>
+  </w:style>
+  <w:style w:type="character" w:styleId="ListLabel283">
+    <w:name w:val="ListLabel 283"/>
+    <w:qFormat/>
+    <w:rPr>
+      <w:rFonts w:cs="OpenSymbol"/>
+    </w:rPr>
+  </w:style>
+  <w:style w:type="character" w:styleId="ListLabel284">
+    <w:name w:val="ListLabel 284"/>
+    <w:qFormat/>
+    <w:rPr>
+      <w:rFonts w:cs="OpenSymbol"/>
+    </w:rPr>
+  </w:style>
+  <w:style w:type="character" w:styleId="ListLabel285">
+    <w:name w:val="ListLabel 285"/>
+    <w:qFormat/>
+    <w:rPr>
+      <w:rFonts w:cs="OpenSymbol"/>
+    </w:rPr>
+  </w:style>
+  <w:style w:type="character" w:styleId="ListLabel286">
+    <w:name w:val="ListLabel 286"/>
+    <w:qFormat/>
+    <w:rPr>
+      <w:rFonts w:cs="OpenSymbol"/>
+    </w:rPr>
+  </w:style>
+  <w:style w:type="character" w:styleId="ListLabel287">
+    <w:name w:val="ListLabel 287"/>
+    <w:qFormat/>
+    <w:rPr>
+      <w:rFonts w:cs="OpenSymbol"/>
+    </w:rPr>
+  </w:style>
   <w:style w:type="paragraph" w:styleId="Heading">
     <w:name w:val="Heading"/>
     <w:basedOn w:val="Normal"/>

</xml_diff>